<commit_message>
+ added a workaround for using dictionaries in watson.py
</commit_message>
<xml_diff>
--- a/Documentation/lecture_examples_python.docx
+++ b/Documentation/lecture_examples_python.docx
@@ -189,15 +189,17 @@
           <w:sz w:val="32"/>
           <w:szCs w:val="32"/>
         </w:rPr>
-        <w:t xml:space="preserve"> Modul TXX</w:t>
-      </w:r>
+        <w:t xml:space="preserve"> Modul T3201</w:t>
+      </w:r>
+      <w:bookmarkStart w:id="0" w:name="_GoBack"/>
+      <w:bookmarkEnd w:id="0"/>
       <w:r>
         <w:rPr>
           <w:rFonts w:eastAsia="Times New Roman" w:cs="Times New Roman"/>
           <w:sz w:val="32"/>
           <w:szCs w:val="32"/>
         </w:rPr>
-        <w:t>00 DBHW Mannheim</w:t>
+        <w:t xml:space="preserve"> DBHW Mannheim</w:t>
       </w:r>
     </w:p>
     <w:p>
@@ -2423,12 +2425,12 @@
           <w:numId w:val="2"/>
         </w:numPr>
       </w:pPr>
-      <w:bookmarkStart w:id="0" w:name="_Toc448159199"/>
+      <w:bookmarkStart w:id="1" w:name="_Toc448159199"/>
       <w:r>
         <w:lastRenderedPageBreak/>
         <w:t>Einleitung</w:t>
       </w:r>
-      <w:bookmarkEnd w:id="0"/>
+      <w:bookmarkEnd w:id="1"/>
     </w:p>
     <w:p/>
     <w:p>
@@ -2447,8 +2449,6 @@
       <w:r>
         <w:t xml:space="preserve"> Da diese Vorlesung bereits im ersten Semester stattfindet und die Studenten parallel dazu eine Vorlesung aus dem Modul Mathematik I besuchen, können die Studenten Themen wie beispielsweise die Mengenlehre schneller kennen lernen. Die komplementäre Auseinandersetzung mit ähnlichen bis gleichen Themen in beiden Vorlesungen ermöglicht das gleichzeitige Lernen für zwei Vorlesungen.</w:t>
       </w:r>
-      <w:bookmarkStart w:id="1" w:name="_GoBack"/>
-      <w:bookmarkEnd w:id="1"/>
     </w:p>
     <w:p>
       <w:pPr>
@@ -2608,20 +2608,13 @@
           <w:i/>
           <w:sz w:val="24"/>
         </w:rPr>
-        <w:instrText xml:space="preserve"> REF _Ref448158638 \h </w:instrText>
+        <w:instrText xml:space="preserve"> REF _Ref448158638 \h  \* MERGEFORMAT </w:instrText>
       </w:r>
       <w:r>
         <w:rPr>
           <w:i/>
           <w:sz w:val="24"/>
         </w:rPr>
-      </w:r>
-      <w:r>
-        <w:rPr>
-          <w:i/>
-          <w:sz w:val="24"/>
-        </w:rPr>
-        <w:instrText xml:space="preserve"> \* MERGEFORMAT </w:instrText>
       </w:r>
       <w:r>
         <w:rPr>
@@ -2678,12 +2671,12 @@
         <w:rPr>
           <w:i/>
         </w:rPr>
+        <w:instrText xml:space="preserve"> \* MERGEFORMAT </w:instrText>
       </w:r>
       <w:r>
         <w:rPr>
           <w:i/>
         </w:rPr>
-        <w:instrText xml:space="preserve"> \* MERGEFORMAT </w:instrText>
       </w:r>
       <w:r>
         <w:rPr>
@@ -2899,14 +2892,27 @@
       <w:r>
         <w:t xml:space="preserve">Abbildung </w:t>
       </w:r>
-      <w:fldSimple w:instr=" SEQ Abbildung \* ARABIC ">
-        <w:r>
-          <w:rPr>
-            <w:noProof/>
-          </w:rPr>
-          <w:t>1</w:t>
-        </w:r>
-      </w:fldSimple>
+      <w:r>
+        <w:fldChar w:fldCharType="begin"/>
+      </w:r>
+      <w:r>
+        <w:instrText xml:space="preserve"> SEQ Abbildung \* ARABIC </w:instrText>
+      </w:r>
+      <w:r>
+        <w:fldChar w:fldCharType="separate"/>
+      </w:r>
+      <w:r>
+        <w:rPr>
+          <w:noProof/>
+        </w:rPr>
+        <w:t>1</w:t>
+      </w:r>
+      <w:r>
+        <w:rPr>
+          <w:noProof/>
+        </w:rPr>
+        <w:fldChar w:fldCharType="end"/>
+      </w:r>
       <w:r>
         <w:t>: if-Abfrage in SetlX</w:t>
       </w:r>
@@ -3056,14 +3062,27 @@
       <w:r>
         <w:t xml:space="preserve">Abbildung </w:t>
       </w:r>
-      <w:fldSimple w:instr=" SEQ Abbildung \* ARABIC ">
-        <w:r>
-          <w:rPr>
-            <w:noProof/>
-          </w:rPr>
-          <w:t>2</w:t>
-        </w:r>
-      </w:fldSimple>
+      <w:r>
+        <w:fldChar w:fldCharType="begin"/>
+      </w:r>
+      <w:r>
+        <w:instrText xml:space="preserve"> SEQ Abbildung \* ARABIC </w:instrText>
+      </w:r>
+      <w:r>
+        <w:fldChar w:fldCharType="separate"/>
+      </w:r>
+      <w:r>
+        <w:rPr>
+          <w:noProof/>
+        </w:rPr>
+        <w:t>2</w:t>
+      </w:r>
+      <w:r>
+        <w:rPr>
+          <w:noProof/>
+        </w:rPr>
+        <w:fldChar w:fldCharType="end"/>
+      </w:r>
       <w:r>
         <w:t>: if-Abfrage in Python</w:t>
       </w:r>
@@ -3952,14 +3971,27 @@
       <w:r>
         <w:t xml:space="preserve">Abbildung </w:t>
       </w:r>
-      <w:fldSimple w:instr=" SEQ Abbildung \* ARABIC ">
-        <w:r>
-          <w:rPr>
-            <w:noProof/>
-          </w:rPr>
-          <w:t>3</w:t>
-        </w:r>
-      </w:fldSimple>
+      <w:r>
+        <w:fldChar w:fldCharType="begin"/>
+      </w:r>
+      <w:r>
+        <w:instrText xml:space="preserve"> SEQ Abbildung \* ARABIC </w:instrText>
+      </w:r>
+      <w:r>
+        <w:fldChar w:fldCharType="separate"/>
+      </w:r>
+      <w:r>
+        <w:rPr>
+          <w:noProof/>
+        </w:rPr>
+        <w:t>3</w:t>
+      </w:r>
+      <w:r>
+        <w:rPr>
+          <w:noProof/>
+        </w:rPr>
+        <w:fldChar w:fldCharType="end"/>
+      </w:r>
       <w:r>
         <w:t>: Fehler bei Mengen in Mengen</w:t>
       </w:r>
@@ -4848,14 +4880,27 @@
       <w:r>
         <w:t xml:space="preserve">Abbildung </w:t>
       </w:r>
-      <w:fldSimple w:instr=" SEQ Abbildung \* ARABIC ">
-        <w:r>
-          <w:rPr>
-            <w:noProof/>
-          </w:rPr>
-          <w:t>4</w:t>
-        </w:r>
-      </w:fldSimple>
+      <w:r>
+        <w:fldChar w:fldCharType="begin"/>
+      </w:r>
+      <w:r>
+        <w:instrText xml:space="preserve"> SEQ Abbildung \* ARABIC </w:instrText>
+      </w:r>
+      <w:r>
+        <w:fldChar w:fldCharType="separate"/>
+      </w:r>
+      <w:r>
+        <w:rPr>
+          <w:noProof/>
+        </w:rPr>
+        <w:t>4</w:t>
+      </w:r>
+      <w:r>
+        <w:rPr>
+          <w:noProof/>
+        </w:rPr>
+        <w:fldChar w:fldCharType="end"/>
+      </w:r>
       <w:r>
         <w:t xml:space="preserve">: </w:t>
       </w:r>
@@ -5250,14 +5295,27 @@
       <w:r>
         <w:t xml:space="preserve">Abbildung </w:t>
       </w:r>
-      <w:fldSimple w:instr=" SEQ Abbildung \* ARABIC ">
-        <w:r>
-          <w:rPr>
-            <w:noProof/>
-          </w:rPr>
-          <w:t>5</w:t>
-        </w:r>
-      </w:fldSimple>
+      <w:r>
+        <w:fldChar w:fldCharType="begin"/>
+      </w:r>
+      <w:r>
+        <w:instrText xml:space="preserve"> SEQ Abbildung \* ARABIC </w:instrText>
+      </w:r>
+      <w:r>
+        <w:fldChar w:fldCharType="separate"/>
+      </w:r>
+      <w:r>
+        <w:rPr>
+          <w:noProof/>
+        </w:rPr>
+        <w:t>5</w:t>
+      </w:r>
+      <w:r>
+        <w:rPr>
+          <w:noProof/>
+        </w:rPr>
+        <w:fldChar w:fldCharType="end"/>
+      </w:r>
       <w:r>
         <w:t xml:space="preserve">: </w:t>
       </w:r>
@@ -5610,14 +5668,30 @@
       <w:r>
         <w:t xml:space="preserve">Abbildung </w:t>
       </w:r>
-      <w:fldSimple w:instr=" SEQ Abbildung \* ARABIC ">
-        <w:r>
-          <w:rPr>
-            <w:noProof/>
-          </w:rPr>
-          <w:t>6</w:t>
-        </w:r>
-      </w:fldSimple>
+      <w:r>
+        <w:fldChar w:fldCharType="begin"/>
+      </w:r>
+      <w:r>
+        <w:instrText xml:space="preserve"> SEQ Abbildun</w:instrText>
+      </w:r>
+      <w:r>
+        <w:instrText xml:space="preserve">g \* ARABIC </w:instrText>
+      </w:r>
+      <w:r>
+        <w:fldChar w:fldCharType="separate"/>
+      </w:r>
+      <w:r>
+        <w:rPr>
+          <w:noProof/>
+        </w:rPr>
+        <w:t>6</w:t>
+      </w:r>
+      <w:r>
+        <w:rPr>
+          <w:noProof/>
+        </w:rPr>
+        <w:fldChar w:fldCharType="end"/>
+      </w:r>
       <w:r>
         <w:t xml:space="preserve">: </w:t>
       </w:r>
@@ -5890,14 +5964,27 @@
       <w:r>
         <w:t xml:space="preserve">Abbildung </w:t>
       </w:r>
-      <w:fldSimple w:instr=" SEQ Abbildung \* ARABIC ">
-        <w:r>
-          <w:rPr>
-            <w:noProof/>
-          </w:rPr>
-          <w:t>7</w:t>
-        </w:r>
-      </w:fldSimple>
+      <w:r>
+        <w:fldChar w:fldCharType="begin"/>
+      </w:r>
+      <w:r>
+        <w:instrText xml:space="preserve"> SEQ Abbildung \* ARABIC </w:instrText>
+      </w:r>
+      <w:r>
+        <w:fldChar w:fldCharType="separate"/>
+      </w:r>
+      <w:r>
+        <w:rPr>
+          <w:noProof/>
+        </w:rPr>
+        <w:t>7</w:t>
+      </w:r>
+      <w:r>
+        <w:rPr>
+          <w:noProof/>
+        </w:rPr>
+        <w:fldChar w:fldCharType="end"/>
+      </w:r>
       <w:r>
         <w:t xml:space="preserve">: </w:t>
       </w:r>
@@ -7569,7 +7656,7 @@
 </file>
 
 <file path=customXml/itemProps1.xml><?xml version="1.0" encoding="utf-8"?>
-<ds:datastoreItem xmlns:ds="http://schemas.openxmlformats.org/officeDocument/2006/customXml" ds:itemID="{7D5C20D5-5F5B-4581-ACBC-3A2D8AF30BAF}">
+<ds:datastoreItem xmlns:ds="http://schemas.openxmlformats.org/officeDocument/2006/customXml" ds:itemID="{E6B04053-810B-4C4A-85A2-35AB28663967}">
   <ds:schemaRefs>
     <ds:schemaRef ds:uri="http://schemas.openxmlformats.org/officeDocument/2006/bibliography"/>
   </ds:schemaRefs>

</xml_diff>

<commit_message>
+ work on the documentation
</commit_message>
<xml_diff>
--- a/Documentation/lecture_examples_python.docx
+++ b/Documentation/lecture_examples_python.docx
@@ -191,8 +191,6 @@
         </w:rPr>
         <w:t xml:space="preserve"> Modul T3201</w:t>
       </w:r>
-      <w:bookmarkStart w:id="0" w:name="_GoBack"/>
-      <w:bookmarkEnd w:id="0"/>
       <w:r>
         <w:rPr>
           <w:rFonts w:eastAsia="Times New Roman" w:cs="Times New Roman"/>
@@ -237,21 +235,22 @@
     <w:p>
       <w:pPr>
         <w:spacing w:after="200" w:line="276" w:lineRule="auto"/>
-        <w:jc w:val="center"/>
         <w:rPr>
           <w:rFonts w:eastAsia="Times New Roman" w:cs="Times New Roman"/>
           <w:sz w:val="32"/>
           <w:szCs w:val="32"/>
         </w:rPr>
       </w:pPr>
-      <w:r>
+    </w:p>
+    <w:p>
+      <w:pPr>
+        <w:spacing w:after="200" w:line="276" w:lineRule="auto"/>
         <w:rPr>
           <w:rFonts w:eastAsia="Times New Roman" w:cs="Times New Roman"/>
           <w:sz w:val="32"/>
           <w:szCs w:val="32"/>
         </w:rPr>
-        <w:t>Aus den Vorlesungsunterlagen einer Theoretischen Informatik Vorlesung</w:t>
-      </w:r>
+      </w:pPr>
     </w:p>
     <w:p>
       <w:pPr>
@@ -1133,7 +1132,7 @@
                 <w:noProof/>
                 <w:webHidden/>
               </w:rPr>
-              <w:t>4</w:t>
+              <w:t>3</w:t>
             </w:r>
             <w:r>
               <w:rPr>
@@ -1314,7 +1313,7 @@
                 <w:noProof/>
                 <w:webHidden/>
               </w:rPr>
-              <w:t>6</w:t>
+              <w:t>5</w:t>
             </w:r>
             <w:r>
               <w:rPr>
@@ -1400,7 +1399,7 @@
                 <w:noProof/>
                 <w:webHidden/>
               </w:rPr>
-              <w:t>6</w:t>
+              <w:t>5</w:t>
             </w:r>
             <w:r>
               <w:rPr>
@@ -1658,7 +1657,7 @@
                 <w:noProof/>
                 <w:webHidden/>
               </w:rPr>
-              <w:t>9</w:t>
+              <w:t>10</w:t>
             </w:r>
             <w:r>
               <w:rPr>
@@ -1744,7 +1743,7 @@
                 <w:noProof/>
                 <w:webHidden/>
               </w:rPr>
-              <w:t>9</w:t>
+              <w:t>10</w:t>
             </w:r>
             <w:r>
               <w:rPr>
@@ -1830,7 +1829,7 @@
                 <w:noProof/>
                 <w:webHidden/>
               </w:rPr>
-              <w:t>9</w:t>
+              <w:t>10</w:t>
             </w:r>
             <w:r>
               <w:rPr>
@@ -1914,20 +1913,16 @@
             <w:noProof/>
             <w:webHidden/>
           </w:rPr>
-        </w:r>
-        <w:r>
-          <w:rPr>
-            <w:noProof/>
-            <w:webHidden/>
-          </w:rPr>
           <w:fldChar w:fldCharType="separate"/>
         </w:r>
         <w:r>
           <w:rPr>
+            <w:b/>
+            <w:bCs/>
             <w:noProof/>
             <w:webHidden/>
           </w:rPr>
-          <w:t>3</w:t>
+          <w:t>Fehler! Textmarke nicht definiert.</w:t>
         </w:r>
         <w:r>
           <w:rPr>
@@ -1982,20 +1977,16 @@
             <w:noProof/>
             <w:webHidden/>
           </w:rPr>
-        </w:r>
-        <w:r>
-          <w:rPr>
-            <w:noProof/>
-            <w:webHidden/>
-          </w:rPr>
           <w:fldChar w:fldCharType="separate"/>
         </w:r>
         <w:r>
           <w:rPr>
+            <w:b/>
+            <w:bCs/>
             <w:noProof/>
             <w:webHidden/>
           </w:rPr>
-          <w:t>3</w:t>
+          <w:t>Fehler! Textmarke nicht definiert.</w:t>
         </w:r>
         <w:r>
           <w:rPr>
@@ -2312,7 +2303,7 @@
             <w:noProof/>
             <w:webHidden/>
           </w:rPr>
-          <w:t>8</w:t>
+          <w:t>9</w:t>
         </w:r>
         <w:r>
           <w:rPr>
@@ -2395,7 +2386,7 @@
             <w:noProof/>
             <w:webHidden/>
           </w:rPr>
-          <w:t>8</w:t>
+          <w:t>9</w:t>
         </w:r>
         <w:r>
           <w:rPr>
@@ -2425,12 +2416,12 @@
           <w:numId w:val="2"/>
         </w:numPr>
       </w:pPr>
-      <w:bookmarkStart w:id="1" w:name="_Toc448159199"/>
+      <w:bookmarkStart w:id="0" w:name="_Toc448159199"/>
       <w:r>
         <w:lastRenderedPageBreak/>
         <w:t>Einleitung</w:t>
       </w:r>
-      <w:bookmarkEnd w:id="1"/>
+      <w:bookmarkEnd w:id="0"/>
     </w:p>
     <w:p/>
     <w:p>
@@ -2438,7 +2429,13 @@
         <w:jc w:val="both"/>
       </w:pPr>
       <w:r>
-        <w:t>In der Vorlesung „Grundlagen und Logik“ des Moduls Theoretische Informatik I führt der Dozent Prof. Dr. Karl Stroetmann die Programmiersprache SetlX ein. Diese Programmiersprache wirbt damit, dass die Verwendung von Mengen und Listen sehr gut unterstützt wird. Außerdem können Ausdrücke aus der Mengenlehre, so wie andere mathematischen Ausdrücke in einer Syntax, die sehr ähnlich zur bekannten Notation ist, implementiert werden.</w:t>
+        <w:t xml:space="preserve">In der Vorlesung „Grundlagen und Logik“ des Moduls Theoretische Informatik I führt der Dozent Prof. Dr. Karl Stroetmann die Programmiersprache SetlX ein. Diese Programmiersprache wirbt damit, dass die Verwendung von Mengen und Listen sehr gut unterstützt wird. Außerdem können Ausdrücke aus der Mengenlehre, so wie andere mathematischen Ausdrücke in einer Syntax, die sehr ähnlich zur </w:t>
+      </w:r>
+      <w:r>
+        <w:t>mathematischen</w:t>
+      </w:r>
+      <w:r>
+        <w:t xml:space="preserve"> Notation ist, implementiert werden.</w:t>
       </w:r>
       <w:r>
         <w:rPr>
@@ -2448,6 +2445,20 @@
       </w:r>
       <w:r>
         <w:t xml:space="preserve"> Da diese Vorlesung bereits im ersten Semester stattfindet und die Studenten parallel dazu eine Vorlesung aus dem Modul Mathematik I besuchen, können die Studenten Themen wie beispielsweise die Mengenlehre schneller kennen lernen. Die komplementäre Auseinandersetzung mit ähnlichen bis gleichen Themen in beiden Vorlesungen ermöglicht das gleichzeitige Lernen für zwei Vorlesungen.</w:t>
+      </w:r>
+    </w:p>
+    <w:p>
+      <w:pPr>
+        <w:jc w:val="both"/>
+      </w:pPr>
+      <w:r>
+        <w:t xml:space="preserve">Ein weiterer Vorteil für die Studenten ist, dass die Syntax von SetX, zusätzlich zum sehr mathematischen Stil, auch starke Ähnlichkeiten zur Programmiersprache C aufweist. Selbst für die Studenten, die zuvor keinen Kontakt mit C hatten ist das ein großer Vorteil, da im ersten Semester </w:t>
+      </w:r>
+      <w:r>
+        <w:t>parallel zu t</w:t>
+      </w:r>
+      <w:r>
+        <w:t>heoretischen Informatik Vorlesung auch eine Vorlesung mit dem Titel „Programmieren in C“ besucht werden muss. So muss kein starkes Umdenken stattfinden, wenn von SetlX zu C und auch umgekehrt gewechselt wird.</w:t>
       </w:r>
     </w:p>
     <w:p>
@@ -2484,672 +2495,44 @@
           <w:numId w:val="2"/>
         </w:numPr>
       </w:pPr>
-      <w:bookmarkStart w:id="2" w:name="_Toc448159200"/>
+      <w:bookmarkStart w:id="1" w:name="_Toc448159200"/>
       <w:r>
         <w:t>Warum Python?</w:t>
       </w:r>
-      <w:bookmarkEnd w:id="2"/>
-    </w:p>
-    <w:p/>
+      <w:bookmarkEnd w:id="1"/>
+    </w:p>
     <w:p>
       <w:pPr>
         <w:jc w:val="both"/>
       </w:pPr>
-      <w:r>
-        <w:t>Programmieren ist für viele Menschen eine sehr komplizierte Aufgabe, da man seine eigenen Gedanken so verfassen muss, dass die Maschine die Überlegungen umsetzen kann. Um die Programmierung leichter für Menschen zu machen, werden Programmiersprachen entwickelt, in denen es leichter ist die eigenen Gedanken festzuhalten.</w:t>
-      </w:r>
     </w:p>
     <w:p>
       <w:pPr>
         <w:jc w:val="both"/>
       </w:pPr>
       <w:r>
-        <w:t xml:space="preserve">Viele Kurse oder Vorlesungen für Anfänger benutzen die Programmiersprache Python als erste Programmiersprache. Grund hierfür ist häufig die </w:t>
-      </w:r>
-      <w:r>
-        <w:t xml:space="preserve">leicht zu lesende Syntax, welche es Personen, die noch nie in ihrem Leben Code gesehen haben, ermöglicht Ausdrücke zu verstehen. Python verwendet viele Begriffe der englischen Sprache um Funktionen oder Abfragen umzusetzen. Beispielsweise wird anstatt des bekannten </w:t>
-      </w:r>
-      <w:r>
-        <w:t>„</w:t>
-      </w:r>
-      <w:r>
-        <w:rPr>
-          <w:rFonts w:ascii="Courier New" w:hAnsi="Courier New" w:cs="Courier New"/>
-        </w:rPr>
-        <w:t>!</w:t>
-      </w:r>
-      <w:r>
-        <w:t xml:space="preserve">“ </w:t>
-      </w:r>
-      <w:r>
-        <w:t xml:space="preserve">für die Negierung das Wort </w:t>
-      </w:r>
-      <w:r>
-        <w:rPr>
-          <w:rFonts w:ascii="Courier New" w:hAnsi="Courier New" w:cs="Courier New"/>
-        </w:rPr>
-        <w:t>not</w:t>
-      </w:r>
-      <w:r>
-        <w:t xml:space="preserve"> verwendet. Auch die anderen booleschen Operatoren werden ausgeschrieben, wodurch aus </w:t>
-      </w:r>
-      <w:r>
-        <w:t>„</w:t>
-      </w:r>
-      <w:r>
-        <w:rPr>
-          <w:rFonts w:ascii="Courier New" w:hAnsi="Courier New" w:cs="Courier New"/>
-        </w:rPr>
-        <w:t>&amp;&amp;</w:t>
-      </w:r>
-      <w:r>
-        <w:t xml:space="preserve">“ </w:t>
-      </w:r>
-      <w:r>
-        <w:t xml:space="preserve">ein </w:t>
-      </w:r>
-      <w:r>
-        <w:t>„</w:t>
-      </w:r>
-      <w:r>
-        <w:rPr>
-          <w:rFonts w:ascii="Courier New" w:hAnsi="Courier New" w:cs="Courier New"/>
-        </w:rPr>
-        <w:t>and</w:t>
-      </w:r>
-      <w:r>
-        <w:t xml:space="preserve">“ </w:t>
-      </w:r>
-      <w:r>
-        <w:t xml:space="preserve">und aus </w:t>
-      </w:r>
-      <w:r>
-        <w:t>„</w:t>
-      </w:r>
-      <w:r>
-        <w:rPr>
-          <w:rFonts w:ascii="Courier New" w:hAnsi="Courier New" w:cs="Courier New"/>
-        </w:rPr>
-        <w:t>||</w:t>
-      </w:r>
-      <w:r>
-        <w:t xml:space="preserve">“ </w:t>
-      </w:r>
-      <w:r>
-        <w:t xml:space="preserve">ein </w:t>
-      </w:r>
-      <w:r>
-        <w:t>„</w:t>
-      </w:r>
-      <w:r>
-        <w:rPr>
-          <w:rFonts w:ascii="Courier New" w:hAnsi="Courier New" w:cs="Courier New"/>
-        </w:rPr>
-        <w:t>or</w:t>
-      </w:r>
-      <w:r>
-        <w:t xml:space="preserve">“ </w:t>
-      </w:r>
-      <w:r>
-        <w:t>wird. Somit können Personen, die Englisch lesen können, auch Python schneller lesen, da eine boolesche Abfrage fast wie ein Satz gelesen werden kann. Als Beispiel wird nun aufgeführt, wie eine if-Abfrage in SetlX und wie die selbe Abfra</w:t>
-      </w:r>
-      <w:r>
-        <w:t xml:space="preserve">ge in Python implementiert wird. Die Umsetzung in SetlX ist in </w:t>
-      </w:r>
-      <w:r>
-        <w:rPr>
-          <w:i/>
-          <w:sz w:val="24"/>
-        </w:rPr>
-        <w:fldChar w:fldCharType="begin"/>
-      </w:r>
-      <w:r>
-        <w:rPr>
-          <w:i/>
-          <w:sz w:val="24"/>
-        </w:rPr>
-        <w:instrText xml:space="preserve"> REF _Ref448158638 \h  \* MERGEFORMAT </w:instrText>
-      </w:r>
-      <w:r>
-        <w:rPr>
-          <w:i/>
-          <w:sz w:val="24"/>
-        </w:rPr>
-      </w:r>
-      <w:r>
-        <w:rPr>
-          <w:i/>
-          <w:sz w:val="24"/>
-        </w:rPr>
-        <w:fldChar w:fldCharType="separate"/>
-      </w:r>
-      <w:r>
-        <w:rPr>
-          <w:i/>
-          <w:sz w:val="24"/>
-        </w:rPr>
-        <w:t xml:space="preserve">Abbildung </w:t>
-      </w:r>
-      <w:r>
-        <w:rPr>
-          <w:i/>
-          <w:noProof/>
-          <w:sz w:val="24"/>
-        </w:rPr>
-        <w:t>1</w:t>
-      </w:r>
-      <w:r>
-        <w:rPr>
-          <w:i/>
-          <w:sz w:val="24"/>
-        </w:rPr>
-        <w:t>: if-Abfrage in SetlX</w:t>
-      </w:r>
-      <w:r>
-        <w:rPr>
-          <w:i/>
-          <w:sz w:val="24"/>
-        </w:rPr>
-        <w:fldChar w:fldCharType="end"/>
-      </w:r>
-      <w:r>
-        <w:t xml:space="preserve"> und die Umsetzung in Python in </w:t>
-      </w:r>
-      <w:r>
-        <w:rPr>
-          <w:i/>
-        </w:rPr>
-        <w:fldChar w:fldCharType="begin"/>
-      </w:r>
-      <w:r>
-        <w:rPr>
-          <w:i/>
-        </w:rPr>
-        <w:instrText xml:space="preserve"> REF _Ref448158655 \h </w:instrText>
-      </w:r>
-      <w:r>
-        <w:rPr>
-          <w:i/>
-        </w:rPr>
-        <w:instrText xml:space="preserve"> \* MERGEFORMAT </w:instrText>
-      </w:r>
-      <w:r>
-        <w:rPr>
-          <w:i/>
-        </w:rPr>
-      </w:r>
-      <w:r>
-        <w:rPr>
-          <w:i/>
-        </w:rPr>
-        <w:fldChar w:fldCharType="separate"/>
-      </w:r>
-      <w:r>
-        <w:rPr>
-          <w:i/>
-        </w:rPr>
-        <w:t xml:space="preserve">Abbildung </w:t>
-      </w:r>
-      <w:r>
-        <w:rPr>
-          <w:i/>
-          <w:noProof/>
-        </w:rPr>
-        <w:t>2</w:t>
-      </w:r>
-      <w:r>
-        <w:rPr>
-          <w:i/>
-        </w:rPr>
-        <w:t>: if-Abfrage in Python</w:t>
-      </w:r>
-      <w:r>
-        <w:rPr>
-          <w:i/>
-        </w:rPr>
-        <w:fldChar w:fldCharType="end"/>
-      </w:r>
-      <w:r>
-        <w:t xml:space="preserve"> zu sehen.</w:t>
-      </w:r>
-    </w:p>
-    <w:p>
-      <w:pPr>
-        <w:keepNext/>
-        <w:jc w:val="both"/>
-      </w:pPr>
-      <w:r>
-        <w:rPr>
-          <w:noProof/>
-          <w:lang w:eastAsia="de-DE"/>
-        </w:rPr>
-        <mc:AlternateContent>
-          <mc:Choice Requires="wps">
-            <w:drawing>
-              <wp:inline distT="0" distB="0" distL="0" distR="0" wp14:anchorId="3BD251F6" wp14:editId="0E9F10BA">
-                <wp:extent cx="5760720" cy="606392"/>
-                <wp:effectExtent l="0" t="0" r="11430" b="22860"/>
-                <wp:docPr id="3" name="Textfeld 3"/>
-                <wp:cNvGraphicFramePr/>
-                <a:graphic xmlns:a="http://schemas.openxmlformats.org/drawingml/2006/main">
-                  <a:graphicData uri="http://schemas.microsoft.com/office/word/2010/wordprocessingShape">
-                    <wps:wsp>
-                      <wps:cNvSpPr txBox="1"/>
-                      <wps:spPr>
-                        <a:xfrm>
-                          <a:off x="0" y="0"/>
-                          <a:ext cx="5760720" cy="606392"/>
-                        </a:xfrm>
-                        <a:prstGeom prst="rect">
-                          <a:avLst/>
-                        </a:prstGeom>
-                        <a:solidFill>
-                          <a:schemeClr val="lt1"/>
-                        </a:solidFill>
-                        <a:ln w="6350">
-                          <a:solidFill>
-                            <a:prstClr val="black"/>
-                          </a:solidFill>
-                        </a:ln>
-                      </wps:spPr>
-                      <wps:txbx>
-                        <w:txbxContent>
-                          <w:p>
-                            <w:pPr>
-                              <w:spacing w:after="0"/>
-                              <w:rPr>
-                                <w:rFonts w:ascii="Courier New" w:hAnsi="Courier New" w:cs="Courier New"/>
-                                <w:lang w:val="en-US"/>
-                              </w:rPr>
-                            </w:pPr>
-                            <w:r>
-                              <w:rPr>
-                                <w:rFonts w:ascii="Courier New" w:hAnsi="Courier New" w:cs="Courier New"/>
-                                <w:lang w:val="en-US"/>
-                              </w:rPr>
-                              <w:t>if(x || !y){</w:t>
-                            </w:r>
-                          </w:p>
-                          <w:p>
-                            <w:pPr>
-                              <w:spacing w:after="0"/>
-                              <w:rPr>
-                                <w:rFonts w:ascii="Courier New" w:hAnsi="Courier New" w:cs="Courier New"/>
-                                <w:lang w:val="en-US"/>
-                              </w:rPr>
-                            </w:pPr>
-                            <w:r>
-                              <w:rPr>
-                                <w:rFonts w:ascii="Courier New" w:hAnsi="Courier New" w:cs="Courier New"/>
-                                <w:lang w:val="en-US"/>
-                              </w:rPr>
-                              <w:t xml:space="preserve">    // do something</w:t>
-                            </w:r>
-                          </w:p>
-                          <w:p>
-                            <w:pPr>
-                              <w:spacing w:after="0"/>
-                              <w:rPr>
-                                <w:rFonts w:ascii="Courier New" w:hAnsi="Courier New" w:cs="Courier New"/>
-                                <w:lang w:val="en-US"/>
-                              </w:rPr>
-                            </w:pPr>
-                            <w:r>
-                              <w:rPr>
-                                <w:rFonts w:ascii="Courier New" w:hAnsi="Courier New" w:cs="Courier New"/>
-                                <w:lang w:val="en-US"/>
-                              </w:rPr>
-                              <w:t>}</w:t>
-                            </w:r>
-                          </w:p>
-                        </w:txbxContent>
-                      </wps:txbx>
-                      <wps:bodyPr rot="0" spcFirstLastPara="0" vertOverflow="overflow" horzOverflow="overflow" vert="horz" wrap="square" lIns="91440" tIns="45720" rIns="91440" bIns="45720" numCol="1" spcCol="0" rtlCol="0" fromWordArt="0" anchor="t" anchorCtr="0" forceAA="0" compatLnSpc="1">
-                        <a:prstTxWarp prst="textNoShape">
-                          <a:avLst/>
-                        </a:prstTxWarp>
-                        <a:noAutofit/>
-                      </wps:bodyPr>
-                    </wps:wsp>
-                  </a:graphicData>
-                </a:graphic>
-              </wp:inline>
-            </w:drawing>
-          </mc:Choice>
-          <mc:Fallback>
-            <w:pict>
-              <v:shapetype w14:anchorId="3BD251F6" id="_x0000_t202" coordsize="21600,21600" o:spt="202" path="m,l,21600r21600,l21600,xe">
-                <v:stroke joinstyle="miter"/>
-                <v:path gradientshapeok="t" o:connecttype="rect"/>
-              </v:shapetype>
-              <v:shape id="Textfeld 3" o:spid="_x0000_s1026" type="#_x0000_t202" style="width:453.6pt;height:47.75pt;visibility:visible;mso-wrap-style:square;mso-left-percent:-10001;mso-top-percent:-10001;mso-position-horizontal:absolute;mso-position-horizontal-relative:char;mso-position-vertical:absolute;mso-position-vertical-relative:line;mso-left-percent:-10001;mso-top-percent:-10001;v-text-anchor:top" o:gfxdata="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" fillcolor="white [3201]" strokeweight=".5pt">
-                <v:textbox>
-                  <w:txbxContent>
-                    <w:p>
-                      <w:pPr>
-                        <w:spacing w:after="0"/>
-                        <w:rPr>
-                          <w:rFonts w:ascii="Courier New" w:hAnsi="Courier New" w:cs="Courier New"/>
-                          <w:lang w:val="en-US"/>
-                        </w:rPr>
-                      </w:pPr>
-                      <w:r>
-                        <w:rPr>
-                          <w:rFonts w:ascii="Courier New" w:hAnsi="Courier New" w:cs="Courier New"/>
-                          <w:lang w:val="en-US"/>
-                        </w:rPr>
-                        <w:t>if(x || !y){</w:t>
-                      </w:r>
-                    </w:p>
-                    <w:p>
-                      <w:pPr>
-                        <w:spacing w:after="0"/>
-                        <w:rPr>
-                          <w:rFonts w:ascii="Courier New" w:hAnsi="Courier New" w:cs="Courier New"/>
-                          <w:lang w:val="en-US"/>
-                        </w:rPr>
-                      </w:pPr>
-                      <w:r>
-                        <w:rPr>
-                          <w:rFonts w:ascii="Courier New" w:hAnsi="Courier New" w:cs="Courier New"/>
-                          <w:lang w:val="en-US"/>
-                        </w:rPr>
-                        <w:t xml:space="preserve">    // do something</w:t>
-                      </w:r>
-                    </w:p>
-                    <w:p>
-                      <w:pPr>
-                        <w:spacing w:after="0"/>
-                        <w:rPr>
-                          <w:rFonts w:ascii="Courier New" w:hAnsi="Courier New" w:cs="Courier New"/>
-                          <w:lang w:val="en-US"/>
-                        </w:rPr>
-                      </w:pPr>
-                      <w:r>
-                        <w:rPr>
-                          <w:rFonts w:ascii="Courier New" w:hAnsi="Courier New" w:cs="Courier New"/>
-                          <w:lang w:val="en-US"/>
-                        </w:rPr>
-                        <w:t>}</w:t>
-                      </w:r>
-                    </w:p>
-                  </w:txbxContent>
-                </v:textbox>
-                <w10:anchorlock/>
-              </v:shape>
-            </w:pict>
-          </mc:Fallback>
-        </mc:AlternateContent>
-      </w:r>
-    </w:p>
-    <w:p>
-      <w:pPr>
-        <w:pStyle w:val="Beschriftung"/>
-        <w:jc w:val="center"/>
-      </w:pPr>
-      <w:bookmarkStart w:id="3" w:name="_Ref448158638"/>
-      <w:bookmarkStart w:id="4" w:name="_Toc448159919"/>
-      <w:r>
-        <w:t xml:space="preserve">Abbildung </w:t>
-      </w:r>
-      <w:r>
-        <w:fldChar w:fldCharType="begin"/>
-      </w:r>
-      <w:r>
-        <w:instrText xml:space="preserve"> SEQ Abbildung \* ARABIC </w:instrText>
-      </w:r>
-      <w:r>
-        <w:fldChar w:fldCharType="separate"/>
-      </w:r>
-      <w:r>
-        <w:rPr>
-          <w:noProof/>
-        </w:rPr>
-        <w:t>1</w:t>
-      </w:r>
-      <w:r>
-        <w:rPr>
-          <w:noProof/>
-        </w:rPr>
-        <w:fldChar w:fldCharType="end"/>
-      </w:r>
-      <w:r>
-        <w:t>: if-Abfrage in SetlX</w:t>
-      </w:r>
-      <w:bookmarkEnd w:id="3"/>
-      <w:bookmarkEnd w:id="4"/>
-    </w:p>
-    <w:p>
-      <w:pPr>
-        <w:keepNext/>
-        <w:jc w:val="both"/>
-      </w:pPr>
-      <w:r>
-        <w:rPr>
-          <w:noProof/>
-          <w:lang w:eastAsia="de-DE"/>
-        </w:rPr>
-        <mc:AlternateContent>
-          <mc:Choice Requires="wps">
-            <w:drawing>
-              <wp:inline distT="0" distB="0" distL="0" distR="0" wp14:anchorId="0751788E" wp14:editId="5B8A8FEA">
-                <wp:extent cx="5760720" cy="419100"/>
-                <wp:effectExtent l="0" t="0" r="11430" b="19050"/>
-                <wp:docPr id="4" name="Textfeld 4"/>
-                <wp:cNvGraphicFramePr/>
-                <a:graphic xmlns:a="http://schemas.openxmlformats.org/drawingml/2006/main">
-                  <a:graphicData uri="http://schemas.microsoft.com/office/word/2010/wordprocessingShape">
-                    <wps:wsp>
-                      <wps:cNvSpPr txBox="1"/>
-                      <wps:spPr>
-                        <a:xfrm>
-                          <a:off x="0" y="0"/>
-                          <a:ext cx="5760720" cy="419100"/>
-                        </a:xfrm>
-                        <a:prstGeom prst="rect">
-                          <a:avLst/>
-                        </a:prstGeom>
-                        <a:solidFill>
-                          <a:schemeClr val="lt1"/>
-                        </a:solidFill>
-                        <a:ln w="6350">
-                          <a:solidFill>
-                            <a:prstClr val="black"/>
-                          </a:solidFill>
-                        </a:ln>
-                      </wps:spPr>
-                      <wps:txbx>
-                        <w:txbxContent>
-                          <w:p>
-                            <w:pPr>
-                              <w:spacing w:after="0"/>
-                              <w:rPr>
-                                <w:rFonts w:ascii="Courier New" w:hAnsi="Courier New" w:cs="Courier New"/>
-                                <w:lang w:val="en-US"/>
-                              </w:rPr>
-                            </w:pPr>
-                            <w:r>
-                              <w:rPr>
-                                <w:rFonts w:ascii="Courier New" w:hAnsi="Courier New" w:cs="Courier New"/>
-                                <w:lang w:val="en-US"/>
-                              </w:rPr>
-                              <w:t>if x or not y:</w:t>
-                            </w:r>
-                          </w:p>
-                          <w:p>
-                            <w:pPr>
-                              <w:spacing w:after="0"/>
-                              <w:rPr>
-                                <w:rFonts w:ascii="Courier New" w:hAnsi="Courier New" w:cs="Courier New"/>
-                                <w:lang w:val="en-US"/>
-                              </w:rPr>
-                            </w:pPr>
-                            <w:r>
-                              <w:rPr>
-                                <w:rFonts w:ascii="Courier New" w:hAnsi="Courier New" w:cs="Courier New"/>
-                                <w:lang w:val="en-US"/>
-                              </w:rPr>
-                              <w:t xml:space="preserve">    # do something</w:t>
-                            </w:r>
-                          </w:p>
-                        </w:txbxContent>
-                      </wps:txbx>
-                      <wps:bodyPr rot="0" spcFirstLastPara="0" vertOverflow="overflow" horzOverflow="overflow" vert="horz" wrap="square" lIns="91440" tIns="45720" rIns="91440" bIns="45720" numCol="1" spcCol="0" rtlCol="0" fromWordArt="0" anchor="t" anchorCtr="0" forceAA="0" compatLnSpc="1">
-                        <a:prstTxWarp prst="textNoShape">
-                          <a:avLst/>
-                        </a:prstTxWarp>
-                        <a:noAutofit/>
-                      </wps:bodyPr>
-                    </wps:wsp>
-                  </a:graphicData>
-                </a:graphic>
-              </wp:inline>
-            </w:drawing>
-          </mc:Choice>
-          <mc:Fallback>
-            <w:pict>
-              <v:shape w14:anchorId="0751788E" id="Textfeld 4" o:spid="_x0000_s1027" type="#_x0000_t202" style="width:453.6pt;height:33pt;visibility:visible;mso-wrap-style:square;mso-left-percent:-10001;mso-top-percent:-10001;mso-position-horizontal:absolute;mso-position-horizontal-relative:char;mso-position-vertical:absolute;mso-position-vertical-relative:line;mso-left-percent:-10001;mso-top-percent:-10001;v-text-anchor:top" o:gfxdata="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" fillcolor="white [3201]" strokeweight=".5pt">
-                <v:textbox>
-                  <w:txbxContent>
-                    <w:p>
-                      <w:pPr>
-                        <w:spacing w:after="0"/>
-                        <w:rPr>
-                          <w:rFonts w:ascii="Courier New" w:hAnsi="Courier New" w:cs="Courier New"/>
-                          <w:lang w:val="en-US"/>
-                        </w:rPr>
-                      </w:pPr>
-                      <w:r>
-                        <w:rPr>
-                          <w:rFonts w:ascii="Courier New" w:hAnsi="Courier New" w:cs="Courier New"/>
-                          <w:lang w:val="en-US"/>
-                        </w:rPr>
-                        <w:t>if x or not y:</w:t>
-                      </w:r>
-                    </w:p>
-                    <w:p>
-                      <w:pPr>
-                        <w:spacing w:after="0"/>
-                        <w:rPr>
-                          <w:rFonts w:ascii="Courier New" w:hAnsi="Courier New" w:cs="Courier New"/>
-                          <w:lang w:val="en-US"/>
-                        </w:rPr>
-                      </w:pPr>
-                      <w:r>
-                        <w:rPr>
-                          <w:rFonts w:ascii="Courier New" w:hAnsi="Courier New" w:cs="Courier New"/>
-                          <w:lang w:val="en-US"/>
-                        </w:rPr>
-                        <w:t xml:space="preserve">    # do something</w:t>
-                      </w:r>
-                    </w:p>
-                  </w:txbxContent>
-                </v:textbox>
-                <w10:anchorlock/>
-              </v:shape>
-            </w:pict>
-          </mc:Fallback>
-        </mc:AlternateContent>
-      </w:r>
-    </w:p>
-    <w:p>
-      <w:pPr>
-        <w:pStyle w:val="Beschriftung"/>
-        <w:jc w:val="center"/>
-      </w:pPr>
-      <w:bookmarkStart w:id="5" w:name="_Ref448158655"/>
-      <w:bookmarkStart w:id="6" w:name="_Toc448159920"/>
-      <w:r>
-        <w:t xml:space="preserve">Abbildung </w:t>
-      </w:r>
-      <w:r>
-        <w:fldChar w:fldCharType="begin"/>
-      </w:r>
-      <w:r>
-        <w:instrText xml:space="preserve"> SEQ Abbildung \* ARABIC </w:instrText>
-      </w:r>
-      <w:r>
-        <w:fldChar w:fldCharType="separate"/>
-      </w:r>
-      <w:r>
-        <w:rPr>
-          <w:noProof/>
-        </w:rPr>
-        <w:t>2</w:t>
-      </w:r>
-      <w:r>
-        <w:rPr>
-          <w:noProof/>
-        </w:rPr>
-        <w:fldChar w:fldCharType="end"/>
-      </w:r>
-      <w:r>
-        <w:t>: if-Abfrage in Python</w:t>
-      </w:r>
-      <w:bookmarkEnd w:id="5"/>
-      <w:bookmarkEnd w:id="6"/>
-    </w:p>
-    <w:p>
-      <w:pPr>
-        <w:jc w:val="both"/>
-      </w:pPr>
-      <w:r>
-        <w:lastRenderedPageBreak/>
-        <w:t xml:space="preserve">In dem Beispiel wird davon ausgegangen, dass die Variablen </w:t>
-      </w:r>
-      <w:r>
-        <w:rPr>
-          <w:rFonts w:ascii="Courier New" w:hAnsi="Courier New" w:cs="Courier New"/>
-        </w:rPr>
-        <w:t>x</w:t>
-      </w:r>
-      <w:r>
-        <w:t xml:space="preserve"> und </w:t>
-      </w:r>
-      <w:r>
-        <w:rPr>
-          <w:rFonts w:ascii="Courier New" w:hAnsi="Courier New" w:cs="Courier New"/>
-        </w:rPr>
-        <w:t>y</w:t>
-      </w:r>
-      <w:r>
-        <w:t xml:space="preserve"> zuvor bereits gesetzt wurden. In SetlX ist das Einzige, was ein Unerfahrener erkennen kann, dass eine if-Abfrage irgendetwas mit den Variablen </w:t>
-      </w:r>
-      <w:r>
-        <w:rPr>
-          <w:rFonts w:ascii="Courier New" w:hAnsi="Courier New" w:cs="Courier New"/>
-        </w:rPr>
-        <w:t>x</w:t>
-      </w:r>
-      <w:r>
-        <w:t xml:space="preserve"> und </w:t>
-      </w:r>
-      <w:r>
-        <w:rPr>
-          <w:rFonts w:ascii="Courier New" w:hAnsi="Courier New" w:cs="Courier New"/>
-        </w:rPr>
-        <w:t>y</w:t>
-      </w:r>
-      <w:r>
-        <w:t xml:space="preserve"> macht. In Python kann direkt erkannt werden, dass wenn </w:t>
-      </w:r>
-      <w:r>
-        <w:rPr>
-          <w:rFonts w:ascii="Courier New" w:hAnsi="Courier New" w:cs="Courier New"/>
-        </w:rPr>
-        <w:t>x</w:t>
-      </w:r>
-      <w:r>
-        <w:t xml:space="preserve"> wahr oder </w:t>
-      </w:r>
-      <w:r>
-        <w:rPr>
-          <w:rFonts w:ascii="Courier New" w:hAnsi="Courier New" w:cs="Courier New"/>
-        </w:rPr>
-        <w:t>y</w:t>
-      </w:r>
-      <w:r>
-        <w:t xml:space="preserve"> nicht wahr ist etwas gemacht werden soll. Auch was durchgeführt wird lässt sich leichter erkennen, da in Alltagssprachen der Doppelpunkt verwendet wird um etwas zu erklären, wohingegen die geschweiften Klammern im Alltag eher selten vorkommen. </w:t>
+        <w:t xml:space="preserve">Viele </w:t>
+      </w:r>
+      <w:r>
+        <w:t>Informatik-</w:t>
+      </w:r>
+      <w:r>
+        <w:t>Kurse oder Vorlesungen für Anfänger benutzen die Programmiersprache Pytho</w:t>
+      </w:r>
+      <w:r>
+        <w:t>n als erste Programmiersprache. Von den 39 besten Einführungskursen für Informatik in den USA verwenden 27 Python als erste Programmiersprache.</w:t>
+      </w:r>
+      <w:r>
+        <w:rPr>
+          <w:rStyle w:val="Funotenzeichen"/>
+        </w:rPr>
+        <w:footnoteReference w:id="2"/>
+      </w:r>
+      <w:r>
+        <w:t xml:space="preserve"> </w:t>
+      </w:r>
+      <w:r>
+        <w:t>Mit 69% ist Python somit mit einer eindeutigen Mehrheit deutlich die am meisten verwendete Programmiersprache unter diesen Kursen. Auch die Online-Lernplattform Udacity verwendet für den Kurs „Intro to Computer Science“ Python als Sprache, um die Themen der theoretischen Informatik zu erläutern.</w:t>
       </w:r>
     </w:p>
     <w:p>
@@ -3159,39 +2542,26 @@
           <w:ilvl w:val="0"/>
           <w:numId w:val="1"/>
         </w:numPr>
-      </w:pPr>
-      <w:r>
-        <w:t>Leicht zu lernen</w:t>
-      </w:r>
-      <w:r>
-        <w:t xml:space="preserve"> (vielleicht noch ein bisschen)</w:t>
+        <w:jc w:val="both"/>
+      </w:pPr>
+      <w:r>
+        <w:t>Sehr v</w:t>
+      </w:r>
+      <w:r>
+        <w:t>erbreitet</w:t>
       </w:r>
     </w:p>
     <w:p>
       <w:pPr>
         <w:pStyle w:val="Listenabsatz"/>
         <w:numPr>
-          <w:ilvl w:val="0"/>
+          <w:ilvl w:val="1"/>
           <w:numId w:val="1"/>
         </w:numPr>
-      </w:pPr>
-      <w:r>
-        <w:t>Höhere Sprache als SetlX</w:t>
-      </w:r>
-    </w:p>
-    <w:p>
-      <w:pPr>
-        <w:pStyle w:val="Listenabsatz"/>
-        <w:numPr>
-          <w:ilvl w:val="0"/>
-          <w:numId w:val="1"/>
-        </w:numPr>
-      </w:pPr>
-      <w:r>
-        <w:t>Sehr v</w:t>
-      </w:r>
-      <w:r>
-        <w:t>erbreitet</w:t>
+        <w:jc w:val="both"/>
+      </w:pPr>
+      <w:r>
+        <w:t>Erarbeiten warum</w:t>
       </w:r>
     </w:p>
     <w:p/>
@@ -3204,7 +2574,7 @@
           <w:numId w:val="2"/>
         </w:numPr>
       </w:pPr>
-      <w:bookmarkStart w:id="7" w:name="_Toc448159201"/>
+      <w:bookmarkStart w:id="2" w:name="_Toc448159201"/>
       <w:r>
         <w:t>Skripte in reinem Python</w:t>
       </w:r>
@@ -3217,7 +2587,7 @@
         </w:rPr>
         <w:t>//TODO: besseren Titel finden</w:t>
       </w:r>
-      <w:bookmarkEnd w:id="7"/>
+      <w:bookmarkEnd w:id="2"/>
     </w:p>
     <w:p/>
     <w:p>
@@ -3228,7 +2598,17 @@
         <w:t>Trotz dessen, dass die Erstellung des Python Moduls als Hauptbestandteil dieser Arbeit gesehen wird, ist es durchaus möglich einige SetlX Programme ohne zusätzliche, nicht enthaltene Module anzufertigen.</w:t>
       </w:r>
       <w:r>
-        <w:t xml:space="preserve"> Diese Skripte wurden als erstes angefertigt, um feststellen zu können, ob es möglich ist Python Syntax zu verwenden, ohne die Eleganz des Codes zu verwenden. Einer der Ziele der Übersetzung ist die Eleganz der Programme beizubehalten. </w:t>
+        <w:t xml:space="preserve"> Diese Skripte wurden als erstes angefertigt, um feststellen zu können, ob es möglich ist </w:t>
+      </w:r>
+      <w:r>
+        <w:lastRenderedPageBreak/>
+        <w:t xml:space="preserve">Python Syntax zu verwenden, ohne die Eleganz des Codes zu </w:t>
+      </w:r>
+      <w:r>
+        <w:t>verlieren</w:t>
+      </w:r>
+      <w:r>
+        <w:t xml:space="preserve">. Einer der Ziele der Übersetzung ist die Eleganz der Programme beizubehalten. </w:t>
       </w:r>
     </w:p>
     <w:p>
@@ -3260,7 +2640,7 @@
         <mc:AlternateContent>
           <mc:Choice Requires="wps">
             <w:drawing>
-              <wp:inline distT="0" distB="0" distL="0" distR="0" wp14:anchorId="6DBFE3EA" wp14:editId="75977507">
+              <wp:inline distT="0" distB="0" distL="0" distR="0" wp14:anchorId="5DA26F99" wp14:editId="3BA021EA">
                 <wp:extent cx="5791200" cy="609600"/>
                 <wp:effectExtent l="0" t="0" r="19050" b="19050"/>
                 <wp:docPr id="1" name="Textfeld 1"/>
@@ -3352,7 +2732,11 @@
           </mc:Choice>
           <mc:Fallback>
             <w:pict>
-              <v:shape w14:anchorId="6DBFE3EA" id="Textfeld 1" o:spid="_x0000_s1028" type="#_x0000_t202" style="width:456pt;height:48pt;visibility:visible;mso-wrap-style:square;mso-left-percent:-10001;mso-top-percent:-10001;mso-position-horizontal:absolute;mso-position-horizontal-relative:char;mso-position-vertical:absolute;mso-position-vertical-relative:line;mso-left-percent:-10001;mso-top-percent:-10001;v-text-anchor:top" o:gfxdata="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" fillcolor="white [3201]" strokeweight=".5pt">
+              <v:shapetype w14:anchorId="5DA26F99" id="_x0000_t202" coordsize="21600,21600" o:spt="202" path="m,l,21600r21600,l21600,xe">
+                <v:stroke joinstyle="miter"/>
+                <v:path gradientshapeok="t" o:connecttype="rect"/>
+              </v:shapetype>
+              <v:shape id="Textfeld 1" o:spid="_x0000_s1026" type="#_x0000_t202" style="width:456pt;height:48pt;visibility:visible;mso-wrap-style:square;mso-left-percent:-10001;mso-top-percent:-10001;mso-position-horizontal:absolute;mso-position-horizontal-relative:char;mso-position-vertical:absolute;mso-position-vertical-relative:line;mso-left-percent:-10001;mso-top-percent:-10001;v-text-anchor:top" o:gfxdata="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" fillcolor="white [3201]" strokeweight=".5pt">
                 <v:textbox>
                   <w:txbxContent>
                     <w:p>
@@ -3441,7 +2825,7 @@
         <mc:AlternateContent>
           <mc:Choice Requires="wps">
             <w:drawing>
-              <wp:inline distT="0" distB="0" distL="0" distR="0" wp14:anchorId="4E717279" wp14:editId="71415935">
+              <wp:inline distT="0" distB="0" distL="0" distR="0" wp14:anchorId="0941E5FA" wp14:editId="402064BD">
                 <wp:extent cx="5760720" cy="606392"/>
                 <wp:effectExtent l="0" t="0" r="11430" b="22860"/>
                 <wp:docPr id="2" name="Textfeld 2"/>
@@ -3533,7 +2917,7 @@
           </mc:Choice>
           <mc:Fallback>
             <w:pict>
-              <v:shape w14:anchorId="4E717279" id="Textfeld 2" o:spid="_x0000_s1029" type="#_x0000_t202" style="width:453.6pt;height:47.75pt;visibility:visible;mso-wrap-style:square;mso-left-percent:-10001;mso-top-percent:-10001;mso-position-horizontal:absolute;mso-position-horizontal-relative:char;mso-position-vertical:absolute;mso-position-vertical-relative:line;mso-left-percent:-10001;mso-top-percent:-10001;v-text-anchor:top" o:gfxdata="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" fillcolor="white [3201]" strokeweight=".5pt">
+              <v:shape w14:anchorId="0941E5FA" id="Textfeld 2" o:spid="_x0000_s1027" type="#_x0000_t202" style="width:453.6pt;height:47.75pt;visibility:visible;mso-wrap-style:square;mso-left-percent:-10001;mso-top-percent:-10001;mso-position-horizontal:absolute;mso-position-horizontal-relative:char;mso-position-vertical:absolute;mso-position-vertical-relative:line;mso-left-percent:-10001;mso-top-percent:-10001;v-text-anchor:top" o:gfxdata="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" fillcolor="white [3201]" strokeweight=".5pt">
                 <v:textbox>
                   <w:txbxContent>
                     <w:p>
@@ -3613,7 +2997,7 @@
           <w:rFonts w:ascii="Courier New" w:hAnsi="Courier New" w:cs="Courier New"/>
         </w:rPr>
       </w:pPr>
-      <w:bookmarkStart w:id="8" w:name="_Toc448159202"/>
+      <w:bookmarkStart w:id="3" w:name="_Toc448159202"/>
       <w:r>
         <w:t xml:space="preserve">Python Modul </w:t>
       </w:r>
@@ -3623,7 +3007,7 @@
         </w:rPr>
         <w:t>lecture</w:t>
       </w:r>
-      <w:bookmarkEnd w:id="8"/>
+      <w:bookmarkEnd w:id="3"/>
     </w:p>
     <w:p/>
     <w:p>
@@ -3631,7 +3015,6 @@
         <w:jc w:val="both"/>
       </w:pPr>
       <w:r>
-        <w:lastRenderedPageBreak/>
         <w:t>Das Verhalten der Mengen in SetlX ist in einigen Bereichen anders als bei den Mengen in Python. Da zusätzlich auch gewisse Funktionen von den Python-Mengen nicht unterstützt werden, wurde das Python Modul lecture im Rahmen di</w:t>
       </w:r>
       <w:r>
@@ -3658,7 +3041,37 @@
         <w:t xml:space="preserve"> in einer normalen Menge hinterlegt werden dürfen.</w:t>
       </w:r>
       <w:r>
-        <w:t xml:space="preserve"> Somit ist es beispielsweise verboten Mengen in Mengen zu hinterlegen. Diese Zusammenstellung findet in den SetlX Skripten für diverse Vorlesungen öfter auf, jedoch gibt es in Python den Fehler, der in </w:t>
+        <w:t xml:space="preserve"> Somit ist es beispielsweise verboten Mengen in Mengen zu hinterlegen. Diese </w:t>
+      </w:r>
+      <w:r>
+        <w:t>Strukturen finden</w:t>
+      </w:r>
+      <w:r>
+        <w:t xml:space="preserve"> in den SetlX </w:t>
+      </w:r>
+      <w:r>
+        <w:t xml:space="preserve">Programmen, die in </w:t>
+      </w:r>
+      <w:r>
+        <w:t>diverse</w:t>
+      </w:r>
+      <w:r>
+        <w:t>n</w:t>
+      </w:r>
+      <w:r>
+        <w:t xml:space="preserve"> Vorlesungen</w:t>
+      </w:r>
+      <w:r>
+        <w:t xml:space="preserve"> gezeigt werden,</w:t>
+      </w:r>
+      <w:r>
+        <w:t xml:space="preserve"> öfter </w:t>
+      </w:r>
+      <w:r>
+        <w:t>Anwendung</w:t>
+      </w:r>
+      <w:r>
+        <w:t xml:space="preserve">, jedoch gibt es in Python den Fehler, der in </w:t>
       </w:r>
       <w:r>
         <w:rPr>
@@ -3700,7 +3113,7 @@
           <w:i/>
           <w:noProof/>
         </w:rPr>
-        <w:t>3</w:t>
+        <w:t>1</w:t>
       </w:r>
       <w:r>
         <w:rPr>
@@ -3739,7 +3152,22 @@
         <w:t xml:space="preserve"> </w:t>
       </w:r>
       <w:r>
-        <w:t>in einigen Python-Übersetzungen möglich und wurde so auch teilweise umgesetzt. Es werden andere Datentypen verwendet um die Informationen zu hinterlegen, meist Listen statt Mengen, da für die Ausführung der SetlX-Programme keine besonderen Eigenschaften der Mengen verwendet werden. Das große Problem an dieser Lösung ist allerdings, dass Listen nun mal keine Mengen sind und sobald typische Eigenschaften für Mengen oder Mengenoperatoren, die nicht für Listen gelten, verwendet werden, Listen eher ungeeignet sind. Der Workaround, besondere Funktionen für die Listen zu schreiben, um das Verhalten von Mengen zu imitieren, wurde auch als Ansatz bedacht, allerdings nach einigen kleinen Beispiel</w:t>
+        <w:t xml:space="preserve">in einigen Python-Übersetzungen möglich und wurde so auch teilweise umgesetzt. Es werden andere Datentypen verwendet um die Informationen zu hinterlegen, meist Listen statt Mengen, da für die Ausführung der SetlX-Programme keine besonderen Eigenschaften der Mengen verwendet werden. </w:t>
+      </w:r>
+      <w:r>
+        <w:t>Ein</w:t>
+      </w:r>
+      <w:r>
+        <w:t xml:space="preserve"> große</w:t>
+      </w:r>
+      <w:r>
+        <w:t>s</w:t>
+      </w:r>
+      <w:r>
+        <w:t xml:space="preserve"> Problem an dieser Lösung ist allerdings</w:t>
+      </w:r>
+      <w:r>
+        <w:t>, dass Listen nun mal keine Mengen sind und sobald typische Eigenschaften für Mengen oder Mengenoperatoren, die nicht für Listen gelten, verwendet werden, Listen eher ungeeignet sind. Der Workaround, besondere Funktionen für die Listen zu schreiben, um das Verhalten von Mengen zu imitieren, wurde auch als Ansatz bedacht, allerdings nach einigen kleinen Beispiel</w:t>
       </w:r>
       <w:r>
         <w:t>übersetzungen wieder verworfen. E</w:t>
@@ -3748,7 +3176,11 @@
         <w:t xml:space="preserve">ine wichtige Anforderung, die Erhaltung der Eleganz </w:t>
       </w:r>
       <w:r>
-        <w:t>konnte nicht immer erfüllt werden. Somit war dies keine Lösung, die so für alles verwendet werden kann. Die Funktionen, die implementiert werden mussten waren das Entfernen von Duplikaten aus einer Liste, so wie die Ermittlung der Differenz zweier Listen und die Ermittlung der Potenzmenge (wobei jedoch eigentlich die „Potenzliste“ ermittelt wurde).</w:t>
+        <w:t xml:space="preserve">konnte nicht immer erfüllt werden. Somit war dies keine Lösung, die so für alles verwendet werden kann. Die Funktionen, die </w:t>
+      </w:r>
+      <w:r>
+        <w:lastRenderedPageBreak/>
+        <w:t>implementiert werden mussten waren das Entfernen von Duplikaten aus einer Liste, so wie die Ermittlung der Differenz zweier Listen und die Ermittlung der Potenzmenge (wobei jedoch eigentlich die „Potenzliste“ ermittelt wurde).</w:t>
       </w:r>
     </w:p>
     <w:p>
@@ -3764,7 +3196,7 @@
         <mc:AlternateContent>
           <mc:Choice Requires="wps">
             <w:drawing>
-              <wp:inline distT="0" distB="0" distL="0" distR="0" wp14:anchorId="73082A81" wp14:editId="1B539891">
+              <wp:inline distT="0" distB="0" distL="0" distR="0" wp14:anchorId="35C573FD" wp14:editId="72FF75C4">
                 <wp:extent cx="5760720" cy="605790"/>
                 <wp:effectExtent l="0" t="0" r="11430" b="22860"/>
                 <wp:docPr id="6" name="Textfeld 6"/>
@@ -3877,7 +3309,7 @@
           </mc:Choice>
           <mc:Fallback>
             <w:pict>
-              <v:shape w14:anchorId="73082A81" id="Textfeld 6" o:spid="_x0000_s1030" type="#_x0000_t202" style="width:453.6pt;height:47.7pt;visibility:visible;mso-wrap-style:square;mso-left-percent:-10001;mso-top-percent:-10001;mso-position-horizontal:absolute;mso-position-horizontal-relative:char;mso-position-vertical:absolute;mso-position-vertical-relative:line;mso-left-percent:-10001;mso-top-percent:-10001;v-text-anchor:top" o:gfxdata="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" fillcolor="white [3201]" strokeweight=".5pt">
+              <v:shape w14:anchorId="35C573FD" id="Textfeld 6" o:spid="_x0000_s1028" type="#_x0000_t202" style="width:453.6pt;height:47.7pt;visibility:visible;mso-wrap-style:square;mso-left-percent:-10001;mso-top-percent:-10001;mso-position-horizontal:absolute;mso-position-horizontal-relative:char;mso-position-vertical:absolute;mso-position-vertical-relative:line;mso-left-percent:-10001;mso-top-percent:-10001;v-text-anchor:top" o:gfxdata="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" fillcolor="white [3201]" strokeweight=".5pt">
                 <v:textbox>
                   <w:txbxContent>
                     <w:p>
@@ -3966,8 +3398,8 @@
           <w:color w:val="auto"/>
         </w:rPr>
       </w:pPr>
-      <w:bookmarkStart w:id="9" w:name="_Ref447112153"/>
-      <w:bookmarkStart w:id="10" w:name="_Toc448159921"/>
+      <w:bookmarkStart w:id="4" w:name="_Ref447112153"/>
+      <w:bookmarkStart w:id="5" w:name="_Toc448159921"/>
       <w:r>
         <w:t xml:space="preserve">Abbildung </w:t>
       </w:r>
@@ -3984,7 +3416,7 @@
         <w:rPr>
           <w:noProof/>
         </w:rPr>
-        <w:t>3</w:t>
+        <w:t>1</w:t>
       </w:r>
       <w:r>
         <w:rPr>
@@ -3995,15 +3427,35 @@
       <w:r>
         <w:t>: Fehler bei Mengen in Mengen</w:t>
       </w:r>
-      <w:bookmarkEnd w:id="9"/>
-      <w:bookmarkEnd w:id="10"/>
+      <w:bookmarkEnd w:id="4"/>
+      <w:bookmarkEnd w:id="5"/>
     </w:p>
     <w:p>
       <w:pPr>
         <w:jc w:val="both"/>
-      </w:pPr>
-      <w:r>
-        <w:t xml:space="preserve">Allerdings ist dies nicht der einzige Grund, warum das Modul benötigt wird. Ein in SetlX sehr hilfreiches Konstrukt, namens </w:t>
+        <w:rPr>
+          <w:color w:val="FF0000"/>
+        </w:rPr>
+      </w:pPr>
+      <w:r>
+        <w:rPr>
+          <w:color w:val="FF0000"/>
+        </w:rPr>
+        <w:t>//TODO: Effizient von Sets vs Lists</w:t>
+      </w:r>
+    </w:p>
+    <w:p>
+      <w:pPr>
+        <w:jc w:val="both"/>
+      </w:pPr>
+      <w:r>
+        <w:t xml:space="preserve">Allerdings </w:t>
+      </w:r>
+      <w:r>
+        <w:t>sind die Mengen</w:t>
+      </w:r>
+      <w:r>
+        <w:t xml:space="preserve"> nicht der einzige Grund, warum das Modul benötigt wird. Ein in SetlX sehr hilfreiches Konstrukt, namens </w:t>
       </w:r>
       <w:r>
         <w:rPr>
@@ -4039,7 +3491,7 @@
         <w:rPr>
           <w:rStyle w:val="Funotenzeichen"/>
         </w:rPr>
-        <w:footnoteReference w:id="2"/>
+        <w:footnoteReference w:id="3"/>
       </w:r>
     </w:p>
     <w:p>
@@ -4053,7 +3505,7 @@
         <w:rPr>
           <w:rStyle w:val="Funotenzeichen"/>
         </w:rPr>
-        <w:footnoteReference w:id="3"/>
+        <w:footnoteReference w:id="4"/>
       </w:r>
       <w:r>
         <w:t xml:space="preserve"> Dieses Matching wird auch in einigen Programmen der Logik-Vorlesung von Herrn Prof. Dr. Stroetmann verwendet. Deshalb ist es wichtig, dass diese Funktion auch in einer Python Version der Programme möglich ist.</w:t>
@@ -4072,12 +3524,11 @@
           <w:numId w:val="2"/>
         </w:numPr>
       </w:pPr>
-      <w:bookmarkStart w:id="11" w:name="_Toc448159203"/>
-      <w:r>
-        <w:lastRenderedPageBreak/>
+      <w:bookmarkStart w:id="6" w:name="_Toc448159203"/>
+      <w:r>
         <w:t>Sets</w:t>
       </w:r>
-      <w:bookmarkEnd w:id="11"/>
+      <w:bookmarkEnd w:id="6"/>
     </w:p>
     <w:p>
       <w:pPr>
@@ -4102,6 +3553,18 @@
       </w:pPr>
       <w:r>
         <w:t>Um die Mengen, wie sie in den SetlX-Programmen verwendet werden, auch in Python verwenden zu können wurden eigene Mengen implementiert, die alle notwendigen Aufgaben erfüllen können.</w:t>
+      </w:r>
+    </w:p>
+    <w:p>
+      <w:pPr>
+        <w:pStyle w:val="Listenabsatz"/>
+        <w:numPr>
+          <w:ilvl w:val="0"/>
+          <w:numId w:val="1"/>
+        </w:numPr>
+      </w:pPr>
+      <w:r>
+        <w:t>Implementierung erläutern</w:t>
       </w:r>
     </w:p>
     <w:p/>
@@ -4113,16 +3576,24 @@
           <w:numId w:val="2"/>
         </w:numPr>
       </w:pPr>
-      <w:bookmarkStart w:id="12" w:name="_Toc448159204"/>
+      <w:bookmarkStart w:id="7" w:name="_Toc448159204"/>
       <w:r>
         <w:t>Matches</w:t>
       </w:r>
-      <w:bookmarkEnd w:id="12"/>
-    </w:p>
-    <w:p>
-      <w:pPr>
+      <w:bookmarkEnd w:id="7"/>
+    </w:p>
+    <w:p>
+      <w:pPr>
+        <w:pStyle w:val="Listenabsatz"/>
+        <w:numPr>
+          <w:ilvl w:val="0"/>
+          <w:numId w:val="1"/>
+        </w:numPr>
         <w:jc w:val="both"/>
       </w:pPr>
+      <w:r>
+        <w:t>Implementierung erläutern</w:t>
+      </w:r>
     </w:p>
     <w:p>
       <w:pPr>
@@ -4137,14 +3608,15 @@
           <w:numId w:val="2"/>
         </w:numPr>
       </w:pPr>
-      <w:bookmarkStart w:id="13" w:name="_Toc448159205"/>
-      <w:r>
+      <w:bookmarkStart w:id="8" w:name="_Toc448159205"/>
+      <w:r>
+        <w:lastRenderedPageBreak/>
         <w:t xml:space="preserve">Übersetzung </w:t>
       </w:r>
       <w:r>
         <w:t>komplexerer Programme</w:t>
       </w:r>
-      <w:bookmarkEnd w:id="13"/>
+      <w:bookmarkEnd w:id="8"/>
     </w:p>
     <w:p>
       <w:pPr>
@@ -4174,11 +3646,11 @@
           <w:numId w:val="2"/>
         </w:numPr>
       </w:pPr>
-      <w:bookmarkStart w:id="14" w:name="_Toc448159206"/>
+      <w:bookmarkStart w:id="9" w:name="_Toc448159206"/>
       <w:r>
         <w:t>Schiebepuzzle</w:t>
       </w:r>
-      <w:bookmarkEnd w:id="14"/>
+      <w:bookmarkEnd w:id="9"/>
       <w:r>
         <w:t xml:space="preserve"> </w:t>
       </w:r>
@@ -4249,7 +3721,13 @@
         <w:t>irtuelle Maschine von Python ist. SetlX ist eine auf Java basierende Programmiersprache</w:t>
       </w:r>
       <w:r>
-        <w:t>. Es wird deshalb die Effizient von Java zu Python verglichen.</w:t>
+        <w:t>. Es wird deshalb die Effizien</w:t>
+      </w:r>
+      <w:r>
+        <w:t>z</w:t>
+      </w:r>
+      <w:r>
+        <w:t xml:space="preserve"> von Java zu Python verglichen.</w:t>
       </w:r>
       <w:r>
         <w:t xml:space="preserve"> Außer</w:t>
@@ -4258,36 +3736,104 @@
         <w:t xml:space="preserve"> dem Unterschied bei den virtuellen Maschinen,</w:t>
       </w:r>
       <w:r>
-        <w:t xml:space="preserve"> unterstütz die Programmiersprache Java</w:t>
-      </w:r>
-      <w:r>
-        <w:t xml:space="preserve"> zusätzlich eine statische Typisierung. Python hingegen unterstütz, wie es für Skriptsprachen üblich ist, eine dynamische Typisierung, die etwas ineffizienter ist. Eine statische Typisierung ist effizienter da der Rechenaufwand für eine Typüberprüfung wegfällt. </w:t>
-      </w:r>
-      <w:r>
-        <w:t xml:space="preserve">Eine unterschiedliche Implementierung der für </w:t>
-      </w:r>
-      <w:r>
-        <w:lastRenderedPageBreak/>
-        <w:t>diese Arbeit entwickelten Mengen und der Mengen, die in SetlX verwendet werden kann nicht die Ursache sein, das im Python-Modul „lecture“ dieselbe Implementierung, wie die in SetlX verwendet.</w:t>
+        <w:t xml:space="preserve"> unterstütz</w:t>
+      </w:r>
+      <w:r>
+        <w:t>t</w:t>
+      </w:r>
+      <w:r>
+        <w:t xml:space="preserve"> die Programmiersprache Java</w:t>
+      </w:r>
+      <w:r>
+        <w:t xml:space="preserve"> zusätzlich eine statische Typisierung. Python hingegen unterstütz</w:t>
+      </w:r>
+      <w:r>
+        <w:t>t</w:t>
+      </w:r>
+      <w:r>
+        <w:t xml:space="preserve">, wie es für Skriptsprachen üblich ist, eine dynamische Typisierung, die etwas ineffizienter ist. Eine statische Typisierung ist effizienter da der Rechenaufwand für eine Typüberprüfung wegfällt. </w:t>
+      </w:r>
+      <w:r>
+        <w:t>Eine unterschiedliche Implementierung der für diese Arbeit entwickelten Mengen und der Mengen, die in SetlX verwendet werden</w:t>
+      </w:r>
+      <w:r>
+        <w:t>,</w:t>
+      </w:r>
+      <w:r>
+        <w:t xml:space="preserve"> kann nicht die Ursache </w:t>
+      </w:r>
+      <w:r>
+        <w:t xml:space="preserve">für diese Abweichungen in der Performanz </w:t>
+      </w:r>
+      <w:r>
+        <w:t>sein</w:t>
+      </w:r>
+      <w:r>
+        <w:t xml:space="preserve">. Die Sets des </w:t>
+      </w:r>
+      <w:r>
+        <w:t>Python-Modul</w:t>
+      </w:r>
+      <w:r>
+        <w:t>s</w:t>
+      </w:r>
+      <w:r>
+        <w:t xml:space="preserve"> „lecture“</w:t>
+      </w:r>
+      <w:r>
+        <w:t xml:space="preserve"> wurden basierend auf die</w:t>
+      </w:r>
+      <w:r>
+        <w:t xml:space="preserve"> Implementierung, wie die in SetlX verwendet</w:t>
+      </w:r>
+      <w:r>
+        <w:t xml:space="preserve"> wird, umgesetzt</w:t>
+      </w:r>
+      <w:r>
+        <w:t>.</w:t>
       </w:r>
     </w:p>
     <w:p>
       <w:pPr>
         <w:jc w:val="both"/>
-      </w:pPr>
-      <w:r>
-        <w:t xml:space="preserve">Diese Zeitmessung </w:t>
-      </w:r>
-      <w:r>
-        <w:t>wird in beiden Implementierungen an derselben Stelle durchgeführt. Vor der Definition des Start- und des Ziel-Zustandes und nachdem der Pfad berechnet wurde, wird jeweils ein Zeitwert gemessen. Daraufhin wird die Differenz der beiden Messungen berechnet und ausgegeben.</w:t>
-      </w:r>
-    </w:p>
-    <w:p>
-      <w:pPr>
-        <w:jc w:val="both"/>
-      </w:pPr>
-      <w:r>
-        <w:t>Sowohl das SetlX-Programm, wie auch die Übersetzung in Python definieren zu Beginn die Funktion, mit der aus einem State (einem derzeitigen Zustand des Puzzles, abgelegt in einer Liste) ein String erzeugt werden kann, um eine bessere Visualisierung zu ermöglichen. Bei der Übersetzung ist in dieser Methode nichts großartig Interessantes zu sehen, da in den meisten Zeilen fast eins-zu-eins dasselbe steht. Allerdings ist zu beachten, dass die for-Schleifen in SetlX über Listen von 1-3 iterieren, während in Python dafür eine Range mit den Werten 0-2 verwendet wird. Es wird allerdings die selbe Ausführung erreicht, da Listen-Indizes in SetlX bei 1 anfange, während Python die 0 für das erste Element verwendet.</w:t>
+        <w:rPr>
+          <w:noProof/>
+          <w:lang w:eastAsia="de-DE"/>
+        </w:rPr>
+      </w:pPr>
+      <w:r>
+        <w:t>Sowohl das SetlX-Programm, wie auch die Übersetzung in Python definieren zu Beginn die Funktion, mit der aus einem State (einem derzeitigen Zustand des Puzzles, abgelegt in einer Liste) ein String erzeugt werden kann, um eine bessere Visualisierung zu ermöglichen. Bei der Übersetzung ist in dieser Methode nichts großartig Interessantes zu sehen, da in den meisten Zeilen fast eins-zu-eins dasselbe steht. Allerdings ist zu beachten, dass die for-Schleifen in SetlX über Listen von 1-3 iterieren, während in Python dafür eine Range mit den Werten 0-2 verwendet wird. Es wird allerdings die selbe Ausführung erreicht, da Listen-Indizes in SetlX bei 1 anfange</w:t>
+      </w:r>
+      <w:r>
+        <w:t>n</w:t>
+      </w:r>
+      <w:r>
+        <w:t>, während Python die 0</w:t>
+      </w:r>
+      <w:r>
+        <w:t xml:space="preserve"> als Index</w:t>
+      </w:r>
+      <w:r>
+        <w:t xml:space="preserve"> </w:t>
+      </w:r>
+      <w:r>
+        <w:t xml:space="preserve">verwendet, um </w:t>
+      </w:r>
+      <w:r>
+        <w:t>das erste Element</w:t>
+      </w:r>
+      <w:r>
+        <w:t xml:space="preserve"> aufzurufen</w:t>
+      </w:r>
+      <w:r>
+        <w:t>.</w:t>
+      </w:r>
+      <w:r>
+        <w:rPr>
+          <w:noProof/>
+          <w:lang w:eastAsia="de-DE"/>
+        </w:rPr>
+        <w:t xml:space="preserve"> </w:t>
       </w:r>
     </w:p>
     <w:p>
@@ -4300,10 +3846,762 @@
           <w:noProof/>
           <w:lang w:eastAsia="de-DE"/>
         </w:rPr>
+        <w:lastRenderedPageBreak/>
         <mc:AlternateContent>
           <mc:Choice Requires="wps">
             <w:drawing>
-              <wp:inline distT="0" distB="0" distL="0" distR="0" wp14:anchorId="7110B655" wp14:editId="292FDBE8">
+              <wp:inline distT="0" distB="0" distL="0" distR="0" wp14:anchorId="4D55DDA2" wp14:editId="72246C63">
+                <wp:extent cx="5760720" cy="3629025"/>
+                <wp:effectExtent l="0" t="0" r="11430" b="28575"/>
+                <wp:docPr id="4" name="Textfeld 4"/>
+                <wp:cNvGraphicFramePr/>
+                <a:graphic xmlns:a="http://schemas.openxmlformats.org/drawingml/2006/main">
+                  <a:graphicData uri="http://schemas.microsoft.com/office/word/2010/wordprocessingShape">
+                    <wps:wsp>
+                      <wps:cNvSpPr txBox="1"/>
+                      <wps:spPr>
+                        <a:xfrm>
+                          <a:off x="0" y="0"/>
+                          <a:ext cx="5760720" cy="3629025"/>
+                        </a:xfrm>
+                        <a:prstGeom prst="rect">
+                          <a:avLst/>
+                        </a:prstGeom>
+                        <a:solidFill>
+                          <a:schemeClr val="lt1"/>
+                        </a:solidFill>
+                        <a:ln w="6350">
+                          <a:solidFill>
+                            <a:prstClr val="black"/>
+                          </a:solidFill>
+                        </a:ln>
+                      </wps:spPr>
+                      <wps:txbx>
+                        <w:txbxContent>
+                          <w:p>
+                            <w:pPr>
+                              <w:spacing w:after="0"/>
+                              <w:rPr>
+                                <w:rFonts w:ascii="Courier New" w:hAnsi="Courier New" w:cs="Courier New"/>
+                                <w:lang w:val="en-US"/>
+                              </w:rPr>
+                            </w:pPr>
+                            <w:r>
+                              <w:rPr>
+                                <w:rFonts w:ascii="Courier New" w:hAnsi="Courier New" w:cs="Courier New"/>
+                                <w:lang w:val="en-US"/>
+                              </w:rPr>
+                              <w:t>findPath := procedure(start, goal, nextStates) {</w:t>
+                            </w:r>
+                          </w:p>
+                          <w:p>
+                            <w:pPr>
+                              <w:spacing w:after="0"/>
+                              <w:rPr>
+                                <w:rFonts w:ascii="Courier New" w:hAnsi="Courier New" w:cs="Courier New"/>
+                                <w:lang w:val="en-US"/>
+                              </w:rPr>
+                            </w:pPr>
+                            <w:r>
+                              <w:rPr>
+                                <w:rFonts w:ascii="Courier New" w:hAnsi="Courier New" w:cs="Courier New"/>
+                                <w:lang w:val="en-US"/>
+                              </w:rPr>
+                              <w:t xml:space="preserve">    count    := 1;</w:t>
+                            </w:r>
+                          </w:p>
+                          <w:p>
+                            <w:pPr>
+                              <w:spacing w:after="0"/>
+                              <w:rPr>
+                                <w:rFonts w:ascii="Courier New" w:hAnsi="Courier New" w:cs="Courier New"/>
+                                <w:lang w:val="en-US"/>
+                              </w:rPr>
+                            </w:pPr>
+                            <w:r>
+                              <w:rPr>
+                                <w:rFonts w:ascii="Courier New" w:hAnsi="Courier New" w:cs="Courier New"/>
+                                <w:lang w:val="en-US"/>
+                              </w:rPr>
+                              <w:t xml:space="preserve">    paths    := { [start] };</w:t>
+                            </w:r>
+                          </w:p>
+                          <w:p>
+                            <w:pPr>
+                              <w:spacing w:after="0"/>
+                              <w:rPr>
+                                <w:rFonts w:ascii="Courier New" w:hAnsi="Courier New" w:cs="Courier New"/>
+                                <w:lang w:val="en-US"/>
+                              </w:rPr>
+                            </w:pPr>
+                            <w:r>
+                              <w:rPr>
+                                <w:rFonts w:ascii="Courier New" w:hAnsi="Courier New" w:cs="Courier New"/>
+                                <w:lang w:val="en-US"/>
+                              </w:rPr>
+                              <w:t xml:space="preserve">    states   := { start };</w:t>
+                            </w:r>
+                          </w:p>
+                          <w:p>
+                            <w:pPr>
+                              <w:spacing w:after="0"/>
+                              <w:rPr>
+                                <w:rFonts w:ascii="Courier New" w:hAnsi="Courier New" w:cs="Courier New"/>
+                                <w:lang w:val="en-US"/>
+                              </w:rPr>
+                            </w:pPr>
+                            <w:r>
+                              <w:rPr>
+                                <w:rFonts w:ascii="Courier New" w:hAnsi="Courier New" w:cs="Courier New"/>
+                                <w:lang w:val="en-US"/>
+                              </w:rPr>
+                              <w:t xml:space="preserve">    explored := {};</w:t>
+                            </w:r>
+                          </w:p>
+                          <w:p>
+                            <w:pPr>
+                              <w:spacing w:after="0"/>
+                              <w:rPr>
+                                <w:rFonts w:ascii="Courier New" w:hAnsi="Courier New" w:cs="Courier New"/>
+                                <w:lang w:val="en-US"/>
+                              </w:rPr>
+                            </w:pPr>
+                            <w:r>
+                              <w:rPr>
+                                <w:rFonts w:ascii="Courier New" w:hAnsi="Courier New" w:cs="Courier New"/>
+                                <w:lang w:val="en-US"/>
+                              </w:rPr>
+                              <w:t xml:space="preserve">    while (states != explored) {</w:t>
+                            </w:r>
+                          </w:p>
+                          <w:p>
+                            <w:pPr>
+                              <w:spacing w:after="0"/>
+                              <w:rPr>
+                                <w:rFonts w:ascii="Courier New" w:hAnsi="Courier New" w:cs="Courier New"/>
+                                <w:lang w:val="en-US"/>
+                              </w:rPr>
+                            </w:pPr>
+                            <w:r>
+                              <w:rPr>
+                                <w:rFonts w:ascii="Courier New" w:hAnsi="Courier New" w:cs="Courier New"/>
+                                <w:lang w:val="en-US"/>
+                              </w:rPr>
+                              <w:t xml:space="preserve">        print("iteration number $count$");</w:t>
+                            </w:r>
+                          </w:p>
+                          <w:p>
+                            <w:pPr>
+                              <w:spacing w:after="0"/>
+                              <w:rPr>
+                                <w:rFonts w:ascii="Courier New" w:hAnsi="Courier New" w:cs="Courier New"/>
+                                <w:lang w:val="en-US"/>
+                              </w:rPr>
+                            </w:pPr>
+                            <w:r>
+                              <w:rPr>
+                                <w:rFonts w:ascii="Courier New" w:hAnsi="Courier New" w:cs="Courier New"/>
+                                <w:lang w:val="en-US"/>
+                              </w:rPr>
+                              <w:t xml:space="preserve">        count += 1;</w:t>
+                            </w:r>
+                          </w:p>
+                          <w:p>
+                            <w:pPr>
+                              <w:spacing w:after="0"/>
+                              <w:rPr>
+                                <w:rFonts w:ascii="Courier New" w:hAnsi="Courier New" w:cs="Courier New"/>
+                                <w:lang w:val="en-US"/>
+                              </w:rPr>
+                            </w:pPr>
+                            <w:r>
+                              <w:rPr>
+                                <w:rFonts w:ascii="Courier New" w:hAnsi="Courier New" w:cs="Courier New"/>
+                                <w:lang w:val="en-US"/>
+                              </w:rPr>
+                              <w:t xml:space="preserve">        explored := states;</w:t>
+                            </w:r>
+                          </w:p>
+                          <w:p>
+                            <w:pPr>
+                              <w:spacing w:after="0"/>
+                              <w:rPr>
+                                <w:rFonts w:ascii="Courier New" w:hAnsi="Courier New" w:cs="Courier New"/>
+                                <w:lang w:val="en-US"/>
+                              </w:rPr>
+                            </w:pPr>
+                            <w:r>
+                              <w:rPr>
+                                <w:rFonts w:ascii="Courier New" w:hAnsi="Courier New" w:cs="Courier New"/>
+                                <w:lang w:val="en-US"/>
+                              </w:rPr>
+                              <w:t xml:space="preserve">        paths    := { l + [s]</w:t>
+                            </w:r>
+                          </w:p>
+                          <w:p>
+                            <w:pPr>
+                              <w:spacing w:after="0"/>
+                              <w:rPr>
+                                <w:rFonts w:ascii="Courier New" w:hAnsi="Courier New" w:cs="Courier New"/>
+                                <w:lang w:val="en-US"/>
+                              </w:rPr>
+                            </w:pPr>
+                            <w:r>
+                              <w:rPr>
+                                <w:rFonts w:ascii="Courier New" w:hAnsi="Courier New" w:cs="Courier New"/>
+                                <w:lang w:val="en-US"/>
+                              </w:rPr>
+                              <w:t xml:space="preserve">                    : l in paths, s in nextStates(l[-1])</w:t>
+                            </w:r>
+                          </w:p>
+                          <w:p>
+                            <w:pPr>
+                              <w:spacing w:after="0"/>
+                              <w:rPr>
+                                <w:rFonts w:ascii="Courier New" w:hAnsi="Courier New" w:cs="Courier New"/>
+                                <w:lang w:val="en-US"/>
+                              </w:rPr>
+                            </w:pPr>
+                            <w:r>
+                              <w:rPr>
+                                <w:rFonts w:ascii="Courier New" w:hAnsi="Courier New" w:cs="Courier New"/>
+                                <w:lang w:val="en-US"/>
+                              </w:rPr>
+                              <w:t xml:space="preserve">                    | !(s in states)</w:t>
+                            </w:r>
+                          </w:p>
+                          <w:p>
+                            <w:pPr>
+                              <w:spacing w:after="0"/>
+                              <w:rPr>
+                                <w:rFonts w:ascii="Courier New" w:hAnsi="Courier New" w:cs="Courier New"/>
+                                <w:lang w:val="en-US"/>
+                              </w:rPr>
+                            </w:pPr>
+                            <w:r>
+                              <w:rPr>
+                                <w:rFonts w:ascii="Courier New" w:hAnsi="Courier New" w:cs="Courier New"/>
+                                <w:lang w:val="en-US"/>
+                              </w:rPr>
+                              <w:t xml:space="preserve">                    };</w:t>
+                            </w:r>
+                          </w:p>
+                          <w:p>
+                            <w:pPr>
+                              <w:spacing w:after="0"/>
+                              <w:rPr>
+                                <w:rFonts w:ascii="Courier New" w:hAnsi="Courier New" w:cs="Courier New"/>
+                                <w:lang w:val="en-US"/>
+                              </w:rPr>
+                            </w:pPr>
+                            <w:r>
+                              <w:rPr>
+                                <w:rFonts w:ascii="Courier New" w:hAnsi="Courier New" w:cs="Courier New"/>
+                                <w:lang w:val="en-US"/>
+                              </w:rPr>
+                              <w:t xml:space="preserve">        states   += { p[-1] : p in paths };</w:t>
+                            </w:r>
+                          </w:p>
+                          <w:p>
+                            <w:pPr>
+                              <w:spacing w:after="0"/>
+                              <w:rPr>
+                                <w:rFonts w:ascii="Courier New" w:hAnsi="Courier New" w:cs="Courier New"/>
+                                <w:lang w:val="en-US"/>
+                              </w:rPr>
+                            </w:pPr>
+                            <w:r>
+                              <w:rPr>
+                                <w:rFonts w:ascii="Courier New" w:hAnsi="Courier New" w:cs="Courier New"/>
+                                <w:lang w:val="en-US"/>
+                              </w:rPr>
+                              <w:t xml:space="preserve">        print("number of states: $#states$");</w:t>
+                            </w:r>
+                          </w:p>
+                          <w:p>
+                            <w:pPr>
+                              <w:spacing w:after="0"/>
+                              <w:rPr>
+                                <w:rFonts w:ascii="Courier New" w:hAnsi="Courier New" w:cs="Courier New"/>
+                                <w:lang w:val="en-US"/>
+                              </w:rPr>
+                            </w:pPr>
+                            <w:r>
+                              <w:rPr>
+                                <w:rFonts w:ascii="Courier New" w:hAnsi="Courier New" w:cs="Courier New"/>
+                                <w:lang w:val="en-US"/>
+                              </w:rPr>
+                              <w:t xml:space="preserve">        if (goal in states) {</w:t>
+                            </w:r>
+                          </w:p>
+                          <w:p>
+                            <w:pPr>
+                              <w:spacing w:after="0"/>
+                              <w:rPr>
+                                <w:rFonts w:ascii="Courier New" w:hAnsi="Courier New" w:cs="Courier New"/>
+                                <w:lang w:val="en-US"/>
+                              </w:rPr>
+                            </w:pPr>
+                            <w:r>
+                              <w:rPr>
+                                <w:rFonts w:ascii="Courier New" w:hAnsi="Courier New" w:cs="Courier New"/>
+                                <w:lang w:val="en-US"/>
+                              </w:rPr>
+                              <w:t xml:space="preserve">            return arb({ l : l in paths | l[-1] == goal });</w:t>
+                            </w:r>
+                          </w:p>
+                          <w:p>
+                            <w:pPr>
+                              <w:spacing w:after="0"/>
+                              <w:rPr>
+                                <w:rFonts w:ascii="Courier New" w:hAnsi="Courier New" w:cs="Courier New"/>
+                                <w:lang w:val="en-US"/>
+                              </w:rPr>
+                            </w:pPr>
+                            <w:r>
+                              <w:rPr>
+                                <w:rFonts w:ascii="Courier New" w:hAnsi="Courier New" w:cs="Courier New"/>
+                                <w:lang w:val="en-US"/>
+                              </w:rPr>
+                              <w:t xml:space="preserve">        }</w:t>
+                            </w:r>
+                          </w:p>
+                          <w:p>
+                            <w:pPr>
+                              <w:spacing w:after="0"/>
+                              <w:rPr>
+                                <w:rFonts w:ascii="Courier New" w:hAnsi="Courier New" w:cs="Courier New"/>
+                                <w:lang w:val="en-US"/>
+                              </w:rPr>
+                            </w:pPr>
+                            <w:r>
+                              <w:rPr>
+                                <w:rFonts w:ascii="Courier New" w:hAnsi="Courier New" w:cs="Courier New"/>
+                                <w:lang w:val="en-US"/>
+                              </w:rPr>
+                              <w:t xml:space="preserve">    }</w:t>
+                            </w:r>
+                          </w:p>
+                          <w:p>
+                            <w:pPr>
+                              <w:spacing w:after="0"/>
+                              <w:rPr>
+                                <w:rFonts w:ascii="Courier New" w:hAnsi="Courier New" w:cs="Courier New"/>
+                                <w:lang w:val="en-US"/>
+                              </w:rPr>
+                            </w:pPr>
+                            <w:r>
+                              <w:rPr>
+                                <w:rFonts w:ascii="Courier New" w:hAnsi="Courier New" w:cs="Courier New"/>
+                                <w:lang w:val="en-US"/>
+                              </w:rPr>
+                              <w:t>};</w:t>
+                            </w:r>
+                          </w:p>
+                        </w:txbxContent>
+                      </wps:txbx>
+                      <wps:bodyPr rot="0" spcFirstLastPara="0" vertOverflow="overflow" horzOverflow="overflow" vert="horz" wrap="square" lIns="91440" tIns="45720" rIns="91440" bIns="45720" numCol="1" spcCol="0" rtlCol="0" fromWordArt="0" anchor="t" anchorCtr="0" forceAA="0" compatLnSpc="1">
+                        <a:prstTxWarp prst="textNoShape">
+                          <a:avLst/>
+                        </a:prstTxWarp>
+                        <a:noAutofit/>
+                      </wps:bodyPr>
+                    </wps:wsp>
+                  </a:graphicData>
+                </a:graphic>
+              </wp:inline>
+            </w:drawing>
+          </mc:Choice>
+          <mc:Fallback>
+            <w:pict>
+              <v:shape w14:anchorId="4D55DDA2" id="Textfeld 4" o:spid="_x0000_s1029" type="#_x0000_t202" style="width:453.6pt;height:285.75pt;visibility:visible;mso-wrap-style:square;mso-left-percent:-10001;mso-top-percent:-10001;mso-position-horizontal:absolute;mso-position-horizontal-relative:char;mso-position-vertical:absolute;mso-position-vertical-relative:line;mso-left-percent:-10001;mso-top-percent:-10001;v-text-anchor:top" o:gfxdata="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" fillcolor="white [3201]" strokeweight=".5pt">
+                <v:textbox>
+                  <w:txbxContent>
+                    <w:p>
+                      <w:pPr>
+                        <w:spacing w:after="0"/>
+                        <w:rPr>
+                          <w:rFonts w:ascii="Courier New" w:hAnsi="Courier New" w:cs="Courier New"/>
+                          <w:lang w:val="en-US"/>
+                        </w:rPr>
+                      </w:pPr>
+                      <w:r>
+                        <w:rPr>
+                          <w:rFonts w:ascii="Courier New" w:hAnsi="Courier New" w:cs="Courier New"/>
+                          <w:lang w:val="en-US"/>
+                        </w:rPr>
+                        <w:t>findPath := procedure(start, goal, nextStates) {</w:t>
+                      </w:r>
+                    </w:p>
+                    <w:p>
+                      <w:pPr>
+                        <w:spacing w:after="0"/>
+                        <w:rPr>
+                          <w:rFonts w:ascii="Courier New" w:hAnsi="Courier New" w:cs="Courier New"/>
+                          <w:lang w:val="en-US"/>
+                        </w:rPr>
+                      </w:pPr>
+                      <w:r>
+                        <w:rPr>
+                          <w:rFonts w:ascii="Courier New" w:hAnsi="Courier New" w:cs="Courier New"/>
+                          <w:lang w:val="en-US"/>
+                        </w:rPr>
+                        <w:t xml:space="preserve">    count    := 1;</w:t>
+                      </w:r>
+                    </w:p>
+                    <w:p>
+                      <w:pPr>
+                        <w:spacing w:after="0"/>
+                        <w:rPr>
+                          <w:rFonts w:ascii="Courier New" w:hAnsi="Courier New" w:cs="Courier New"/>
+                          <w:lang w:val="en-US"/>
+                        </w:rPr>
+                      </w:pPr>
+                      <w:r>
+                        <w:rPr>
+                          <w:rFonts w:ascii="Courier New" w:hAnsi="Courier New" w:cs="Courier New"/>
+                          <w:lang w:val="en-US"/>
+                        </w:rPr>
+                        <w:t xml:space="preserve">    paths    := { [start] };</w:t>
+                      </w:r>
+                    </w:p>
+                    <w:p>
+                      <w:pPr>
+                        <w:spacing w:after="0"/>
+                        <w:rPr>
+                          <w:rFonts w:ascii="Courier New" w:hAnsi="Courier New" w:cs="Courier New"/>
+                          <w:lang w:val="en-US"/>
+                        </w:rPr>
+                      </w:pPr>
+                      <w:r>
+                        <w:rPr>
+                          <w:rFonts w:ascii="Courier New" w:hAnsi="Courier New" w:cs="Courier New"/>
+                          <w:lang w:val="en-US"/>
+                        </w:rPr>
+                        <w:t xml:space="preserve">    states   := { start };</w:t>
+                      </w:r>
+                    </w:p>
+                    <w:p>
+                      <w:pPr>
+                        <w:spacing w:after="0"/>
+                        <w:rPr>
+                          <w:rFonts w:ascii="Courier New" w:hAnsi="Courier New" w:cs="Courier New"/>
+                          <w:lang w:val="en-US"/>
+                        </w:rPr>
+                      </w:pPr>
+                      <w:r>
+                        <w:rPr>
+                          <w:rFonts w:ascii="Courier New" w:hAnsi="Courier New" w:cs="Courier New"/>
+                          <w:lang w:val="en-US"/>
+                        </w:rPr>
+                        <w:t xml:space="preserve">    explored := {};</w:t>
+                      </w:r>
+                    </w:p>
+                    <w:p>
+                      <w:pPr>
+                        <w:spacing w:after="0"/>
+                        <w:rPr>
+                          <w:rFonts w:ascii="Courier New" w:hAnsi="Courier New" w:cs="Courier New"/>
+                          <w:lang w:val="en-US"/>
+                        </w:rPr>
+                      </w:pPr>
+                      <w:r>
+                        <w:rPr>
+                          <w:rFonts w:ascii="Courier New" w:hAnsi="Courier New" w:cs="Courier New"/>
+                          <w:lang w:val="en-US"/>
+                        </w:rPr>
+                        <w:t xml:space="preserve">    while (states != explored) {</w:t>
+                      </w:r>
+                    </w:p>
+                    <w:p>
+                      <w:pPr>
+                        <w:spacing w:after="0"/>
+                        <w:rPr>
+                          <w:rFonts w:ascii="Courier New" w:hAnsi="Courier New" w:cs="Courier New"/>
+                          <w:lang w:val="en-US"/>
+                        </w:rPr>
+                      </w:pPr>
+                      <w:r>
+                        <w:rPr>
+                          <w:rFonts w:ascii="Courier New" w:hAnsi="Courier New" w:cs="Courier New"/>
+                          <w:lang w:val="en-US"/>
+                        </w:rPr>
+                        <w:t xml:space="preserve">        print("iteration number $count$");</w:t>
+                      </w:r>
+                    </w:p>
+                    <w:p>
+                      <w:pPr>
+                        <w:spacing w:after="0"/>
+                        <w:rPr>
+                          <w:rFonts w:ascii="Courier New" w:hAnsi="Courier New" w:cs="Courier New"/>
+                          <w:lang w:val="en-US"/>
+                        </w:rPr>
+                      </w:pPr>
+                      <w:r>
+                        <w:rPr>
+                          <w:rFonts w:ascii="Courier New" w:hAnsi="Courier New" w:cs="Courier New"/>
+                          <w:lang w:val="en-US"/>
+                        </w:rPr>
+                        <w:t xml:space="preserve">        count += 1;</w:t>
+                      </w:r>
+                    </w:p>
+                    <w:p>
+                      <w:pPr>
+                        <w:spacing w:after="0"/>
+                        <w:rPr>
+                          <w:rFonts w:ascii="Courier New" w:hAnsi="Courier New" w:cs="Courier New"/>
+                          <w:lang w:val="en-US"/>
+                        </w:rPr>
+                      </w:pPr>
+                      <w:r>
+                        <w:rPr>
+                          <w:rFonts w:ascii="Courier New" w:hAnsi="Courier New" w:cs="Courier New"/>
+                          <w:lang w:val="en-US"/>
+                        </w:rPr>
+                        <w:t xml:space="preserve">        explored := states;</w:t>
+                      </w:r>
+                    </w:p>
+                    <w:p>
+                      <w:pPr>
+                        <w:spacing w:after="0"/>
+                        <w:rPr>
+                          <w:rFonts w:ascii="Courier New" w:hAnsi="Courier New" w:cs="Courier New"/>
+                          <w:lang w:val="en-US"/>
+                        </w:rPr>
+                      </w:pPr>
+                      <w:r>
+                        <w:rPr>
+                          <w:rFonts w:ascii="Courier New" w:hAnsi="Courier New" w:cs="Courier New"/>
+                          <w:lang w:val="en-US"/>
+                        </w:rPr>
+                        <w:t xml:space="preserve">        paths    := { l + [s]</w:t>
+                      </w:r>
+                    </w:p>
+                    <w:p>
+                      <w:pPr>
+                        <w:spacing w:after="0"/>
+                        <w:rPr>
+                          <w:rFonts w:ascii="Courier New" w:hAnsi="Courier New" w:cs="Courier New"/>
+                          <w:lang w:val="en-US"/>
+                        </w:rPr>
+                      </w:pPr>
+                      <w:r>
+                        <w:rPr>
+                          <w:rFonts w:ascii="Courier New" w:hAnsi="Courier New" w:cs="Courier New"/>
+                          <w:lang w:val="en-US"/>
+                        </w:rPr>
+                        <w:t xml:space="preserve">                    : l in paths, s in nextStates(l[-1])</w:t>
+                      </w:r>
+                    </w:p>
+                    <w:p>
+                      <w:pPr>
+                        <w:spacing w:after="0"/>
+                        <w:rPr>
+                          <w:rFonts w:ascii="Courier New" w:hAnsi="Courier New" w:cs="Courier New"/>
+                          <w:lang w:val="en-US"/>
+                        </w:rPr>
+                      </w:pPr>
+                      <w:r>
+                        <w:rPr>
+                          <w:rFonts w:ascii="Courier New" w:hAnsi="Courier New" w:cs="Courier New"/>
+                          <w:lang w:val="en-US"/>
+                        </w:rPr>
+                        <w:t xml:space="preserve">                    | !(s in states)</w:t>
+                      </w:r>
+                    </w:p>
+                    <w:p>
+                      <w:pPr>
+                        <w:spacing w:after="0"/>
+                        <w:rPr>
+                          <w:rFonts w:ascii="Courier New" w:hAnsi="Courier New" w:cs="Courier New"/>
+                          <w:lang w:val="en-US"/>
+                        </w:rPr>
+                      </w:pPr>
+                      <w:r>
+                        <w:rPr>
+                          <w:rFonts w:ascii="Courier New" w:hAnsi="Courier New" w:cs="Courier New"/>
+                          <w:lang w:val="en-US"/>
+                        </w:rPr>
+                        <w:t xml:space="preserve">                    };</w:t>
+                      </w:r>
+                    </w:p>
+                    <w:p>
+                      <w:pPr>
+                        <w:spacing w:after="0"/>
+                        <w:rPr>
+                          <w:rFonts w:ascii="Courier New" w:hAnsi="Courier New" w:cs="Courier New"/>
+                          <w:lang w:val="en-US"/>
+                        </w:rPr>
+                      </w:pPr>
+                      <w:r>
+                        <w:rPr>
+                          <w:rFonts w:ascii="Courier New" w:hAnsi="Courier New" w:cs="Courier New"/>
+                          <w:lang w:val="en-US"/>
+                        </w:rPr>
+                        <w:t xml:space="preserve">        states   += { p[-1] : p in paths };</w:t>
+                      </w:r>
+                    </w:p>
+                    <w:p>
+                      <w:pPr>
+                        <w:spacing w:after="0"/>
+                        <w:rPr>
+                          <w:rFonts w:ascii="Courier New" w:hAnsi="Courier New" w:cs="Courier New"/>
+                          <w:lang w:val="en-US"/>
+                        </w:rPr>
+                      </w:pPr>
+                      <w:r>
+                        <w:rPr>
+                          <w:rFonts w:ascii="Courier New" w:hAnsi="Courier New" w:cs="Courier New"/>
+                          <w:lang w:val="en-US"/>
+                        </w:rPr>
+                        <w:t xml:space="preserve">        print("number of states: $#states$");</w:t>
+                      </w:r>
+                    </w:p>
+                    <w:p>
+                      <w:pPr>
+                        <w:spacing w:after="0"/>
+                        <w:rPr>
+                          <w:rFonts w:ascii="Courier New" w:hAnsi="Courier New" w:cs="Courier New"/>
+                          <w:lang w:val="en-US"/>
+                        </w:rPr>
+                      </w:pPr>
+                      <w:r>
+                        <w:rPr>
+                          <w:rFonts w:ascii="Courier New" w:hAnsi="Courier New" w:cs="Courier New"/>
+                          <w:lang w:val="en-US"/>
+                        </w:rPr>
+                        <w:t xml:space="preserve">        if (goal in states) {</w:t>
+                      </w:r>
+                    </w:p>
+                    <w:p>
+                      <w:pPr>
+                        <w:spacing w:after="0"/>
+                        <w:rPr>
+                          <w:rFonts w:ascii="Courier New" w:hAnsi="Courier New" w:cs="Courier New"/>
+                          <w:lang w:val="en-US"/>
+                        </w:rPr>
+                      </w:pPr>
+                      <w:r>
+                        <w:rPr>
+                          <w:rFonts w:ascii="Courier New" w:hAnsi="Courier New" w:cs="Courier New"/>
+                          <w:lang w:val="en-US"/>
+                        </w:rPr>
+                        <w:t xml:space="preserve">            return arb({ l : l in paths | l[-1] == goal });</w:t>
+                      </w:r>
+                    </w:p>
+                    <w:p>
+                      <w:pPr>
+                        <w:spacing w:after="0"/>
+                        <w:rPr>
+                          <w:rFonts w:ascii="Courier New" w:hAnsi="Courier New" w:cs="Courier New"/>
+                          <w:lang w:val="en-US"/>
+                        </w:rPr>
+                      </w:pPr>
+                      <w:r>
+                        <w:rPr>
+                          <w:rFonts w:ascii="Courier New" w:hAnsi="Courier New" w:cs="Courier New"/>
+                          <w:lang w:val="en-US"/>
+                        </w:rPr>
+                        <w:t xml:space="preserve">        }</w:t>
+                      </w:r>
+                    </w:p>
+                    <w:p>
+                      <w:pPr>
+                        <w:spacing w:after="0"/>
+                        <w:rPr>
+                          <w:rFonts w:ascii="Courier New" w:hAnsi="Courier New" w:cs="Courier New"/>
+                          <w:lang w:val="en-US"/>
+                        </w:rPr>
+                      </w:pPr>
+                      <w:r>
+                        <w:rPr>
+                          <w:rFonts w:ascii="Courier New" w:hAnsi="Courier New" w:cs="Courier New"/>
+                          <w:lang w:val="en-US"/>
+                        </w:rPr>
+                        <w:t xml:space="preserve">    }</w:t>
+                      </w:r>
+                    </w:p>
+                    <w:p>
+                      <w:pPr>
+                        <w:spacing w:after="0"/>
+                        <w:rPr>
+                          <w:rFonts w:ascii="Courier New" w:hAnsi="Courier New" w:cs="Courier New"/>
+                          <w:lang w:val="en-US"/>
+                        </w:rPr>
+                      </w:pPr>
+                      <w:r>
+                        <w:rPr>
+                          <w:rFonts w:ascii="Courier New" w:hAnsi="Courier New" w:cs="Courier New"/>
+                          <w:lang w:val="en-US"/>
+                        </w:rPr>
+                        <w:t>};</w:t>
+                      </w:r>
+                    </w:p>
+                  </w:txbxContent>
+                </v:textbox>
+                <w10:anchorlock/>
+              </v:shape>
+            </w:pict>
+          </mc:Fallback>
+        </mc:AlternateContent>
+      </w:r>
+    </w:p>
+    <w:p>
+      <w:pPr>
+        <w:pStyle w:val="Beschriftung"/>
+        <w:jc w:val="center"/>
+      </w:pPr>
+      <w:r>
+        <w:t xml:space="preserve">Abbildung </w:t>
+      </w:r>
+      <w:r>
+        <w:fldChar w:fldCharType="begin"/>
+      </w:r>
+      <w:r>
+        <w:instrText xml:space="preserve"> SEQ Abbildung \* ARABIC </w:instrText>
+      </w:r>
+      <w:r>
+        <w:fldChar w:fldCharType="separate"/>
+      </w:r>
+      <w:r>
+        <w:rPr>
+          <w:noProof/>
+        </w:rPr>
+        <w:t>2</w:t>
+      </w:r>
+      <w:r>
+        <w:fldChar w:fldCharType="end"/>
+      </w:r>
+      <w:r>
+        <w:t xml:space="preserve">: </w:t>
+      </w:r>
+      <w:r>
+        <w:rPr>
+          <w:rFonts w:ascii="Courier New" w:hAnsi="Courier New" w:cs="Courier New"/>
+        </w:rPr>
+        <w:t>findPath</w:t>
+      </w:r>
+      <w:r>
+        <w:t xml:space="preserve"> im Schiebepuzzle</w:t>
+      </w:r>
+      <w:r>
+        <w:t xml:space="preserve"> (SetlX)</w:t>
+      </w:r>
+    </w:p>
+    <w:p>
+      <w:pPr>
+        <w:keepNext/>
+        <w:jc w:val="both"/>
+      </w:pPr>
+      <w:r>
+        <w:rPr>
+          <w:noProof/>
+          <w:lang w:eastAsia="de-DE"/>
+        </w:rPr>
+        <mc:AlternateContent>
+          <mc:Choice Requires="wps">
+            <w:drawing>
+              <wp:inline distT="0" distB="0" distL="0" distR="0" wp14:anchorId="7A5EF850" wp14:editId="28691A10">
                 <wp:extent cx="5760720" cy="2819400"/>
                 <wp:effectExtent l="0" t="0" r="11430" b="19050"/>
                 <wp:docPr id="5" name="Textfeld 5"/>
@@ -4504,7 +4802,16 @@
                                 <w:rFonts w:ascii="Courier New" w:hAnsi="Courier New" w:cs="Courier New"/>
                                 <w:lang w:val="en-US"/>
                               </w:rPr>
-                              <w:t xml:space="preserve">                    for x in paths for s in next_states(x[-1]) </w:t>
+                              <w:t xml:space="preserve">                    for x in paths for s in next_states(x[-</w:t>
+                            </w:r>
+                            <w:bookmarkStart w:id="10" w:name="_GoBack"/>
+                            <w:bookmarkEnd w:id="10"/>
+                            <w:r>
+                              <w:rPr>
+                                <w:rFonts w:ascii="Courier New" w:hAnsi="Courier New" w:cs="Courier New"/>
+                                <w:lang w:val="en-US"/>
+                              </w:rPr>
+                              <w:t xml:space="preserve">1]) </w:t>
                             </w:r>
                           </w:p>
                           <w:p>
@@ -4876,7 +5183,7 @@
         <w:pStyle w:val="Beschriftung"/>
         <w:jc w:val="center"/>
       </w:pPr>
-      <w:bookmarkStart w:id="15" w:name="_Toc448159922"/>
+      <w:bookmarkStart w:id="11" w:name="_Toc448159922"/>
       <w:r>
         <w:t xml:space="preserve">Abbildung </w:t>
       </w:r>
@@ -4893,7 +5200,7 @@
         <w:rPr>
           <w:noProof/>
         </w:rPr>
-        <w:t>4</w:t>
+        <w:t>3</w:t>
       </w:r>
       <w:r>
         <w:rPr>
@@ -4913,7 +5220,10 @@
       <w:r>
         <w:t xml:space="preserve"> im Schiebepuzzle</w:t>
       </w:r>
-      <w:bookmarkEnd w:id="15"/>
+      <w:bookmarkEnd w:id="11"/>
+      <w:r>
+        <w:t xml:space="preserve"> (Python)</w:t>
+      </w:r>
     </w:p>
     <w:p>
       <w:pPr>
@@ -4932,7 +5242,19 @@
         <w:t xml:space="preserve"> Methode. </w:t>
       </w:r>
       <w:r>
-        <w:t xml:space="preserve">Die Parameter, die übergeben werden sind identisch zu der SetlX-Implementierung </w:t>
+        <w:t>Die Parameter, die übergeben werden</w:t>
+      </w:r>
+      <w:r>
+        <w:t>,</w:t>
+      </w:r>
+      <w:r>
+        <w:t xml:space="preserve"> sind identisch zu der SetlX-Implementierung</w:t>
+      </w:r>
+      <w:r>
+        <w:t>.</w:t>
+      </w:r>
+      <w:r>
+        <w:t xml:space="preserve"> </w:t>
       </w:r>
       <w:r>
         <w:t>Die am Anfang der Funktion de</w:t>
@@ -4977,7 +5299,11 @@
         <w:t xml:space="preserve"> zu finden. Allerdings werden zur Prüfung ob neue Zustände hinzukommen unterschiedliche Ansätze verwendet. In der Python-Implementierung keine Menge mit allen entdeckten Zuständen, sondern die Prüfung der Anzahl der verschiedenen Zustände verwendet. Somit vergleicht die äußere while-Schleife, in der in dieser Arbeit entwickelten Version, zwei Integer, während die Vorlage zwei Mengen vergleicht. Abgesehen davon ist der </w:t>
       </w:r>
       <w:r>
-        <w:t xml:space="preserve">Ablauf sehr ähnlich. Es wird die derzeitige Iteration angegeben, daraufhin die neuen Pfade anhand von </w:t>
+        <w:t xml:space="preserve">Ablauf sehr </w:t>
+      </w:r>
+      <w:r>
+        <w:lastRenderedPageBreak/>
+        <w:t xml:space="preserve">ähnlich. Es wird die derzeitige Iteration angegeben, daraufhin die neuen Pfade anhand von </w:t>
       </w:r>
       <w:r>
         <w:rPr>
@@ -5002,11 +5328,458 @@
           <w:noProof/>
           <w:lang w:eastAsia="de-DE"/>
         </w:rPr>
-        <w:lastRenderedPageBreak/>
         <mc:AlternateContent>
           <mc:Choice Requires="wps">
             <w:drawing>
-              <wp:inline distT="0" distB="0" distL="0" distR="0" wp14:anchorId="2C142508" wp14:editId="1BDD5DE7">
+              <wp:inline distT="0" distB="0" distL="0" distR="0" wp14:anchorId="63199B2C" wp14:editId="6862CC23">
+                <wp:extent cx="5760720" cy="1666875"/>
+                <wp:effectExtent l="0" t="0" r="11430" b="28575"/>
+                <wp:docPr id="12" name="Textfeld 12"/>
+                <wp:cNvGraphicFramePr/>
+                <a:graphic xmlns:a="http://schemas.openxmlformats.org/drawingml/2006/main">
+                  <a:graphicData uri="http://schemas.microsoft.com/office/word/2010/wordprocessingShape">
+                    <wps:wsp>
+                      <wps:cNvSpPr txBox="1"/>
+                      <wps:spPr>
+                        <a:xfrm>
+                          <a:off x="0" y="0"/>
+                          <a:ext cx="5760720" cy="1666875"/>
+                        </a:xfrm>
+                        <a:prstGeom prst="rect">
+                          <a:avLst/>
+                        </a:prstGeom>
+                        <a:solidFill>
+                          <a:schemeClr val="lt1"/>
+                        </a:solidFill>
+                        <a:ln w="6350">
+                          <a:solidFill>
+                            <a:prstClr val="black"/>
+                          </a:solidFill>
+                        </a:ln>
+                      </wps:spPr>
+                      <wps:txbx>
+                        <w:txbxContent>
+                          <w:p>
+                            <w:pPr>
+                              <w:spacing w:after="0"/>
+                              <w:rPr>
+                                <w:rFonts w:ascii="Courier New" w:hAnsi="Courier New" w:cs="Courier New"/>
+                                <w:lang w:val="en-US"/>
+                              </w:rPr>
+                            </w:pPr>
+                            <w:r>
+                              <w:rPr>
+                                <w:rFonts w:ascii="Courier New" w:hAnsi="Courier New" w:cs="Courier New"/>
+                                <w:lang w:val="en-US"/>
+                              </w:rPr>
+                              <w:t>nextStates := procedure(state) {</w:t>
+                            </w:r>
+                          </w:p>
+                          <w:p>
+                            <w:pPr>
+                              <w:spacing w:after="0"/>
+                              <w:rPr>
+                                <w:rFonts w:ascii="Courier New" w:hAnsi="Courier New" w:cs="Courier New"/>
+                                <w:lang w:val="en-US"/>
+                              </w:rPr>
+                            </w:pPr>
+                            <w:r>
+                              <w:rPr>
+                                <w:rFonts w:ascii="Courier New" w:hAnsi="Courier New" w:cs="Courier New"/>
+                                <w:lang w:val="en-US"/>
+                              </w:rPr>
+                              <w:t xml:space="preserve">    directions := { [1, 0], [-1, 0], [0, 1], [0, -1] }; </w:t>
+                            </w:r>
+                          </w:p>
+                          <w:p>
+                            <w:pPr>
+                              <w:spacing w:after="0"/>
+                              <w:rPr>
+                                <w:rFonts w:ascii="Courier New" w:hAnsi="Courier New" w:cs="Courier New"/>
+                                <w:lang w:val="en-US"/>
+                              </w:rPr>
+                            </w:pPr>
+                            <w:r>
+                              <w:rPr>
+                                <w:rFonts w:ascii="Courier New" w:hAnsi="Courier New" w:cs="Courier New"/>
+                                <w:lang w:val="en-US"/>
+                              </w:rPr>
+                              <w:t xml:space="preserve">    [row, col] := findBlank(state);</w:t>
+                            </w:r>
+                          </w:p>
+                          <w:p>
+                            <w:pPr>
+                              <w:spacing w:after="0"/>
+                              <w:rPr>
+                                <w:rFonts w:ascii="Courier New" w:hAnsi="Courier New" w:cs="Courier New"/>
+                                <w:lang w:val="en-US"/>
+                              </w:rPr>
+                            </w:pPr>
+                            <w:r>
+                              <w:rPr>
+                                <w:rFonts w:ascii="Courier New" w:hAnsi="Courier New" w:cs="Courier New"/>
+                                <w:lang w:val="en-US"/>
+                              </w:rPr>
+                              <w:t xml:space="preserve">    return { moveDir(state, row, col, </w:t>
+                            </w:r>
+                            <w:r>
+                              <w:rPr>
+                                <w:rFonts w:ascii="Courier New" w:hAnsi="Courier New" w:cs="Courier New"/>
+                                <w:lang w:val="en-US"/>
+                              </w:rPr>
+                              <w:t>[dx, dy]</w:t>
+                            </w:r>
+                            <w:r>
+                              <w:rPr>
+                                <w:rFonts w:ascii="Courier New" w:hAnsi="Courier New" w:cs="Courier New"/>
+                                <w:lang w:val="en-US"/>
+                              </w:rPr>
+                              <w:t>)</w:t>
+                            </w:r>
+                          </w:p>
+                          <w:p>
+                            <w:pPr>
+                              <w:spacing w:after="0"/>
+                              <w:rPr>
+                                <w:rFonts w:ascii="Courier New" w:hAnsi="Courier New" w:cs="Courier New"/>
+                                <w:lang w:val="en-US"/>
+                              </w:rPr>
+                            </w:pPr>
+                            <w:r>
+                              <w:rPr>
+                                <w:rFonts w:ascii="Courier New" w:hAnsi="Courier New" w:cs="Courier New"/>
+                                <w:lang w:val="en-US"/>
+                              </w:rPr>
+                              <w:t xml:space="preserve">           : move in directions</w:t>
+                            </w:r>
+                          </w:p>
+                          <w:p>
+                            <w:pPr>
+                              <w:spacing w:after="0"/>
+                              <w:rPr>
+                                <w:rFonts w:ascii="Courier New" w:hAnsi="Courier New" w:cs="Courier New"/>
+                                <w:lang w:val="en-US"/>
+                              </w:rPr>
+                            </w:pPr>
+                            <w:r>
+                              <w:rPr>
+                                <w:rFonts w:ascii="Courier New" w:hAnsi="Courier New" w:cs="Courier New"/>
+                                <w:lang w:val="en-US"/>
+                              </w:rPr>
+                              <w:t xml:space="preserve">           | row + </w:t>
+                            </w:r>
+                            <w:r>
+                              <w:rPr>
+                                <w:rFonts w:ascii="Courier New" w:hAnsi="Courier New" w:cs="Courier New"/>
+                                <w:lang w:val="en-US"/>
+                              </w:rPr>
+                              <w:t>dx</w:t>
+                            </w:r>
+                            <w:r>
+                              <w:rPr>
+                                <w:rFonts w:ascii="Courier New" w:hAnsi="Courier New" w:cs="Courier New"/>
+                                <w:lang w:val="en-US"/>
+                              </w:rPr>
+                              <w:t xml:space="preserve"> in {1, 2, 3} &amp;&amp; col + </w:t>
+                            </w:r>
+                            <w:r>
+                              <w:rPr>
+                                <w:rFonts w:ascii="Courier New" w:hAnsi="Courier New" w:cs="Courier New"/>
+                                <w:lang w:val="en-US"/>
+                              </w:rPr>
+                              <w:t>dy</w:t>
+                            </w:r>
+                            <w:r>
+                              <w:rPr>
+                                <w:rFonts w:ascii="Courier New" w:hAnsi="Courier New" w:cs="Courier New"/>
+                                <w:lang w:val="en-US"/>
+                              </w:rPr>
+                              <w:t xml:space="preserve"> in {1, 2, 3}</w:t>
+                            </w:r>
+                          </w:p>
+                          <w:p>
+                            <w:pPr>
+                              <w:spacing w:after="0"/>
+                              <w:rPr>
+                                <w:rFonts w:ascii="Courier New" w:hAnsi="Courier New" w:cs="Courier New"/>
+                                <w:lang w:val="en-US"/>
+                              </w:rPr>
+                            </w:pPr>
+                            <w:r>
+                              <w:rPr>
+                                <w:rFonts w:ascii="Courier New" w:hAnsi="Courier New" w:cs="Courier New"/>
+                                <w:lang w:val="en-US"/>
+                              </w:rPr>
+                              <w:t xml:space="preserve">           };</w:t>
+                            </w:r>
+                          </w:p>
+                          <w:p>
+                            <w:pPr>
+                              <w:spacing w:after="0"/>
+                              <w:rPr>
+                                <w:rFonts w:ascii="Courier New" w:hAnsi="Courier New" w:cs="Courier New"/>
+                                <w:lang w:val="en-US"/>
+                              </w:rPr>
+                            </w:pPr>
+                            <w:r>
+                              <w:rPr>
+                                <w:rFonts w:ascii="Courier New" w:hAnsi="Courier New" w:cs="Courier New"/>
+                                <w:lang w:val="en-US"/>
+                              </w:rPr>
+                              <w:t>};</w:t>
+                            </w:r>
+                          </w:p>
+                        </w:txbxContent>
+                      </wps:txbx>
+                      <wps:bodyPr rot="0" spcFirstLastPara="0" vertOverflow="overflow" horzOverflow="overflow" vert="horz" wrap="square" lIns="91440" tIns="45720" rIns="91440" bIns="45720" numCol="1" spcCol="0" rtlCol="0" fromWordArt="0" anchor="t" anchorCtr="0" forceAA="0" compatLnSpc="1">
+                        <a:prstTxWarp prst="textNoShape">
+                          <a:avLst/>
+                        </a:prstTxWarp>
+                        <a:noAutofit/>
+                      </wps:bodyPr>
+                    </wps:wsp>
+                  </a:graphicData>
+                </a:graphic>
+              </wp:inline>
+            </w:drawing>
+          </mc:Choice>
+          <mc:Fallback>
+            <w:pict>
+              <v:shape w14:anchorId="63199B2C" id="Textfeld 12" o:spid="_x0000_s1031" type="#_x0000_t202" style="width:453.6pt;height:131.25pt;visibility:visible;mso-wrap-style:square;mso-left-percent:-10001;mso-top-percent:-10001;mso-position-horizontal:absolute;mso-position-horizontal-relative:char;mso-position-vertical:absolute;mso-position-vertical-relative:line;mso-left-percent:-10001;mso-top-percent:-10001;v-text-anchor:top" o:gfxdata="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" fillcolor="white [3201]" strokeweight=".5pt">
+                <v:textbox>
+                  <w:txbxContent>
+                    <w:p>
+                      <w:pPr>
+                        <w:spacing w:after="0"/>
+                        <w:rPr>
+                          <w:rFonts w:ascii="Courier New" w:hAnsi="Courier New" w:cs="Courier New"/>
+                          <w:lang w:val="en-US"/>
+                        </w:rPr>
+                      </w:pPr>
+                      <w:r>
+                        <w:rPr>
+                          <w:rFonts w:ascii="Courier New" w:hAnsi="Courier New" w:cs="Courier New"/>
+                          <w:lang w:val="en-US"/>
+                        </w:rPr>
+                        <w:t>nextStates := procedure(state) {</w:t>
+                      </w:r>
+                    </w:p>
+                    <w:p>
+                      <w:pPr>
+                        <w:spacing w:after="0"/>
+                        <w:rPr>
+                          <w:rFonts w:ascii="Courier New" w:hAnsi="Courier New" w:cs="Courier New"/>
+                          <w:lang w:val="en-US"/>
+                        </w:rPr>
+                      </w:pPr>
+                      <w:r>
+                        <w:rPr>
+                          <w:rFonts w:ascii="Courier New" w:hAnsi="Courier New" w:cs="Courier New"/>
+                          <w:lang w:val="en-US"/>
+                        </w:rPr>
+                        <w:t xml:space="preserve">    directions := { [1, 0], [-1, 0], [0, 1], [0, -1] }; </w:t>
+                      </w:r>
+                    </w:p>
+                    <w:p>
+                      <w:pPr>
+                        <w:spacing w:after="0"/>
+                        <w:rPr>
+                          <w:rFonts w:ascii="Courier New" w:hAnsi="Courier New" w:cs="Courier New"/>
+                          <w:lang w:val="en-US"/>
+                        </w:rPr>
+                      </w:pPr>
+                      <w:r>
+                        <w:rPr>
+                          <w:rFonts w:ascii="Courier New" w:hAnsi="Courier New" w:cs="Courier New"/>
+                          <w:lang w:val="en-US"/>
+                        </w:rPr>
+                        <w:t xml:space="preserve">    [row, col] := findBlank(state);</w:t>
+                      </w:r>
+                    </w:p>
+                    <w:p>
+                      <w:pPr>
+                        <w:spacing w:after="0"/>
+                        <w:rPr>
+                          <w:rFonts w:ascii="Courier New" w:hAnsi="Courier New" w:cs="Courier New"/>
+                          <w:lang w:val="en-US"/>
+                        </w:rPr>
+                      </w:pPr>
+                      <w:r>
+                        <w:rPr>
+                          <w:rFonts w:ascii="Courier New" w:hAnsi="Courier New" w:cs="Courier New"/>
+                          <w:lang w:val="en-US"/>
+                        </w:rPr>
+                        <w:t xml:space="preserve">    return { moveDir(state, row, col, </w:t>
+                      </w:r>
+                      <w:r>
+                        <w:rPr>
+                          <w:rFonts w:ascii="Courier New" w:hAnsi="Courier New" w:cs="Courier New"/>
+                          <w:lang w:val="en-US"/>
+                        </w:rPr>
+                        <w:t>[dx, dy]</w:t>
+                      </w:r>
+                      <w:r>
+                        <w:rPr>
+                          <w:rFonts w:ascii="Courier New" w:hAnsi="Courier New" w:cs="Courier New"/>
+                          <w:lang w:val="en-US"/>
+                        </w:rPr>
+                        <w:t>)</w:t>
+                      </w:r>
+                    </w:p>
+                    <w:p>
+                      <w:pPr>
+                        <w:spacing w:after="0"/>
+                        <w:rPr>
+                          <w:rFonts w:ascii="Courier New" w:hAnsi="Courier New" w:cs="Courier New"/>
+                          <w:lang w:val="en-US"/>
+                        </w:rPr>
+                      </w:pPr>
+                      <w:r>
+                        <w:rPr>
+                          <w:rFonts w:ascii="Courier New" w:hAnsi="Courier New" w:cs="Courier New"/>
+                          <w:lang w:val="en-US"/>
+                        </w:rPr>
+                        <w:t xml:space="preserve">           : move in directions</w:t>
+                      </w:r>
+                    </w:p>
+                    <w:p>
+                      <w:pPr>
+                        <w:spacing w:after="0"/>
+                        <w:rPr>
+                          <w:rFonts w:ascii="Courier New" w:hAnsi="Courier New" w:cs="Courier New"/>
+                          <w:lang w:val="en-US"/>
+                        </w:rPr>
+                      </w:pPr>
+                      <w:r>
+                        <w:rPr>
+                          <w:rFonts w:ascii="Courier New" w:hAnsi="Courier New" w:cs="Courier New"/>
+                          <w:lang w:val="en-US"/>
+                        </w:rPr>
+                        <w:t xml:space="preserve">           | row + </w:t>
+                      </w:r>
+                      <w:r>
+                        <w:rPr>
+                          <w:rFonts w:ascii="Courier New" w:hAnsi="Courier New" w:cs="Courier New"/>
+                          <w:lang w:val="en-US"/>
+                        </w:rPr>
+                        <w:t>dx</w:t>
+                      </w:r>
+                      <w:r>
+                        <w:rPr>
+                          <w:rFonts w:ascii="Courier New" w:hAnsi="Courier New" w:cs="Courier New"/>
+                          <w:lang w:val="en-US"/>
+                        </w:rPr>
+                        <w:t xml:space="preserve"> in {1, 2, 3} &amp;&amp; col + </w:t>
+                      </w:r>
+                      <w:r>
+                        <w:rPr>
+                          <w:rFonts w:ascii="Courier New" w:hAnsi="Courier New" w:cs="Courier New"/>
+                          <w:lang w:val="en-US"/>
+                        </w:rPr>
+                        <w:t>dy</w:t>
+                      </w:r>
+                      <w:r>
+                        <w:rPr>
+                          <w:rFonts w:ascii="Courier New" w:hAnsi="Courier New" w:cs="Courier New"/>
+                          <w:lang w:val="en-US"/>
+                        </w:rPr>
+                        <w:t xml:space="preserve"> in {1, 2, 3}</w:t>
+                      </w:r>
+                    </w:p>
+                    <w:p>
+                      <w:pPr>
+                        <w:spacing w:after="0"/>
+                        <w:rPr>
+                          <w:rFonts w:ascii="Courier New" w:hAnsi="Courier New" w:cs="Courier New"/>
+                          <w:lang w:val="en-US"/>
+                        </w:rPr>
+                      </w:pPr>
+                      <w:r>
+                        <w:rPr>
+                          <w:rFonts w:ascii="Courier New" w:hAnsi="Courier New" w:cs="Courier New"/>
+                          <w:lang w:val="en-US"/>
+                        </w:rPr>
+                        <w:t xml:space="preserve">           };</w:t>
+                      </w:r>
+                    </w:p>
+                    <w:p>
+                      <w:pPr>
+                        <w:spacing w:after="0"/>
+                        <w:rPr>
+                          <w:rFonts w:ascii="Courier New" w:hAnsi="Courier New" w:cs="Courier New"/>
+                          <w:lang w:val="en-US"/>
+                        </w:rPr>
+                      </w:pPr>
+                      <w:r>
+                        <w:rPr>
+                          <w:rFonts w:ascii="Courier New" w:hAnsi="Courier New" w:cs="Courier New"/>
+                          <w:lang w:val="en-US"/>
+                        </w:rPr>
+                        <w:t>};</w:t>
+                      </w:r>
+                    </w:p>
+                  </w:txbxContent>
+                </v:textbox>
+                <w10:anchorlock/>
+              </v:shape>
+            </w:pict>
+          </mc:Fallback>
+        </mc:AlternateContent>
+      </w:r>
+    </w:p>
+    <w:p>
+      <w:pPr>
+        <w:pStyle w:val="Beschriftung"/>
+        <w:jc w:val="center"/>
+      </w:pPr>
+      <w:r>
+        <w:t xml:space="preserve">Abbildung </w:t>
+      </w:r>
+      <w:r>
+        <w:fldChar w:fldCharType="begin"/>
+      </w:r>
+      <w:r>
+        <w:instrText xml:space="preserve"> SEQ Abbildung \* ARABIC </w:instrText>
+      </w:r>
+      <w:r>
+        <w:fldChar w:fldCharType="separate"/>
+      </w:r>
+      <w:r>
+        <w:rPr>
+          <w:noProof/>
+        </w:rPr>
+        <w:t>4</w:t>
+      </w:r>
+      <w:r>
+        <w:fldChar w:fldCharType="end"/>
+      </w:r>
+      <w:r>
+        <w:t xml:space="preserve">: </w:t>
+      </w:r>
+      <w:r>
+        <w:rPr>
+          <w:rFonts w:ascii="Courier New" w:hAnsi="Courier New" w:cs="Courier New"/>
+        </w:rPr>
+        <w:t>nextStates</w:t>
+      </w:r>
+      <w:r>
+        <w:t xml:space="preserve"> im Schiebepuzzle (SetlX)</w:t>
+      </w:r>
+    </w:p>
+    <w:p>
+      <w:pPr>
+        <w:keepNext/>
+        <w:jc w:val="both"/>
+      </w:pPr>
+      <w:r>
+        <w:rPr>
+          <w:noProof/>
+          <w:lang w:eastAsia="de-DE"/>
+        </w:rPr>
+        <mc:AlternateContent>
+          <mc:Choice Requires="wps">
+            <w:drawing>
+              <wp:inline distT="0" distB="0" distL="0" distR="0" wp14:anchorId="313E3CCC" wp14:editId="3BAF2F08">
                 <wp:extent cx="5760720" cy="1304925"/>
                 <wp:effectExtent l="0" t="0" r="11430" b="28575"/>
                 <wp:docPr id="7" name="Textfeld 7"/>
@@ -5162,7 +5935,7 @@
           </mc:Choice>
           <mc:Fallback>
             <w:pict>
-              <v:shape w14:anchorId="2C142508" id="Textfeld 7" o:spid="_x0000_s1032" type="#_x0000_t202" style="width:453.6pt;height:102.75pt;visibility:visible;mso-wrap-style:square;mso-left-percent:-10001;mso-top-percent:-10001;mso-position-horizontal:absolute;mso-position-horizontal-relative:char;mso-position-vertical:absolute;mso-position-vertical-relative:line;mso-left-percent:-10001;mso-top-percent:-10001;v-text-anchor:top" o:gfxdata="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" fillcolor="white [3201]" strokeweight=".5pt">
+              <v:shape w14:anchorId="313E3CCC" id="Textfeld 7" o:spid="_x0000_s1032" type="#_x0000_t202" style="width:453.6pt;height:102.75pt;visibility:visible;mso-wrap-style:square;mso-left-percent:-10001;mso-top-percent:-10001;mso-position-horizontal:absolute;mso-position-horizontal-relative:char;mso-position-vertical:absolute;mso-position-vertical-relative:line;mso-left-percent:-10001;mso-top-percent:-10001;v-text-anchor:top" o:gfxdata="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" fillcolor="white [3201]" strokeweight=".5pt">
                 <v:textbox>
                   <w:txbxContent>
                     <w:p>
@@ -5291,7 +6064,7 @@
         <w:pStyle w:val="Beschriftung"/>
         <w:jc w:val="center"/>
       </w:pPr>
-      <w:bookmarkStart w:id="16" w:name="_Toc448159923"/>
+      <w:bookmarkStart w:id="12" w:name="_Toc448159923"/>
       <w:r>
         <w:t xml:space="preserve">Abbildung </w:t>
       </w:r>
@@ -5328,7 +6101,10 @@
       <w:r>
         <w:t xml:space="preserve"> im Schiebepuzzle</w:t>
       </w:r>
-      <w:bookmarkEnd w:id="16"/>
+      <w:bookmarkEnd w:id="12"/>
+      <w:r>
+        <w:t xml:space="preserve"> (Python)</w:t>
+      </w:r>
     </w:p>
     <w:p>
       <w:pPr>
@@ -5380,22 +6156,37 @@
         <w:t xml:space="preserve"> </w:t>
       </w:r>
       <w:r>
-        <w:t xml:space="preserve">Die Richtungen werden aus Effizienzgründen allerdings nicht wie im SetlX-Programm als Menge von Listen, sondern als Liste von Tupeln definiert. Ein weiterer Unterschied ist, dass die Richtung, die an </w:t>
+        <w:t xml:space="preserve">Die Richtungen werden aus Effizienzgründen allerdings nicht wie im SetlX-Programm als Menge von Listen, sondern als Liste von Tupeln definiert. </w:t>
+      </w:r>
+      <w:r>
+        <w:t xml:space="preserve">Eine Änderung, die an der Vorlage unternommen wurde ist, dass die Bewegung von einer Variable </w:t>
       </w:r>
       <w:r>
         <w:rPr>
           <w:rFonts w:ascii="Courier New" w:hAnsi="Courier New" w:cs="Courier New"/>
         </w:rPr>
-        <w:t>mov_dir</w:t>
-      </w:r>
-      <w:r>
-        <w:t xml:space="preserve"> übergeben wird</w:t>
-      </w:r>
-      <w:r>
-        <w:t>,</w:t>
-      </w:r>
-      <w:r>
-        <w:t xml:space="preserve"> als Tupel dargestellt wird, um die Differenzierung zwischen x- und y-Bewegung stärker zu verdeutlichen.</w:t>
+        <w:t>move</w:t>
+      </w:r>
+      <w:r>
+        <w:t xml:space="preserve"> auf zwei Variablen </w:t>
+      </w:r>
+      <w:r>
+        <w:rPr>
+          <w:rFonts w:ascii="Courier New" w:hAnsi="Courier New" w:cs="Courier New"/>
+        </w:rPr>
+        <w:t>dx</w:t>
+      </w:r>
+      <w:r>
+        <w:t xml:space="preserve"> und </w:t>
+      </w:r>
+      <w:r>
+        <w:rPr>
+          <w:rFonts w:ascii="Courier New" w:hAnsi="Courier New" w:cs="Courier New"/>
+        </w:rPr>
+        <w:t>dy</w:t>
+      </w:r>
+      <w:r>
+        <w:t xml:space="preserve"> aufgeteilt wurden.</w:t>
       </w:r>
     </w:p>
     <w:p>
@@ -5411,7 +6202,340 @@
         <mc:AlternateContent>
           <mc:Choice Requires="wps">
             <w:drawing>
-              <wp:inline distT="0" distB="0" distL="0" distR="0" wp14:anchorId="16683106" wp14:editId="362D7F4F">
+              <wp:inline distT="0" distB="0" distL="0" distR="0" wp14:anchorId="4AAC2657" wp14:editId="4947A8AD">
+                <wp:extent cx="5760720" cy="1323975"/>
+                <wp:effectExtent l="0" t="0" r="11430" b="28575"/>
+                <wp:docPr id="13" name="Textfeld 13"/>
+                <wp:cNvGraphicFramePr/>
+                <a:graphic xmlns:a="http://schemas.openxmlformats.org/drawingml/2006/main">
+                  <a:graphicData uri="http://schemas.microsoft.com/office/word/2010/wordprocessingShape">
+                    <wps:wsp>
+                      <wps:cNvSpPr txBox="1"/>
+                      <wps:spPr>
+                        <a:xfrm>
+                          <a:off x="0" y="0"/>
+                          <a:ext cx="5760720" cy="1323975"/>
+                        </a:xfrm>
+                        <a:prstGeom prst="rect">
+                          <a:avLst/>
+                        </a:prstGeom>
+                        <a:solidFill>
+                          <a:schemeClr val="lt1"/>
+                        </a:solidFill>
+                        <a:ln w="6350">
+                          <a:solidFill>
+                            <a:prstClr val="black"/>
+                          </a:solidFill>
+                        </a:ln>
+                      </wps:spPr>
+                      <wps:txbx>
+                        <w:txbxContent>
+                          <w:p>
+                            <w:pPr>
+                              <w:spacing w:after="0"/>
+                              <w:rPr>
+                                <w:rFonts w:ascii="Courier New" w:hAnsi="Courier New" w:cs="Courier New"/>
+                                <w:lang w:val="en-US"/>
+                              </w:rPr>
+                            </w:pPr>
+                            <w:r>
+                              <w:rPr>
+                                <w:rFonts w:ascii="Courier New" w:hAnsi="Courier New" w:cs="Courier New"/>
+                                <w:lang w:val="en-US"/>
+                              </w:rPr>
+                              <w:t>moveDir := procedure(state, row, col, dir) {</w:t>
+                            </w:r>
+                          </w:p>
+                          <w:p>
+                            <w:pPr>
+                              <w:spacing w:after="0"/>
+                              <w:rPr>
+                                <w:rFonts w:ascii="Courier New" w:hAnsi="Courier New" w:cs="Courier New"/>
+                                <w:lang w:val="en-US"/>
+                              </w:rPr>
+                            </w:pPr>
+                            <w:r>
+                              <w:rPr>
+                                <w:rFonts w:ascii="Courier New" w:hAnsi="Courier New" w:cs="Courier New"/>
+                                <w:lang w:val="en-US"/>
+                              </w:rPr>
+                              <w:t xml:space="preserve">    [dx, dy]  := dir;</w:t>
+                            </w:r>
+                          </w:p>
+                          <w:p>
+                            <w:pPr>
+                              <w:spacing w:after="0"/>
+                              <w:rPr>
+                                <w:rFonts w:ascii="Courier New" w:hAnsi="Courier New" w:cs="Courier New"/>
+                                <w:lang w:val="en-US"/>
+                              </w:rPr>
+                            </w:pPr>
+                            <w:r>
+                              <w:rPr>
+                                <w:rFonts w:ascii="Courier New" w:hAnsi="Courier New" w:cs="Courier New"/>
+                                <w:lang w:val="en-US"/>
+                              </w:rPr>
+                              <w:t xml:space="preserve">    nextState := state;</w:t>
+                            </w:r>
+                          </w:p>
+                          <w:p>
+                            <w:pPr>
+                              <w:spacing w:after="0"/>
+                              <w:rPr>
+                                <w:rFonts w:ascii="Courier New" w:hAnsi="Courier New" w:cs="Courier New"/>
+                                <w:lang w:val="en-US"/>
+                              </w:rPr>
+                            </w:pPr>
+                            <w:r>
+                              <w:rPr>
+                                <w:rFonts w:ascii="Courier New" w:hAnsi="Courier New" w:cs="Courier New"/>
+                                <w:lang w:val="en-US"/>
+                              </w:rPr>
+                              <w:t xml:space="preserve">    nextState[row     ][col     ] := state[row + dx][col + dy];</w:t>
+                            </w:r>
+                          </w:p>
+                          <w:p>
+                            <w:pPr>
+                              <w:spacing w:after="0"/>
+                              <w:rPr>
+                                <w:rFonts w:ascii="Courier New" w:hAnsi="Courier New" w:cs="Courier New"/>
+                                <w:lang w:val="en-US"/>
+                              </w:rPr>
+                            </w:pPr>
+                            <w:r>
+                              <w:rPr>
+                                <w:rFonts w:ascii="Courier New" w:hAnsi="Courier New" w:cs="Courier New"/>
+                                <w:lang w:val="en-US"/>
+                              </w:rPr>
+                              <w:t xml:space="preserve">    nextState[row + dx][col + dy] := 0;</w:t>
+                            </w:r>
+                          </w:p>
+                          <w:p>
+                            <w:pPr>
+                              <w:spacing w:after="0"/>
+                              <w:rPr>
+                                <w:rFonts w:ascii="Courier New" w:hAnsi="Courier New" w:cs="Courier New"/>
+                                <w:lang w:val="en-US"/>
+                              </w:rPr>
+                            </w:pPr>
+                            <w:r>
+                              <w:rPr>
+                                <w:rFonts w:ascii="Courier New" w:hAnsi="Courier New" w:cs="Courier New"/>
+                                <w:lang w:val="en-US"/>
+                              </w:rPr>
+                              <w:t xml:space="preserve">    return nextState;</w:t>
+                            </w:r>
+                          </w:p>
+                          <w:p>
+                            <w:pPr>
+                              <w:spacing w:after="0"/>
+                              <w:rPr>
+                                <w:rFonts w:ascii="Courier New" w:hAnsi="Courier New" w:cs="Courier New"/>
+                                <w:lang w:val="en-US"/>
+                              </w:rPr>
+                            </w:pPr>
+                            <w:r>
+                              <w:rPr>
+                                <w:rFonts w:ascii="Courier New" w:hAnsi="Courier New" w:cs="Courier New"/>
+                                <w:lang w:val="en-US"/>
+                              </w:rPr>
+                              <w:t>};</w:t>
+                            </w:r>
+                          </w:p>
+                        </w:txbxContent>
+                      </wps:txbx>
+                      <wps:bodyPr rot="0" spcFirstLastPara="0" vertOverflow="overflow" horzOverflow="overflow" vert="horz" wrap="square" lIns="91440" tIns="45720" rIns="91440" bIns="45720" numCol="1" spcCol="0" rtlCol="0" fromWordArt="0" anchor="t" anchorCtr="0" forceAA="0" compatLnSpc="1">
+                        <a:prstTxWarp prst="textNoShape">
+                          <a:avLst/>
+                        </a:prstTxWarp>
+                        <a:noAutofit/>
+                      </wps:bodyPr>
+                    </wps:wsp>
+                  </a:graphicData>
+                </a:graphic>
+              </wp:inline>
+            </w:drawing>
+          </mc:Choice>
+          <mc:Fallback>
+            <w:pict>
+              <v:shape w14:anchorId="4AAC2657" id="Textfeld 13" o:spid="_x0000_s1033" type="#_x0000_t202" style="width:453.6pt;height:104.25pt;visibility:visible;mso-wrap-style:square;mso-left-percent:-10001;mso-top-percent:-10001;mso-position-horizontal:absolute;mso-position-horizontal-relative:char;mso-position-vertical:absolute;mso-position-vertical-relative:line;mso-left-percent:-10001;mso-top-percent:-10001;v-text-anchor:top" o:gfxdata="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" fillcolor="white [3201]" strokeweight=".5pt">
+                <v:textbox>
+                  <w:txbxContent>
+                    <w:p>
+                      <w:pPr>
+                        <w:spacing w:after="0"/>
+                        <w:rPr>
+                          <w:rFonts w:ascii="Courier New" w:hAnsi="Courier New" w:cs="Courier New"/>
+                          <w:lang w:val="en-US"/>
+                        </w:rPr>
+                      </w:pPr>
+                      <w:r>
+                        <w:rPr>
+                          <w:rFonts w:ascii="Courier New" w:hAnsi="Courier New" w:cs="Courier New"/>
+                          <w:lang w:val="en-US"/>
+                        </w:rPr>
+                        <w:t>moveDir := procedure(state, row, col, dir) {</w:t>
+                      </w:r>
+                    </w:p>
+                    <w:p>
+                      <w:pPr>
+                        <w:spacing w:after="0"/>
+                        <w:rPr>
+                          <w:rFonts w:ascii="Courier New" w:hAnsi="Courier New" w:cs="Courier New"/>
+                          <w:lang w:val="en-US"/>
+                        </w:rPr>
+                      </w:pPr>
+                      <w:r>
+                        <w:rPr>
+                          <w:rFonts w:ascii="Courier New" w:hAnsi="Courier New" w:cs="Courier New"/>
+                          <w:lang w:val="en-US"/>
+                        </w:rPr>
+                        <w:t xml:space="preserve">    [dx, dy]  := dir;</w:t>
+                      </w:r>
+                    </w:p>
+                    <w:p>
+                      <w:pPr>
+                        <w:spacing w:after="0"/>
+                        <w:rPr>
+                          <w:rFonts w:ascii="Courier New" w:hAnsi="Courier New" w:cs="Courier New"/>
+                          <w:lang w:val="en-US"/>
+                        </w:rPr>
+                      </w:pPr>
+                      <w:r>
+                        <w:rPr>
+                          <w:rFonts w:ascii="Courier New" w:hAnsi="Courier New" w:cs="Courier New"/>
+                          <w:lang w:val="en-US"/>
+                        </w:rPr>
+                        <w:t xml:space="preserve">    nextState := state;</w:t>
+                      </w:r>
+                    </w:p>
+                    <w:p>
+                      <w:pPr>
+                        <w:spacing w:after="0"/>
+                        <w:rPr>
+                          <w:rFonts w:ascii="Courier New" w:hAnsi="Courier New" w:cs="Courier New"/>
+                          <w:lang w:val="en-US"/>
+                        </w:rPr>
+                      </w:pPr>
+                      <w:r>
+                        <w:rPr>
+                          <w:rFonts w:ascii="Courier New" w:hAnsi="Courier New" w:cs="Courier New"/>
+                          <w:lang w:val="en-US"/>
+                        </w:rPr>
+                        <w:t xml:space="preserve">    nextState[row     ][col     ] := state[row + dx][col + dy];</w:t>
+                      </w:r>
+                    </w:p>
+                    <w:p>
+                      <w:pPr>
+                        <w:spacing w:after="0"/>
+                        <w:rPr>
+                          <w:rFonts w:ascii="Courier New" w:hAnsi="Courier New" w:cs="Courier New"/>
+                          <w:lang w:val="en-US"/>
+                        </w:rPr>
+                      </w:pPr>
+                      <w:r>
+                        <w:rPr>
+                          <w:rFonts w:ascii="Courier New" w:hAnsi="Courier New" w:cs="Courier New"/>
+                          <w:lang w:val="en-US"/>
+                        </w:rPr>
+                        <w:t xml:space="preserve">    nextState[row + dx][col + dy] := 0;</w:t>
+                      </w:r>
+                    </w:p>
+                    <w:p>
+                      <w:pPr>
+                        <w:spacing w:after="0"/>
+                        <w:rPr>
+                          <w:rFonts w:ascii="Courier New" w:hAnsi="Courier New" w:cs="Courier New"/>
+                          <w:lang w:val="en-US"/>
+                        </w:rPr>
+                      </w:pPr>
+                      <w:r>
+                        <w:rPr>
+                          <w:rFonts w:ascii="Courier New" w:hAnsi="Courier New" w:cs="Courier New"/>
+                          <w:lang w:val="en-US"/>
+                        </w:rPr>
+                        <w:t xml:space="preserve">    return nextState;</w:t>
+                      </w:r>
+                    </w:p>
+                    <w:p>
+                      <w:pPr>
+                        <w:spacing w:after="0"/>
+                        <w:rPr>
+                          <w:rFonts w:ascii="Courier New" w:hAnsi="Courier New" w:cs="Courier New"/>
+                          <w:lang w:val="en-US"/>
+                        </w:rPr>
+                      </w:pPr>
+                      <w:r>
+                        <w:rPr>
+                          <w:rFonts w:ascii="Courier New" w:hAnsi="Courier New" w:cs="Courier New"/>
+                          <w:lang w:val="en-US"/>
+                        </w:rPr>
+                        <w:t>};</w:t>
+                      </w:r>
+                    </w:p>
+                  </w:txbxContent>
+                </v:textbox>
+                <w10:anchorlock/>
+              </v:shape>
+            </w:pict>
+          </mc:Fallback>
+        </mc:AlternateContent>
+      </w:r>
+    </w:p>
+    <w:p>
+      <w:pPr>
+        <w:pStyle w:val="Beschriftung"/>
+        <w:jc w:val="center"/>
+      </w:pPr>
+      <w:r>
+        <w:t xml:space="preserve">Abbildung </w:t>
+      </w:r>
+      <w:r>
+        <w:fldChar w:fldCharType="begin"/>
+      </w:r>
+      <w:r>
+        <w:instrText xml:space="preserve"> SEQ Abbildung \* ARABIC </w:instrText>
+      </w:r>
+      <w:r>
+        <w:fldChar w:fldCharType="separate"/>
+      </w:r>
+      <w:r>
+        <w:rPr>
+          <w:noProof/>
+        </w:rPr>
+        <w:t>6</w:t>
+      </w:r>
+      <w:r>
+        <w:fldChar w:fldCharType="end"/>
+      </w:r>
+      <w:r>
+        <w:t xml:space="preserve">: </w:t>
+      </w:r>
+      <w:r>
+        <w:rPr>
+          <w:rFonts w:ascii="Courier New" w:hAnsi="Courier New" w:cs="Courier New"/>
+        </w:rPr>
+        <w:t>movDir</w:t>
+      </w:r>
+      <w:r>
+        <w:t xml:space="preserve"> im Schiebepuzzle (SetlX)</w:t>
+      </w:r>
+    </w:p>
+    <w:p>
+      <w:pPr>
+        <w:keepNext/>
+        <w:jc w:val="both"/>
+      </w:pPr>
+      <w:r>
+        <w:rPr>
+          <w:noProof/>
+          <w:lang w:eastAsia="de-DE"/>
+        </w:rPr>
+        <w:lastRenderedPageBreak/>
+        <mc:AlternateContent>
+          <mc:Choice Requires="wps">
+            <w:drawing>
+              <wp:inline distT="0" distB="0" distL="0" distR="0" wp14:anchorId="5D1EE337" wp14:editId="04FFA42E">
                 <wp:extent cx="5760720" cy="1162050"/>
                 <wp:effectExtent l="0" t="0" r="11430" b="19050"/>
                 <wp:docPr id="8" name="Textfeld 8"/>
@@ -5484,7 +6608,21 @@
                                 <w:rFonts w:ascii="Courier New" w:hAnsi="Courier New" w:cs="Courier New"/>
                                 <w:lang w:val="en-US"/>
                               </w:rPr>
-                              <w:t xml:space="preserve">    next_state = [list(x) for x in state]</w:t>
+                              <w:t xml:space="preserve">    next_state = [</w:t>
+                            </w:r>
+                            <w:r>
+                              <w:rPr>
+                                <w:rFonts w:ascii="Courier New" w:hAnsi="Courier New" w:cs="Courier New"/>
+                                <w:lang w:val="en-US"/>
+                              </w:rPr>
+                              <w:t>list</w:t>
+                            </w:r>
+                            <w:r>
+                              <w:rPr>
+                                <w:rFonts w:ascii="Courier New" w:hAnsi="Courier New" w:cs="Courier New"/>
+                                <w:lang w:val="en-US"/>
+                              </w:rPr>
+                              <w:t>(x) for x in state]</w:t>
                             </w:r>
                           </w:p>
                           <w:p>
@@ -5551,7 +6689,7 @@
           </mc:Choice>
           <mc:Fallback>
             <w:pict>
-              <v:shape w14:anchorId="16683106" id="Textfeld 8" o:spid="_x0000_s1033" type="#_x0000_t202" style="width:453.6pt;height:91.5pt;visibility:visible;mso-wrap-style:square;mso-left-percent:-10001;mso-top-percent:-10001;mso-position-horizontal:absolute;mso-position-horizontal-relative:char;mso-position-vertical:absolute;mso-position-vertical-relative:line;mso-left-percent:-10001;mso-top-percent:-10001;v-text-anchor:top" o:gfxdata="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" fillcolor="white [3201]" strokeweight=".5pt">
+              <v:shape w14:anchorId="5D1EE337" id="Textfeld 8" o:spid="_x0000_s1034" type="#_x0000_t202" style="width:453.6pt;height:91.5pt;visibility:visible;mso-wrap-style:square;mso-left-percent:-10001;mso-top-percent:-10001;mso-position-horizontal:absolute;mso-position-horizontal-relative:char;mso-position-vertical:absolute;mso-position-vertical-relative:line;mso-left-percent:-10001;mso-top-percent:-10001;v-text-anchor:top" o:gfxdata="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" fillcolor="white [3201]" strokeweight=".5pt">
                 <v:textbox>
                   <w:txbxContent>
                     <w:p>
@@ -5599,7 +6737,21 @@
                           <w:rFonts w:ascii="Courier New" w:hAnsi="Courier New" w:cs="Courier New"/>
                           <w:lang w:val="en-US"/>
                         </w:rPr>
-                        <w:t xml:space="preserve">    next_state = [list(x) for x in state]</w:t>
+                        <w:t xml:space="preserve">    next_state = [</w:t>
+                      </w:r>
+                      <w:r>
+                        <w:rPr>
+                          <w:rFonts w:ascii="Courier New" w:hAnsi="Courier New" w:cs="Courier New"/>
+                          <w:lang w:val="en-US"/>
+                        </w:rPr>
+                        <w:t>list</w:t>
+                      </w:r>
+                      <w:r>
+                        <w:rPr>
+                          <w:rFonts w:ascii="Courier New" w:hAnsi="Courier New" w:cs="Courier New"/>
+                          <w:lang w:val="en-US"/>
+                        </w:rPr>
+                        <w:t>(x) for x in state]</w:t>
                       </w:r>
                     </w:p>
                     <w:p>
@@ -5664,7 +6816,7 @@
         <w:pStyle w:val="Beschriftung"/>
         <w:jc w:val="center"/>
       </w:pPr>
-      <w:bookmarkStart w:id="17" w:name="_Toc448159924"/>
+      <w:bookmarkStart w:id="13" w:name="_Toc448159924"/>
       <w:r>
         <w:t xml:space="preserve">Abbildung </w:t>
       </w:r>
@@ -5672,10 +6824,7 @@
         <w:fldChar w:fldCharType="begin"/>
       </w:r>
       <w:r>
-        <w:instrText xml:space="preserve"> SEQ Abbildun</w:instrText>
-      </w:r>
-      <w:r>
-        <w:instrText xml:space="preserve">g \* ARABIC </w:instrText>
+        <w:instrText xml:space="preserve"> SEQ Abbildung \* ARABIC </w:instrText>
       </w:r>
       <w:r>
         <w:fldChar w:fldCharType="separate"/>
@@ -5684,7 +6833,7 @@
         <w:rPr>
           <w:noProof/>
         </w:rPr>
-        <w:t>6</w:t>
+        <w:t>7</w:t>
       </w:r>
       <w:r>
         <w:rPr>
@@ -5704,7 +6853,10 @@
       <w:r>
         <w:t xml:space="preserve"> im Schiebepuzzle</w:t>
       </w:r>
-      <w:bookmarkEnd w:id="17"/>
+      <w:bookmarkEnd w:id="13"/>
+      <w:r>
+        <w:t xml:space="preserve"> (Python)</w:t>
+      </w:r>
     </w:p>
     <w:p>
       <w:pPr>
@@ -5723,7 +6875,108 @@
         <w:t xml:space="preserve"> erhält dieselben Parameter wie in der Vorlage und gibt den nächsten Zustand zurück, nachdem vom derzeitigen Zustand aus eine Bewegung in entweder die x- oder die y-Achse erfolgt.</w:t>
       </w:r>
       <w:r>
-        <w:t xml:space="preserve"> Der einzige Unterschied zur ursprünglichen Umsetzung ist hier, wie zuvor bereits erwähnt wurde, dass die Richtung als Tupel und nicht als Liste gewertet wird.</w:t>
+        <w:t xml:space="preserve"> </w:t>
+      </w:r>
+      <w:r>
+        <w:t xml:space="preserve">Einer der </w:t>
+      </w:r>
+      <w:r>
+        <w:t>Unterschied</w:t>
+      </w:r>
+      <w:r>
+        <w:t>e</w:t>
+      </w:r>
+      <w:r>
+        <w:t xml:space="preserve"> zur ursprünglichen Umsetzung ist hier, wie zuvor bereits erwähnt wurde, dass die Richtung als Tupel und nicht als Liste gewertet wird.</w:t>
+      </w:r>
+    </w:p>
+    <w:p>
+      <w:pPr>
+        <w:jc w:val="both"/>
+      </w:pPr>
+      <w:r>
+        <w:t xml:space="preserve">Ein erheblicher Unterschied zwischen den beiden Implementierungen ist das initiale Setzen der Variable </w:t>
+      </w:r>
+      <w:r>
+        <w:rPr>
+          <w:rFonts w:ascii="Courier New" w:hAnsi="Courier New" w:cs="Courier New"/>
+        </w:rPr>
+        <w:t>next_state</w:t>
+      </w:r>
+      <w:r>
+        <w:t xml:space="preserve">. Während in SetlX der Parameter </w:t>
+      </w:r>
+      <w:r>
+        <w:rPr>
+          <w:rFonts w:ascii="Courier New" w:hAnsi="Courier New" w:cs="Courier New"/>
+        </w:rPr>
+        <w:t>state</w:t>
+      </w:r>
+      <w:r>
+        <w:t xml:space="preserve"> dafür verwendet wird und eine einfache Zuweisung erfolgt, muss in Python die </w:t>
+      </w:r>
+      <w:r>
+        <w:rPr>
+          <w:rFonts w:ascii="Courier New" w:hAnsi="Courier New" w:cs="Courier New"/>
+        </w:rPr>
+        <w:t>list()</w:t>
+      </w:r>
+      <w:r>
+        <w:t xml:space="preserve"> Funktion auf alle Listen in </w:t>
+      </w:r>
+      <w:r>
+        <w:rPr>
+          <w:rFonts w:ascii="Courier New" w:hAnsi="Courier New" w:cs="Courier New"/>
+        </w:rPr>
+        <w:t>state</w:t>
+      </w:r>
+      <w:r>
+        <w:t xml:space="preserve"> verwendet werden. Grund dafür ist, dass ansonsten die Referenzen übergeben werden und somit dann die Werte von </w:t>
+      </w:r>
+      <w:r>
+        <w:rPr>
+          <w:rFonts w:ascii="Courier New" w:hAnsi="Courier New" w:cs="Courier New"/>
+        </w:rPr>
+        <w:t>state</w:t>
+      </w:r>
+      <w:r>
+        <w:t xml:space="preserve"> ebenfalls geändert werden, wenn sie in </w:t>
+      </w:r>
+      <w:r>
+        <w:rPr>
+          <w:rFonts w:ascii="Courier New" w:hAnsi="Courier New" w:cs="Courier New"/>
+        </w:rPr>
+        <w:t>next_state</w:t>
+      </w:r>
+      <w:r>
+        <w:t xml:space="preserve"> bearbeitet werden. Durch die </w:t>
+      </w:r>
+      <w:r>
+        <w:rPr>
+          <w:rFonts w:ascii="Courier New" w:hAnsi="Courier New" w:cs="Courier New"/>
+        </w:rPr>
+        <w:t>list()</w:t>
+      </w:r>
+      <w:r>
+        <w:t xml:space="preserve"> Funktion wird eine Kopie erzeugt und somit sind </w:t>
+      </w:r>
+      <w:r>
+        <w:rPr>
+          <w:rFonts w:ascii="Courier New" w:hAnsi="Courier New" w:cs="Courier New"/>
+        </w:rPr>
+        <w:t>next_state</w:t>
+      </w:r>
+      <w:r>
+        <w:t xml:space="preserve"> und </w:t>
+      </w:r>
+      <w:r>
+        <w:rPr>
+          <w:rFonts w:ascii="Courier New" w:hAnsi="Courier New" w:cs="Courier New"/>
+        </w:rPr>
+        <w:t>state</w:t>
+      </w:r>
+      <w:r>
+        <w:t xml:space="preserve"> zwei unabhängige Listen.</w:t>
       </w:r>
     </w:p>
     <w:p>
@@ -5739,7 +6992,403 @@
         <mc:AlternateContent>
           <mc:Choice Requires="wps">
             <w:drawing>
-              <wp:inline distT="0" distB="0" distL="0" distR="0" wp14:anchorId="29A52AAB" wp14:editId="40629A64">
+              <wp:inline distT="0" distB="0" distL="0" distR="0" wp14:anchorId="57B2353E" wp14:editId="6AB16FED">
+                <wp:extent cx="5760720" cy="1685925"/>
+                <wp:effectExtent l="0" t="0" r="11430" b="28575"/>
+                <wp:docPr id="14" name="Textfeld 14"/>
+                <wp:cNvGraphicFramePr/>
+                <a:graphic xmlns:a="http://schemas.openxmlformats.org/drawingml/2006/main">
+                  <a:graphicData uri="http://schemas.microsoft.com/office/word/2010/wordprocessingShape">
+                    <wps:wsp>
+                      <wps:cNvSpPr txBox="1"/>
+                      <wps:spPr>
+                        <a:xfrm>
+                          <a:off x="0" y="0"/>
+                          <a:ext cx="5760720" cy="1685925"/>
+                        </a:xfrm>
+                        <a:prstGeom prst="rect">
+                          <a:avLst/>
+                        </a:prstGeom>
+                        <a:solidFill>
+                          <a:schemeClr val="lt1"/>
+                        </a:solidFill>
+                        <a:ln w="6350">
+                          <a:solidFill>
+                            <a:prstClr val="black"/>
+                          </a:solidFill>
+                        </a:ln>
+                      </wps:spPr>
+                      <wps:txbx>
+                        <w:txbxContent>
+                          <w:p>
+                            <w:pPr>
+                              <w:spacing w:after="0"/>
+                              <w:rPr>
+                                <w:rFonts w:ascii="Courier New" w:hAnsi="Courier New" w:cs="Courier New"/>
+                                <w:lang w:val="en-US"/>
+                              </w:rPr>
+                            </w:pPr>
+                            <w:r>
+                              <w:rPr>
+                                <w:rFonts w:ascii="Courier New" w:hAnsi="Courier New" w:cs="Courier New"/>
+                                <w:lang w:val="en-US"/>
+                              </w:rPr>
+                              <w:t>findBlank := procedure(state) {</w:t>
+                            </w:r>
+                          </w:p>
+                          <w:p>
+                            <w:pPr>
+                              <w:spacing w:after="0"/>
+                              <w:rPr>
+                                <w:rFonts w:ascii="Courier New" w:hAnsi="Courier New" w:cs="Courier New"/>
+                                <w:lang w:val="en-US"/>
+                              </w:rPr>
+                            </w:pPr>
+                            <w:r>
+                              <w:rPr>
+                                <w:rFonts w:ascii="Courier New" w:hAnsi="Courier New" w:cs="Courier New"/>
+                                <w:lang w:val="en-US"/>
+                              </w:rPr>
+                              <w:t xml:space="preserve">    for (row in [1 .. 3]){</w:t>
+                            </w:r>
+                          </w:p>
+                          <w:p>
+                            <w:pPr>
+                              <w:spacing w:after="0"/>
+                              <w:rPr>
+                                <w:rFonts w:ascii="Courier New" w:hAnsi="Courier New" w:cs="Courier New"/>
+                                <w:lang w:val="en-US"/>
+                              </w:rPr>
+                            </w:pPr>
+                            <w:r>
+                              <w:rPr>
+                                <w:rFonts w:ascii="Courier New" w:hAnsi="Courier New" w:cs="Courier New"/>
+                                <w:lang w:val="en-US"/>
+                              </w:rPr>
+                              <w:t xml:space="preserve">        for (col in [1 .. 3]){</w:t>
+                            </w:r>
+                          </w:p>
+                          <w:p>
+                            <w:pPr>
+                              <w:spacing w:after="0"/>
+                              <w:rPr>
+                                <w:rFonts w:ascii="Courier New" w:hAnsi="Courier New" w:cs="Courier New"/>
+                                <w:lang w:val="en-US"/>
+                              </w:rPr>
+                            </w:pPr>
+                            <w:r>
+                              <w:rPr>
+                                <w:rFonts w:ascii="Courier New" w:hAnsi="Courier New" w:cs="Courier New"/>
+                                <w:lang w:val="en-US"/>
+                              </w:rPr>
+                              <w:t xml:space="preserve">            if (state[row][col] == 0){</w:t>
+                            </w:r>
+                          </w:p>
+                          <w:p>
+                            <w:pPr>
+                              <w:spacing w:after="0"/>
+                              <w:rPr>
+                                <w:rFonts w:ascii="Courier New" w:hAnsi="Courier New" w:cs="Courier New"/>
+                                <w:lang w:val="en-US"/>
+                              </w:rPr>
+                            </w:pPr>
+                            <w:r>
+                              <w:rPr>
+                                <w:rFonts w:ascii="Courier New" w:hAnsi="Courier New" w:cs="Courier New"/>
+                                <w:lang w:val="en-US"/>
+                              </w:rPr>
+                              <w:t xml:space="preserve">                return [row, col];</w:t>
+                            </w:r>
+                          </w:p>
+                          <w:p>
+                            <w:pPr>
+                              <w:spacing w:after="0"/>
+                              <w:rPr>
+                                <w:rFonts w:ascii="Courier New" w:hAnsi="Courier New" w:cs="Courier New"/>
+                                <w:lang w:val="en-US"/>
+                              </w:rPr>
+                            </w:pPr>
+                            <w:r>
+                              <w:rPr>
+                                <w:rFonts w:ascii="Courier New" w:hAnsi="Courier New" w:cs="Courier New"/>
+                                <w:lang w:val="en-US"/>
+                              </w:rPr>
+                              <w:t xml:space="preserve">            }</w:t>
+                            </w:r>
+                          </w:p>
+                          <w:p>
+                            <w:pPr>
+                              <w:spacing w:after="0"/>
+                              <w:rPr>
+                                <w:rFonts w:ascii="Courier New" w:hAnsi="Courier New" w:cs="Courier New"/>
+                                <w:lang w:val="en-US"/>
+                              </w:rPr>
+                            </w:pPr>
+                            <w:r>
+                              <w:rPr>
+                                <w:rFonts w:ascii="Courier New" w:hAnsi="Courier New" w:cs="Courier New"/>
+                                <w:lang w:val="en-US"/>
+                              </w:rPr>
+                              <w:t xml:space="preserve">        }</w:t>
+                            </w:r>
+                          </w:p>
+                          <w:p>
+                            <w:pPr>
+                              <w:spacing w:after="0"/>
+                              <w:rPr>
+                                <w:rFonts w:ascii="Courier New" w:hAnsi="Courier New" w:cs="Courier New"/>
+                                <w:lang w:val="en-US"/>
+                              </w:rPr>
+                            </w:pPr>
+                            <w:r>
+                              <w:rPr>
+                                <w:rFonts w:ascii="Courier New" w:hAnsi="Courier New" w:cs="Courier New"/>
+                                <w:lang w:val="en-US"/>
+                              </w:rPr>
+                              <w:t xml:space="preserve">    }</w:t>
+                            </w:r>
+                          </w:p>
+                          <w:p>
+                            <w:pPr>
+                              <w:spacing w:after="0"/>
+                              <w:rPr>
+                                <w:rFonts w:ascii="Courier New" w:hAnsi="Courier New" w:cs="Courier New"/>
+                                <w:lang w:val="en-US"/>
+                              </w:rPr>
+                            </w:pPr>
+                            <w:r>
+                              <w:rPr>
+                                <w:rFonts w:ascii="Courier New" w:hAnsi="Courier New" w:cs="Courier New"/>
+                                <w:lang w:val="en-US"/>
+                              </w:rPr>
+                              <w:t>};</w:t>
+                            </w:r>
+                          </w:p>
+                        </w:txbxContent>
+                      </wps:txbx>
+                      <wps:bodyPr rot="0" spcFirstLastPara="0" vertOverflow="overflow" horzOverflow="overflow" vert="horz" wrap="square" lIns="91440" tIns="45720" rIns="91440" bIns="45720" numCol="1" spcCol="0" rtlCol="0" fromWordArt="0" anchor="t" anchorCtr="0" forceAA="0" compatLnSpc="1">
+                        <a:prstTxWarp prst="textNoShape">
+                          <a:avLst/>
+                        </a:prstTxWarp>
+                        <a:noAutofit/>
+                      </wps:bodyPr>
+                    </wps:wsp>
+                  </a:graphicData>
+                </a:graphic>
+              </wp:inline>
+            </w:drawing>
+          </mc:Choice>
+          <mc:Fallback>
+            <w:pict>
+              <v:shape w14:anchorId="57B2353E" id="Textfeld 14" o:spid="_x0000_s1035" type="#_x0000_t202" style="width:453.6pt;height:132.75pt;visibility:visible;mso-wrap-style:square;mso-left-percent:-10001;mso-top-percent:-10001;mso-position-horizontal:absolute;mso-position-horizontal-relative:char;mso-position-vertical:absolute;mso-position-vertical-relative:line;mso-left-percent:-10001;mso-top-percent:-10001;v-text-anchor:top" o:gfxdata="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" fillcolor="white [3201]" strokeweight=".5pt">
+                <v:textbox>
+                  <w:txbxContent>
+                    <w:p>
+                      <w:pPr>
+                        <w:spacing w:after="0"/>
+                        <w:rPr>
+                          <w:rFonts w:ascii="Courier New" w:hAnsi="Courier New" w:cs="Courier New"/>
+                          <w:lang w:val="en-US"/>
+                        </w:rPr>
+                      </w:pPr>
+                      <w:r>
+                        <w:rPr>
+                          <w:rFonts w:ascii="Courier New" w:hAnsi="Courier New" w:cs="Courier New"/>
+                          <w:lang w:val="en-US"/>
+                        </w:rPr>
+                        <w:t>findBlank := procedure(state) {</w:t>
+                      </w:r>
+                    </w:p>
+                    <w:p>
+                      <w:pPr>
+                        <w:spacing w:after="0"/>
+                        <w:rPr>
+                          <w:rFonts w:ascii="Courier New" w:hAnsi="Courier New" w:cs="Courier New"/>
+                          <w:lang w:val="en-US"/>
+                        </w:rPr>
+                      </w:pPr>
+                      <w:r>
+                        <w:rPr>
+                          <w:rFonts w:ascii="Courier New" w:hAnsi="Courier New" w:cs="Courier New"/>
+                          <w:lang w:val="en-US"/>
+                        </w:rPr>
+                        <w:t xml:space="preserve">    for (row in [1 .. 3]){</w:t>
+                      </w:r>
+                    </w:p>
+                    <w:p>
+                      <w:pPr>
+                        <w:spacing w:after="0"/>
+                        <w:rPr>
+                          <w:rFonts w:ascii="Courier New" w:hAnsi="Courier New" w:cs="Courier New"/>
+                          <w:lang w:val="en-US"/>
+                        </w:rPr>
+                      </w:pPr>
+                      <w:r>
+                        <w:rPr>
+                          <w:rFonts w:ascii="Courier New" w:hAnsi="Courier New" w:cs="Courier New"/>
+                          <w:lang w:val="en-US"/>
+                        </w:rPr>
+                        <w:t xml:space="preserve">        for (col in [1 .. 3]){</w:t>
+                      </w:r>
+                    </w:p>
+                    <w:p>
+                      <w:pPr>
+                        <w:spacing w:after="0"/>
+                        <w:rPr>
+                          <w:rFonts w:ascii="Courier New" w:hAnsi="Courier New" w:cs="Courier New"/>
+                          <w:lang w:val="en-US"/>
+                        </w:rPr>
+                      </w:pPr>
+                      <w:r>
+                        <w:rPr>
+                          <w:rFonts w:ascii="Courier New" w:hAnsi="Courier New" w:cs="Courier New"/>
+                          <w:lang w:val="en-US"/>
+                        </w:rPr>
+                        <w:t xml:space="preserve">            if (state[row][col] == 0){</w:t>
+                      </w:r>
+                    </w:p>
+                    <w:p>
+                      <w:pPr>
+                        <w:spacing w:after="0"/>
+                        <w:rPr>
+                          <w:rFonts w:ascii="Courier New" w:hAnsi="Courier New" w:cs="Courier New"/>
+                          <w:lang w:val="en-US"/>
+                        </w:rPr>
+                      </w:pPr>
+                      <w:r>
+                        <w:rPr>
+                          <w:rFonts w:ascii="Courier New" w:hAnsi="Courier New" w:cs="Courier New"/>
+                          <w:lang w:val="en-US"/>
+                        </w:rPr>
+                        <w:t xml:space="preserve">                return [row, col];</w:t>
+                      </w:r>
+                    </w:p>
+                    <w:p>
+                      <w:pPr>
+                        <w:spacing w:after="0"/>
+                        <w:rPr>
+                          <w:rFonts w:ascii="Courier New" w:hAnsi="Courier New" w:cs="Courier New"/>
+                          <w:lang w:val="en-US"/>
+                        </w:rPr>
+                      </w:pPr>
+                      <w:r>
+                        <w:rPr>
+                          <w:rFonts w:ascii="Courier New" w:hAnsi="Courier New" w:cs="Courier New"/>
+                          <w:lang w:val="en-US"/>
+                        </w:rPr>
+                        <w:t xml:space="preserve">            }</w:t>
+                      </w:r>
+                    </w:p>
+                    <w:p>
+                      <w:pPr>
+                        <w:spacing w:after="0"/>
+                        <w:rPr>
+                          <w:rFonts w:ascii="Courier New" w:hAnsi="Courier New" w:cs="Courier New"/>
+                          <w:lang w:val="en-US"/>
+                        </w:rPr>
+                      </w:pPr>
+                      <w:r>
+                        <w:rPr>
+                          <w:rFonts w:ascii="Courier New" w:hAnsi="Courier New" w:cs="Courier New"/>
+                          <w:lang w:val="en-US"/>
+                        </w:rPr>
+                        <w:t xml:space="preserve">        }</w:t>
+                      </w:r>
+                    </w:p>
+                    <w:p>
+                      <w:pPr>
+                        <w:spacing w:after="0"/>
+                        <w:rPr>
+                          <w:rFonts w:ascii="Courier New" w:hAnsi="Courier New" w:cs="Courier New"/>
+                          <w:lang w:val="en-US"/>
+                        </w:rPr>
+                      </w:pPr>
+                      <w:r>
+                        <w:rPr>
+                          <w:rFonts w:ascii="Courier New" w:hAnsi="Courier New" w:cs="Courier New"/>
+                          <w:lang w:val="en-US"/>
+                        </w:rPr>
+                        <w:t xml:space="preserve">    }</w:t>
+                      </w:r>
+                    </w:p>
+                    <w:p>
+                      <w:pPr>
+                        <w:spacing w:after="0"/>
+                        <w:rPr>
+                          <w:rFonts w:ascii="Courier New" w:hAnsi="Courier New" w:cs="Courier New"/>
+                          <w:lang w:val="en-US"/>
+                        </w:rPr>
+                      </w:pPr>
+                      <w:r>
+                        <w:rPr>
+                          <w:rFonts w:ascii="Courier New" w:hAnsi="Courier New" w:cs="Courier New"/>
+                          <w:lang w:val="en-US"/>
+                        </w:rPr>
+                        <w:t>};</w:t>
+                      </w:r>
+                    </w:p>
+                  </w:txbxContent>
+                </v:textbox>
+                <w10:anchorlock/>
+              </v:shape>
+            </w:pict>
+          </mc:Fallback>
+        </mc:AlternateContent>
+      </w:r>
+    </w:p>
+    <w:p>
+      <w:pPr>
+        <w:pStyle w:val="Beschriftung"/>
+        <w:jc w:val="center"/>
+      </w:pPr>
+      <w:r>
+        <w:t xml:space="preserve">Abbildung </w:t>
+      </w:r>
+      <w:r>
+        <w:fldChar w:fldCharType="begin"/>
+      </w:r>
+      <w:r>
+        <w:instrText xml:space="preserve"> SEQ Abbildung \* ARABIC </w:instrText>
+      </w:r>
+      <w:r>
+        <w:fldChar w:fldCharType="separate"/>
+      </w:r>
+      <w:r>
+        <w:rPr>
+          <w:noProof/>
+        </w:rPr>
+        <w:t>8</w:t>
+      </w:r>
+      <w:r>
+        <w:fldChar w:fldCharType="end"/>
+      </w:r>
+      <w:r>
+        <w:t xml:space="preserve">: </w:t>
+      </w:r>
+      <w:r>
+        <w:rPr>
+          <w:rFonts w:ascii="Courier New" w:hAnsi="Courier New" w:cs="Courier New"/>
+        </w:rPr>
+        <w:t>findBlank</w:t>
+      </w:r>
+      <w:r>
+        <w:t xml:space="preserve"> im Schiebepuzzle (SetlX)</w:t>
+      </w:r>
+    </w:p>
+    <w:p>
+      <w:pPr>
+        <w:keepNext/>
+        <w:jc w:val="both"/>
+      </w:pPr>
+      <w:r>
+        <w:rPr>
+          <w:noProof/>
+          <w:lang w:eastAsia="de-DE"/>
+        </w:rPr>
+        <mc:AlternateContent>
+          <mc:Choice Requires="wps">
+            <w:drawing>
+              <wp:inline distT="0" distB="0" distL="0" distR="0" wp14:anchorId="5C445558" wp14:editId="448AEC02">
                 <wp:extent cx="5760720" cy="971550"/>
                 <wp:effectExtent l="0" t="0" r="11430" b="19050"/>
                 <wp:docPr id="9" name="Textfeld 9"/>
@@ -5863,7 +7512,7 @@
           </mc:Choice>
           <mc:Fallback>
             <w:pict>
-              <v:shape w14:anchorId="29A52AAB" id="Textfeld 9" o:spid="_x0000_s1034" type="#_x0000_t202" style="width:453.6pt;height:76.5pt;visibility:visible;mso-wrap-style:square;mso-left-percent:-10001;mso-top-percent:-10001;mso-position-horizontal:absolute;mso-position-horizontal-relative:char;mso-position-vertical:absolute;mso-position-vertical-relative:line;mso-left-percent:-10001;mso-top-percent:-10001;v-text-anchor:top" o:gfxdata="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" fillcolor="white [3201]" strokeweight=".5pt">
+              <v:shape w14:anchorId="5C445558" id="Textfeld 9" o:spid="_x0000_s1036" type="#_x0000_t202" style="width:453.6pt;height:76.5pt;visibility:visible;mso-wrap-style:square;mso-left-percent:-10001;mso-top-percent:-10001;mso-position-horizontal:absolute;mso-position-horizontal-relative:char;mso-position-vertical:absolute;mso-position-vertical-relative:line;mso-left-percent:-10001;mso-top-percent:-10001;v-text-anchor:top" o:gfxdata="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" fillcolor="white [3201]" strokeweight=".5pt">
                 <v:textbox>
                   <w:txbxContent>
                     <w:p>
@@ -5960,7 +7609,7 @@
         <w:pStyle w:val="Beschriftung"/>
         <w:jc w:val="center"/>
       </w:pPr>
-      <w:bookmarkStart w:id="18" w:name="_Toc448159925"/>
+      <w:bookmarkStart w:id="14" w:name="_Toc448159925"/>
       <w:r>
         <w:t xml:space="preserve">Abbildung </w:t>
       </w:r>
@@ -5977,7 +7626,7 @@
         <w:rPr>
           <w:noProof/>
         </w:rPr>
-        <w:t>7</w:t>
+        <w:t>9</w:t>
       </w:r>
       <w:r>
         <w:rPr>
@@ -5997,7 +7646,7 @@
       <w:r>
         <w:t xml:space="preserve"> im Schiebepuzzle</w:t>
       </w:r>
-      <w:bookmarkEnd w:id="18"/>
+      <w:bookmarkEnd w:id="14"/>
     </w:p>
     <w:p>
       <w:pPr>
@@ -6036,12 +7685,31 @@
       <w:r>
         <w:t>die Methode zwar kein Einzeiler mehr, läuft aber in Python schneller als wenn eine selbstentwickelte Menge erst erzeugt werden müsste.</w:t>
       </w:r>
+      <w:r>
+        <w:t xml:space="preserve"> Zu Vergleichszwecken ist die Funktion, so wie sie in Python geschrieben wurde, auch in SetlX implementiert. In SetlX merkt man keine Unterschiede in der Performance</w:t>
+      </w:r>
+      <w:r>
+        <w:t>.</w:t>
+      </w:r>
+      <w:r>
+        <w:t xml:space="preserve"> </w:t>
+      </w:r>
+      <w:r>
+        <w:t>D</w:t>
+      </w:r>
+      <w:r>
+        <w:t>iese Methode zeigt wie ähnlich der Code in SetlX und Python sein können</w:t>
+      </w:r>
+      <w:r>
+        <w:t>.</w:t>
+      </w:r>
     </w:p>
     <w:p>
       <w:pPr>
         <w:jc w:val="both"/>
       </w:pPr>
       <w:r>
+        <w:lastRenderedPageBreak/>
         <w:t>Nachdem die Funktionen alle definiert sind ist der Ablauf komplett identisch zur Vorlage. Es wird die Zeitmessung begonnen, der Start- und End-Zustand definiert, daraufhin der Pfad ermittelt und die Zeitmessung beendet. Abschließend werden noch Ausgaben zum Pfad und zur Zeitmessung ausgeführt.</w:t>
       </w:r>
     </w:p>
@@ -6050,7 +7718,6 @@
         <w:jc w:val="both"/>
       </w:pPr>
       <w:r>
-        <w:lastRenderedPageBreak/>
         <w:t xml:space="preserve">Im Allgemeinen ist der Code in beiden Programmiersprachen sehr ähnlich und der Ablauf, so wie die Syntax, teilweise sogar identisch. Einige Ausdrücke sehen auf Grund der Programmiersprache unterschiedlich aus, erfüllen aber denselben Zweck. Bei der Zeitmessung beispielsweise wird in SetlX nur die Methode </w:t>
       </w:r>
       <w:r>
@@ -6069,7 +7736,13 @@
         <w:t>timeit.default_timer()</w:t>
       </w:r>
       <w:r>
-        <w:t xml:space="preserve"> aufgerufen wird und sogar ein Import dafür notwendig ist. Andere Abweichungen sind unterschiedliche Datentypen, die in Python gewählt wurden. Diese werden allerdings nur verwendet um die Laufzeit etwas zu verbessern, weil die Implementierung, die für Mengen verwendet werden muss, nicht so Effizient wie die SetlX-Implementierung ist.</w:t>
+        <w:t xml:space="preserve"> aufgerufen wird und sogar ein Import dafür notwendig ist. Andere Abweichungen sind unterschiedliche Datentypen, die in Python gewählt wurden. Diese werden allerdings nur verwendet um die Laufzeit etwas zu verbessern, weil die Implementierung, die für Mengen v</w:t>
+      </w:r>
+      <w:r>
+        <w:t>erwendet werden muss, nicht so e</w:t>
+      </w:r>
+      <w:r>
+        <w:t>ffizient wie die SetlX-Implementierung ist.</w:t>
       </w:r>
     </w:p>
     <w:p>
@@ -6090,11 +7763,11 @@
           <w:numId w:val="2"/>
         </w:numPr>
       </w:pPr>
-      <w:bookmarkStart w:id="19" w:name="_Toc448159207"/>
+      <w:bookmarkStart w:id="15" w:name="_Toc448159207"/>
       <w:r>
         <w:t>Watson</w:t>
       </w:r>
-      <w:bookmarkEnd w:id="19"/>
+      <w:bookmarkEnd w:id="15"/>
     </w:p>
     <w:p/>
     <w:p/>
@@ -6106,11 +7779,11 @@
           <w:numId w:val="2"/>
         </w:numPr>
       </w:pPr>
-      <w:bookmarkStart w:id="20" w:name="_Toc448159208"/>
+      <w:bookmarkStart w:id="16" w:name="_Toc448159208"/>
       <w:r>
         <w:t>Wolf Ziege Kohl</w:t>
       </w:r>
-      <w:bookmarkEnd w:id="20"/>
+      <w:bookmarkEnd w:id="16"/>
     </w:p>
     <w:p/>
     <w:p/>
@@ -6122,11 +7795,11 @@
           <w:numId w:val="2"/>
         </w:numPr>
       </w:pPr>
-      <w:bookmarkStart w:id="21" w:name="_Toc448159209"/>
+      <w:bookmarkStart w:id="17" w:name="_Toc448159209"/>
       <w:r>
         <w:t>8 Damen Problem</w:t>
       </w:r>
-      <w:bookmarkEnd w:id="21"/>
+      <w:bookmarkEnd w:id="17"/>
     </w:p>
     <w:sectPr>
       <w:pgSz w:w="11906" w:h="16838"/>
@@ -6197,7 +7870,10 @@
         <w:footnoteRef/>
       </w:r>
       <w:r>
-        <w:t xml:space="preserve"> Vgl. SetlX Manual</w:t>
+        <w:t xml:space="preserve"> Vgl. SetlX </w:t>
+      </w:r>
+      <w:r>
+        <w:t>Tutorial</w:t>
       </w:r>
     </w:p>
   </w:footnote>
@@ -6213,11 +7889,27 @@
         <w:footnoteRef/>
       </w:r>
       <w:r>
-        <w:t xml:space="preserve"> Vgl. SetlX Tutorial S. 39 ff</w:t>
+        <w:t xml:space="preserve"> Vgl. Guo, Philip</w:t>
       </w:r>
     </w:p>
   </w:footnote>
   <w:footnote w:id="3">
+    <w:p>
+      <w:pPr>
+        <w:pStyle w:val="Funotentext"/>
+      </w:pPr>
+      <w:r>
+        <w:rPr>
+          <w:rStyle w:val="Funotenzeichen"/>
+        </w:rPr>
+        <w:footnoteRef/>
+      </w:r>
+      <w:r>
+        <w:t xml:space="preserve"> Vgl. SetlX Tutorial S. 39 ff</w:t>
+      </w:r>
+    </w:p>
+  </w:footnote>
+  <w:footnote w:id="4">
     <w:p>
       <w:pPr>
         <w:pStyle w:val="Funotentext"/>
@@ -6366,7 +8058,7 @@
         <w:rFonts w:ascii="Calibri" w:eastAsiaTheme="minorHAnsi" w:hAnsi="Calibri" w:cstheme="minorBidi" w:hint="default"/>
       </w:rPr>
     </w:lvl>
-    <w:lvl w:ilvl="1" w:tplc="04070003" w:tentative="1">
+    <w:lvl w:ilvl="1" w:tplc="04070003">
       <w:start w:val="1"/>
       <w:numFmt w:val="bullet"/>
       <w:lvlText w:val="o"/>
@@ -7059,7 +8751,6 @@
   <w:style w:type="character" w:default="1" w:styleId="Absatz-Standardschriftart">
     <w:name w:val="Default Paragraph Font"/>
     <w:uiPriority w:val="1"/>
-    <w:semiHidden/>
     <w:unhideWhenUsed/>
   </w:style>
   <w:style w:type="table" w:default="1" w:styleId="NormaleTabelle">
@@ -7656,7 +9347,7 @@
 </file>
 
 <file path=customXml/itemProps1.xml><?xml version="1.0" encoding="utf-8"?>
-<ds:datastoreItem xmlns:ds="http://schemas.openxmlformats.org/officeDocument/2006/customXml" ds:itemID="{E6B04053-810B-4C4A-85A2-35AB28663967}">
+<ds:datastoreItem xmlns:ds="http://schemas.openxmlformats.org/officeDocument/2006/customXml" ds:itemID="{73734A6B-9090-41F3-A53A-37B821EE44DD}">
   <ds:schemaRefs>
     <ds:schemaRef ds:uri="http://schemas.openxmlformats.org/officeDocument/2006/bibliography"/>
   </ds:schemaRefs>

</xml_diff>

<commit_message>
+ updated documentation (includes some comments by Johann)
</commit_message>
<xml_diff>
--- a/Documentation/lecture_examples_python.docx
+++ b/Documentation/lecture_examples_python.docx
@@ -407,17 +407,8 @@
                 <w:sz w:val="24"/>
                 <w:szCs w:val="24"/>
               </w:rPr>
-              <w:t xml:space="preserve">Joseph </w:t>
-            </w:r>
-            <w:proofErr w:type="spellStart"/>
-            <w:r>
-              <w:rPr>
-                <w:sz w:val="24"/>
-                <w:szCs w:val="24"/>
-              </w:rPr>
-              <w:t>Palackal</w:t>
-            </w:r>
-            <w:proofErr w:type="spellEnd"/>
+              <w:t>Joseph Palackal</w:t>
+            </w:r>
           </w:p>
         </w:tc>
       </w:tr>
@@ -2040,12 +2031,6 @@
             <w:noProof/>
             <w:webHidden/>
           </w:rPr>
-        </w:r>
-        <w:r>
-          <w:rPr>
-            <w:noProof/>
-            <w:webHidden/>
-          </w:rPr>
           <w:fldChar w:fldCharType="separate"/>
         </w:r>
         <w:r>
@@ -2104,12 +2089,6 @@
             <w:webHidden/>
           </w:rPr>
           <w:instrText xml:space="preserve"> PAGEREF _Toc448159920 \h </w:instrText>
-        </w:r>
-        <w:r>
-          <w:rPr>
-            <w:noProof/>
-            <w:webHidden/>
-          </w:rPr>
         </w:r>
         <w:r>
           <w:rPr>
@@ -2612,11 +2591,9 @@
       <w:r>
         <w:t>parallel zu</w:t>
       </w:r>
-      <w:ins w:id="1" w:author="Johann" w:date="2016-05-01T17:58:00Z">
-        <w:r>
-          <w:t>r</w:t>
-        </w:r>
-      </w:ins>
+      <w:r>
+        <w:t>r</w:t>
+      </w:r>
       <w:r>
         <w:t xml:space="preserve"> t</w:t>
       </w:r>
@@ -2671,11 +2648,11 @@
           <w:numId w:val="2"/>
         </w:numPr>
       </w:pPr>
-      <w:bookmarkStart w:id="2" w:name="_Toc448159200"/>
+      <w:bookmarkStart w:id="1" w:name="_Toc448159200"/>
       <w:r>
         <w:t>Warum Python?</w:t>
       </w:r>
-      <w:bookmarkEnd w:id="2"/>
+      <w:bookmarkEnd w:id="1"/>
     </w:p>
     <w:p>
       <w:pPr>
@@ -2708,23 +2685,7 @@
         <w:t xml:space="preserve"> </w:t>
       </w:r>
       <w:r>
-        <w:t>Mit 69% ist Python somit mit einer eindeutigen Mehrheit deutlich die</w:t>
-      </w:r>
-      <w:del w:id="3" w:author="Johann" w:date="2016-05-01T17:59:00Z">
-        <w:r>
-          <w:delText xml:space="preserve"> am</w:delText>
-        </w:r>
-      </w:del>
-      <w:r>
-        <w:t xml:space="preserve"> meist</w:t>
-      </w:r>
-      <w:del w:id="4" w:author="Johann" w:date="2016-05-01T17:59:00Z">
-        <w:r>
-          <w:delText>en</w:delText>
-        </w:r>
-      </w:del>
-      <w:r>
-        <w:t xml:space="preserve"> verwendete Programmiersprache unter diesen Kursen. Auch die Online-Lernplattform </w:t>
+        <w:t xml:space="preserve">Mit 69% ist Python somit mit einer eindeutigen Mehrheit deutlich die meist verwendete Programmiersprache unter diesen Kursen. Auch die Online-Lernplattform </w:t>
       </w:r>
       <w:proofErr w:type="spellStart"/>
       <w:r>
@@ -2782,7 +2743,7 @@
           <w:numId w:val="2"/>
         </w:numPr>
       </w:pPr>
-      <w:bookmarkStart w:id="5" w:name="_Toc448159201"/>
+      <w:bookmarkStart w:id="2" w:name="_Toc448159201"/>
       <w:r>
         <w:t xml:space="preserve">Skripte in reinem </w:t>
       </w:r>
@@ -2806,7 +2767,7 @@
         </w:rPr>
         <w:t>/TODO: besseren Titel finden</w:t>
       </w:r>
-      <w:bookmarkEnd w:id="5"/>
+      <w:bookmarkEnd w:id="2"/>
     </w:p>
     <w:p/>
     <w:p>
@@ -3349,7 +3310,7 @@
           <w:rFonts w:ascii="Courier New" w:hAnsi="Courier New" w:cs="Courier New"/>
         </w:rPr>
       </w:pPr>
-      <w:bookmarkStart w:id="6" w:name="_Toc448159202"/>
+      <w:bookmarkStart w:id="3" w:name="_Toc448159202"/>
       <w:r>
         <w:t xml:space="preserve">Python Modul </w:t>
       </w:r>
@@ -3360,7 +3321,7 @@
         </w:rPr>
         <w:t>lecture</w:t>
       </w:r>
-      <w:bookmarkEnd w:id="6"/>
+      <w:bookmarkEnd w:id="3"/>
       <w:proofErr w:type="spellEnd"/>
     </w:p>
     <w:p/>
@@ -3368,8 +3329,8 @@
       <w:pPr>
         <w:jc w:val="both"/>
       </w:pPr>
-      <w:commentRangeStart w:id="7"/>
-      <w:commentRangeStart w:id="8"/>
+      <w:commentRangeStart w:id="4"/>
+      <w:commentRangeStart w:id="5"/>
       <w:r>
         <w:t xml:space="preserve">Das Verhalten der Mengen in </w:t>
       </w:r>
@@ -3392,12 +3353,12 @@
       <w:r>
         <w:t xml:space="preserve">eser Studienarbeit angefertigt. </w:t>
       </w:r>
-      <w:commentRangeEnd w:id="7"/>
+      <w:commentRangeEnd w:id="4"/>
       <w:r>
         <w:rPr>
           <w:rStyle w:val="Kommentarzeichen"/>
         </w:rPr>
-        <w:commentReference w:id="7"/>
+        <w:commentReference w:id="4"/>
       </w:r>
     </w:p>
     <w:p>
@@ -3430,16 +3391,16 @@
       <w:r>
         <w:t xml:space="preserve"> </w:t>
       </w:r>
-      <w:commentRangeStart w:id="9"/>
+      <w:commentRangeStart w:id="6"/>
       <w:r>
         <w:t>Somit ist es beispielsweise verboten Mengen in Mengen zu hinterlegen.</w:t>
       </w:r>
-      <w:commentRangeEnd w:id="9"/>
+      <w:commentRangeEnd w:id="6"/>
       <w:r>
         <w:rPr>
           <w:rStyle w:val="Kommentarzeichen"/>
         </w:rPr>
-        <w:commentReference w:id="9"/>
+        <w:commentReference w:id="6"/>
       </w:r>
       <w:r>
         <w:t xml:space="preserve"> Diese </w:t>
@@ -3482,7 +3443,6 @@
       <w:r>
         <w:t xml:space="preserve">, jedoch gibt es in Python den Fehler, der in </w:t>
       </w:r>
-      <w:commentRangeStart w:id="10"/>
       <w:r>
         <w:rPr>
           <w:i/>
@@ -3493,7 +3453,7 @@
         <w:rPr>
           <w:i/>
         </w:rPr>
-        <w:instrText xml:space="preserve"> REF _Ref447112153 \h </w:instrText>
+        <w:instrText xml:space="preserve"> REF _Ref449903376 \h </w:instrText>
       </w:r>
       <w:r>
         <w:rPr>
@@ -3529,135 +3489,117 @@
         <w:rPr>
           <w:i/>
         </w:rPr>
-        <w:t>: Fehler bei Mengen in Mengen</w:t>
-      </w:r>
-      <w:r>
-        <w:rPr>
-          <w:i/>
-        </w:rPr>
         <w:fldChar w:fldCharType="end"/>
       </w:r>
-      <w:commentRangeEnd w:id="10"/>
+      <w:r>
+        <w:t xml:space="preserve"> </w:t>
+      </w:r>
+      <w:r>
+        <w:t>zu sehen ist.</w:t>
+      </w:r>
+      <w:r>
+        <w:t xml:space="preserve"> Zwar können anstelle der „normalen“ </w:t>
+      </w:r>
+      <w:proofErr w:type="spellStart"/>
+      <w:r>
+        <w:t>sets</w:t>
+      </w:r>
+      <w:proofErr w:type="spellEnd"/>
+      <w:r>
+        <w:t xml:space="preserve"> </w:t>
+      </w:r>
+      <w:proofErr w:type="spellStart"/>
+      <w:r>
+        <w:t>frozensets</w:t>
+      </w:r>
+      <w:proofErr w:type="spellEnd"/>
+      <w:r>
+        <w:t xml:space="preserve"> verwendet werden, allerdings können die Elemente in der Menge nicht geändert </w:t>
+      </w:r>
+      <w:r>
+        <w:t>werden,</w:t>
+      </w:r>
+      <w:r>
+        <w:t xml:space="preserve"> weil die Mengen, wie der Name es bereits impliziert, eingefroren sind.</w:t>
+      </w:r>
+      <w:commentRangeEnd w:id="5"/>
       <w:r>
         <w:rPr>
           <w:rStyle w:val="Kommentarzeichen"/>
         </w:rPr>
-        <w:commentReference w:id="10"/>
-      </w:r>
-      <w:r>
-        <w:t xml:space="preserve"> zu sehen ist.</w:t>
-      </w:r>
-      <w:r>
-        <w:t xml:space="preserve"> Zwar können anstelle der „normalen“ </w:t>
+        <w:commentReference w:id="5"/>
+      </w:r>
+      <w:r>
+        <w:t xml:space="preserve"> Eine weitere</w:t>
+      </w:r>
+      <w:r>
+        <w:t xml:space="preserve"> </w:t>
+      </w:r>
+      <w:r>
+        <w:t>Möglichkeit wäre die Verwendung von Listen, anstelle von Mengen. Prinzipiell ist das</w:t>
+      </w:r>
+      <w:r>
+        <w:t xml:space="preserve"> </w:t>
+      </w:r>
+      <w:r>
+        <w:t>in einigen Python-Übersetzungen</w:t>
+      </w:r>
+      <w:r>
+        <w:t xml:space="preserve"> der </w:t>
       </w:r>
       <w:proofErr w:type="spellStart"/>
       <w:r>
-        <w:t>sets</w:t>
+        <w:t>SetlX</w:t>
       </w:r>
       <w:proofErr w:type="spellEnd"/>
       <w:r>
-        <w:t xml:space="preserve"> </w:t>
+        <w:t xml:space="preserve"> Programme</w:t>
+      </w:r>
+      <w:r>
+        <w:t xml:space="preserve"> möglich und wurde so auch teilweise umgesetzt. Es werden andere Datentypen verwendet um die Informationen zu hinterlegen, meist Listen statt Mengen, da für die Ausführung der </w:t>
       </w:r>
       <w:proofErr w:type="spellStart"/>
       <w:r>
-        <w:t>frozensets</w:t>
+        <w:t>SetlX</w:t>
       </w:r>
       <w:proofErr w:type="spellEnd"/>
       <w:r>
-        <w:t xml:space="preserve"> verwendet werden, allerdings können die Elemente in der Menge nicht geändert </w:t>
-      </w:r>
-      <w:r>
-        <w:t>werden,</w:t>
-      </w:r>
-      <w:r>
-        <w:t xml:space="preserve"> weil die Mengen, wie der Name es bereits impliziert, eingefroren sind.</w:t>
-      </w:r>
-      <w:commentRangeEnd w:id="8"/>
+        <w:t xml:space="preserve">-Programme keine besonderen Eigenschaften der Mengen verwendet werden. </w:t>
+      </w:r>
+      <w:r>
+        <w:t>Ein</w:t>
+      </w:r>
+      <w:r>
+        <w:t xml:space="preserve"> große</w:t>
+      </w:r>
+      <w:r>
+        <w:t>s</w:t>
+      </w:r>
+      <w:r>
+        <w:t xml:space="preserve"> Problem an dieser Lösung ist allerdings</w:t>
+      </w:r>
+      <w:r>
+        <w:t xml:space="preserve">, dass Listen nun mal keine Mengen sind und sobald </w:t>
+      </w:r>
+      <w:r>
+        <w:t>Mengeneigenschaften</w:t>
+      </w:r>
+      <w:r>
+        <w:t xml:space="preserve"> oder Mengenoperatoren, die nicht für Listen gelten, verwendet werden, Listen eher ungeeignet sind. </w:t>
+      </w:r>
+      <w:commentRangeStart w:id="7"/>
+      <w:r>
+        <w:t>Der Workaround, besondere Funktionen für die Listen zu schreiben, um das Verhalten von Mengen zu imitieren, wurde auch als Ansatz bedacht, allerdings nach einigen kleinen Beispiel</w:t>
+      </w:r>
+      <w:r>
+        <w:t>übersetzungen wieder verworfen.</w:t>
+      </w:r>
+      <w:commentRangeEnd w:id="7"/>
       <w:r>
         <w:rPr>
           <w:rStyle w:val="Kommentarzeichen"/>
         </w:rPr>
-        <w:commentReference w:id="8"/>
-      </w:r>
-      <w:r>
-        <w:t xml:space="preserve"> Eine weitere</w:t>
-      </w:r>
-      <w:r>
-        <w:t xml:space="preserve"> </w:t>
-      </w:r>
-      <w:r>
-        <w:t xml:space="preserve">Möglichkeit wäre die Verwendung von Listen, anstelle von Mengen. </w:t>
-      </w:r>
-      <w:commentRangeStart w:id="11"/>
-      <w:r>
-        <w:t>Prinzipiell ist das</w:t>
-      </w:r>
-      <w:r>
-        <w:t xml:space="preserve"> </w:t>
-      </w:r>
-      <w:r>
-        <w:t>in einigen Python-Übersetzungen möglich und wurde so auch teilweise umgesetzt.</w:t>
-      </w:r>
-      <w:commentRangeEnd w:id="11"/>
-      <w:r>
-        <w:rPr>
-          <w:rStyle w:val="Kommentarzeichen"/>
-        </w:rPr>
-        <w:commentReference w:id="11"/>
-      </w:r>
-      <w:r>
-        <w:t xml:space="preserve"> Es werden andere Datentypen verwendet um die Informationen zu hinterlegen, meist Listen statt Mengen, da für die Ausführung der </w:t>
-      </w:r>
-      <w:proofErr w:type="spellStart"/>
-      <w:r>
-        <w:t>SetlX</w:t>
-      </w:r>
-      <w:proofErr w:type="spellEnd"/>
-      <w:r>
-        <w:t xml:space="preserve">-Programme keine besonderen Eigenschaften der Mengen verwendet werden. </w:t>
-      </w:r>
-      <w:r>
-        <w:t>Ein</w:t>
-      </w:r>
-      <w:r>
-        <w:t xml:space="preserve"> große</w:t>
-      </w:r>
-      <w:r>
-        <w:t>s</w:t>
-      </w:r>
-      <w:r>
-        <w:t xml:space="preserve"> Problem an dieser Lösung ist allerdings</w:t>
-      </w:r>
-      <w:r>
-        <w:t xml:space="preserve">, dass Listen nun mal keine Mengen sind und sobald </w:t>
-      </w:r>
-      <w:commentRangeStart w:id="12"/>
-      <w:r>
-        <w:t xml:space="preserve">typische </w:t>
-      </w:r>
-      <w:commentRangeEnd w:id="12"/>
-      <w:r>
-        <w:rPr>
-          <w:rStyle w:val="Kommentarzeichen"/>
-        </w:rPr>
-        <w:commentReference w:id="12"/>
-      </w:r>
-      <w:r>
-        <w:t xml:space="preserve">Eigenschaften für Mengen oder Mengenoperatoren, die nicht für Listen gelten, verwendet werden, Listen eher ungeeignet sind. </w:t>
-      </w:r>
-      <w:commentRangeStart w:id="13"/>
-      <w:r>
-        <w:t>Der Workaround, besondere Funktionen für die Listen zu schreiben, um das Verhalten von Mengen zu imitieren, wurde auch als Ansatz bedacht, allerdings nach einigen kleinen Beispiel</w:t>
-      </w:r>
-      <w:r>
-        <w:t>übersetzungen wieder verworfen.</w:t>
-      </w:r>
-      <w:commentRangeEnd w:id="13"/>
-      <w:r>
-        <w:rPr>
-          <w:rStyle w:val="Kommentarzeichen"/>
-        </w:rPr>
-        <w:commentReference w:id="13"/>
+        <w:commentReference w:id="7"/>
       </w:r>
       <w:r>
         <w:t xml:space="preserve"> E</w:t>
@@ -3666,14 +3608,14 @@
         <w:t xml:space="preserve">ine wichtige Anforderung, die Erhaltung der Eleganz </w:t>
       </w:r>
       <w:r>
-        <w:t xml:space="preserve">konnte nicht immer erfüllt werden. Somit war dies keine Lösung, die so für alles verwendet werden kann. Die Funktionen, die </w:t>
+        <w:t xml:space="preserve">konnte nicht immer erfüllt werden. Somit war dies keine Lösung, die so für alles verwendet werden kann. Die Funktionen, die implementiert werden </w:t>
       </w:r>
       <w:r>
         <w:lastRenderedPageBreak/>
-        <w:t>implementiert werden mussten waren das Entfernen von Duplikaten aus einer Liste, so wie die Ermittlung der Differenz zweier Listen und die Ermittlung der Potenzmenge (wobei jedoch eigentlich die „Potenzliste“ ermittelt wurde).</w:t>
+        <w:t>mussten waren das Entfernen von Duplikaten aus einer Liste, so wie die Ermittlung der Differenz zweier Listen und die Ermittlung der Potenzmenge (wobei jedoch eigentlich die „Potenzliste“ ermittelt wurde).</w:t>
       </w:r>
     </w:p>
-    <w:commentRangeStart w:id="14"/>
+    <w:commentRangeStart w:id="8"/>
     <w:p>
       <w:pPr>
         <w:keepNext/>
@@ -3948,8 +3890,9 @@
           <w:color w:val="auto"/>
         </w:rPr>
       </w:pPr>
-      <w:bookmarkStart w:id="15" w:name="_Ref447112153"/>
-      <w:bookmarkStart w:id="16" w:name="_Toc448159921"/>
+      <w:bookmarkStart w:id="9" w:name="_Ref449903376"/>
+      <w:bookmarkStart w:id="10" w:name="_Ref447112153"/>
+      <w:bookmarkStart w:id="11" w:name="_Toc448159921"/>
       <w:r>
         <w:t xml:space="preserve">Abbildung </w:t>
       </w:r>
@@ -3961,12 +3904,13 @@
           <w:t>1</w:t>
         </w:r>
       </w:fldSimple>
+      <w:bookmarkEnd w:id="9"/>
       <w:r>
         <w:t>: Fehler bei Mengen in Mengen</w:t>
       </w:r>
-      <w:bookmarkEnd w:id="15"/>
-      <w:bookmarkEnd w:id="16"/>
-      <w:commentRangeEnd w:id="14"/>
+      <w:bookmarkEnd w:id="10"/>
+      <w:bookmarkEnd w:id="11"/>
+      <w:commentRangeEnd w:id="8"/>
       <w:r>
         <w:rPr>
           <w:rStyle w:val="Kommentarzeichen"/>
@@ -3974,7 +3918,7 @@
           <w:iCs w:val="0"/>
           <w:color w:val="auto"/>
         </w:rPr>
-        <w:commentReference w:id="14"/>
+        <w:commentReference w:id="8"/>
       </w:r>
     </w:p>
     <w:p>
@@ -4009,8 +3953,6 @@
       <w:pPr>
         <w:jc w:val="both"/>
       </w:pPr>
-      <w:commentRangeStart w:id="17"/>
-      <w:commentRangeStart w:id="18"/>
       <w:r>
         <w:t xml:space="preserve">Allerdings </w:t>
       </w:r>
@@ -4046,7 +3988,13 @@
         <w:t>wiedergefunden</w:t>
       </w:r>
       <w:r>
-        <w:t xml:space="preserve">. Dieses Konstrukt ist an das sehr bekannte </w:t>
+        <w:t>. D</w:t>
+      </w:r>
+      <w:r>
+        <w:t xml:space="preserve">essen Syntax </w:t>
+      </w:r>
+      <w:r>
+        <w:t xml:space="preserve">ist an das sehr bekannte </w:t>
       </w:r>
       <w:proofErr w:type="spellStart"/>
       <w:r>
@@ -4062,23 +4010,19 @@
       </w:r>
       <w:proofErr w:type="spellEnd"/>
       <w:r>
-        <w:t xml:space="preserve">-Konstrukt angelehnt, welches auch nicht in Python </w:t>
+        <w:t>-</w:t>
+      </w:r>
+      <w:r>
+        <w:t>Syntax</w:t>
+      </w:r>
+      <w:r>
+        <w:t xml:space="preserve"> angelehnt, welches auch nicht in Python </w:t>
       </w:r>
       <w:r>
         <w:t xml:space="preserve">enthalten </w:t>
       </w:r>
       <w:r>
-        <w:t xml:space="preserve">ist. </w:t>
-      </w:r>
-      <w:commentRangeEnd w:id="17"/>
-      <w:r>
-        <w:rPr>
-          <w:rStyle w:val="Kommentarzeichen"/>
-        </w:rPr>
-        <w:commentReference w:id="17"/>
-      </w:r>
-      <w:r>
-        <w:t>Matches können vier ve</w:t>
+        <w:t>ist. Matches können vier ve</w:t>
       </w:r>
       <w:r>
         <w:t xml:space="preserve">rschiedene Datentypen verwendet werden: Strings, Listen, Mengen und Terme. Das Matchen von Strings, Listen und Mengen kann für das Erkennen des ersten Zeichens und dem Rest oder auch das Herauspicken von Paaren verwendet werden. In dem </w:t>
@@ -4156,13 +4100,6 @@
       <w:proofErr w:type="spellEnd"/>
       <w:r>
         <w:t xml:space="preserve"> wird auch in einigen Programmen der Logik-Vorlesung von Herrn Prof. Dr. Stroetmann verwendet. Deshalb ist es wichtig, dass diese Funktion auch in einer Python Version der Programme möglich ist.</w:t>
-      </w:r>
-      <w:commentRangeEnd w:id="18"/>
-      <w:r>
-        <w:rPr>
-          <w:rStyle w:val="Kommentarzeichen"/>
-        </w:rPr>
-        <w:commentReference w:id="18"/>
       </w:r>
     </w:p>
     <w:p>
@@ -4178,11 +4115,11 @@
           <w:numId w:val="2"/>
         </w:numPr>
       </w:pPr>
-      <w:bookmarkStart w:id="19" w:name="_Toc448159203"/>
+      <w:bookmarkStart w:id="12" w:name="_Toc448159203"/>
       <w:r>
         <w:t>Sets</w:t>
       </w:r>
-      <w:bookmarkEnd w:id="19"/>
+      <w:bookmarkEnd w:id="12"/>
     </w:p>
     <w:p>
       <w:pPr>
@@ -4194,64 +4131,46 @@
       <w:r>
         <w:t xml:space="preserve"> Neben den Mengenoperationen </w:t>
       </w:r>
-      <w:ins w:id="20" w:author="Johann" w:date="2016-05-01T18:22:00Z">
-        <w:r>
-          <w:t>werden</w:t>
-        </w:r>
-      </w:ins>
-      <w:del w:id="21" w:author="Johann" w:date="2016-05-01T18:21:00Z">
-        <w:r>
-          <w:delText>wird</w:delText>
-        </w:r>
-      </w:del>
+      <w:r>
+        <w:t>werden</w:t>
+      </w:r>
+      <w:r>
+        <w:t xml:space="preserve"> zusätzlich diverse Eigenschaften von Mengen </w:t>
+      </w:r>
+      <w:r>
+        <w:t>implementiert.</w:t>
+      </w:r>
       <w:r>
         <w:t xml:space="preserve"> </w:t>
       </w:r>
-      <w:commentRangeStart w:id="22"/>
-      <w:r>
-        <w:t xml:space="preserve">zusätzlich teilweise </w:t>
-      </w:r>
-      <w:commentRangeEnd w:id="22"/>
-      <w:r>
-        <w:rPr>
-          <w:rStyle w:val="Kommentarzeichen"/>
-        </w:rPr>
-        <w:commentReference w:id="22"/>
-      </w:r>
-      <w:r>
-        <w:t xml:space="preserve">diverse Eigenschaften von Mengen </w:t>
+      <w:r>
+        <w:t>Beispielsweise wird genutzt, dass Mengen keine Duplikate enthalten und die beliebige Reihenfolge wird verwendet</w:t>
+      </w:r>
+      <w:r>
+        <w:t xml:space="preserve">. In </w:t>
       </w:r>
       <w:proofErr w:type="spellStart"/>
-      <w:ins w:id="23" w:author="Johann" w:date="2016-05-01T18:23:00Z">
-        <w:r>
-          <w:t>implementiert.</w:t>
-        </w:r>
-      </w:ins>
-      <w:del w:id="24" w:author="Johann" w:date="2016-05-01T18:23:00Z">
-        <w:r>
-          <w:delText xml:space="preserve">ausgenutzt. </w:delText>
-        </w:r>
-      </w:del>
-      <w:commentRangeStart w:id="25"/>
-      <w:r>
-        <w:t>Beispielsweise</w:t>
+      <w:r>
+        <w:t>SetlX</w:t>
       </w:r>
       <w:proofErr w:type="spellEnd"/>
       <w:r>
-        <w:t xml:space="preserve"> wird genutzt, dass Mengen keine Duplikate enthalten und die beliebige Reihenfolge wird verwendet indem eine Sortierung</w:t>
+        <w:t xml:space="preserve"> wird</w:t>
+      </w:r>
+      <w:r>
+        <w:t xml:space="preserve"> eine Sortierung</w:t>
       </w:r>
       <w:r>
         <w:t xml:space="preserve"> </w:t>
       </w:r>
       <w:r>
-        <w:t>der Elemente durchgeführt wird.</w:t>
-      </w:r>
-      <w:commentRangeEnd w:id="25"/>
-      <w:r>
-        <w:rPr>
-          <w:rStyle w:val="Kommentarzeichen"/>
-        </w:rPr>
-        <w:commentReference w:id="25"/>
+        <w:t>der Elemente durchgeführt</w:t>
+      </w:r>
+      <w:r>
+        <w:t>, wodurch Vorteile in der Programmierung entstehen</w:t>
+      </w:r>
+      <w:r>
+        <w:t>.</w:t>
       </w:r>
     </w:p>
     <w:p>
@@ -4291,11 +4210,11 @@
           <w:numId w:val="2"/>
         </w:numPr>
       </w:pPr>
-      <w:bookmarkStart w:id="26" w:name="_Toc448159204"/>
+      <w:bookmarkStart w:id="13" w:name="_Toc448159204"/>
       <w:r>
         <w:t>Matches</w:t>
       </w:r>
-      <w:bookmarkEnd w:id="26"/>
+      <w:bookmarkEnd w:id="13"/>
     </w:p>
     <w:p>
       <w:pPr>
@@ -4323,7 +4242,7 @@
           <w:numId w:val="2"/>
         </w:numPr>
       </w:pPr>
-      <w:bookmarkStart w:id="27" w:name="_Toc448159205"/>
+      <w:bookmarkStart w:id="14" w:name="_Toc448159205"/>
       <w:r>
         <w:lastRenderedPageBreak/>
         <w:t xml:space="preserve">Übersetzung </w:t>
@@ -4331,7 +4250,7 @@
       <w:r>
         <w:t>komplexerer Programme</w:t>
       </w:r>
-      <w:bookmarkEnd w:id="27"/>
+      <w:bookmarkEnd w:id="14"/>
     </w:p>
     <w:p>
       <w:pPr>
@@ -4370,21 +4289,22 @@
       </w:r>
       <w:proofErr w:type="spellEnd"/>
       <w:r>
-        <w:t xml:space="preserve"> dem Programmierer in einem sehr mathematischen Stil zu programmieren. Somit können Personen, die erste Berührungen mit der Mengenlehre oder von der Mathematik kommen, sowie Studenten, die mathematische Konstrukte </w:t>
-      </w:r>
-      <w:commentRangeStart w:id="28"/>
-      <w:r>
-        <w:t>kennenlernen</w:t>
-      </w:r>
-      <w:commentRangeEnd w:id="28"/>
-      <w:r>
-        <w:rPr>
-          <w:rStyle w:val="Kommentarzeichen"/>
-        </w:rPr>
-        <w:commentReference w:id="28"/>
-      </w:r>
-      <w:r>
-        <w:t xml:space="preserve"> und verstehen müssen, beim Programmieren diese Erfahrungen sammeln.</w:t>
+        <w:t xml:space="preserve"> dem Programmierer in einem sehr mathematischen Stil zu programmieren. Somit können Personen, die erste Berührungen mit der Mengenlehre oder von der Mathematik kommen, sowie Studenten, die mathematische Konstrukte</w:t>
+      </w:r>
+      <w:r>
+        <w:t xml:space="preserve"> </w:t>
+      </w:r>
+      <w:r>
+        <w:t>verstehen und</w:t>
+      </w:r>
+      <w:r>
+        <w:t xml:space="preserve"> anwenden</w:t>
+      </w:r>
+      <w:r>
+        <w:t xml:space="preserve"> müssen, beim Programmieren diese Erfahrungen sammeln.</w:t>
+      </w:r>
+      <w:r>
+        <w:t xml:space="preserve"> </w:t>
       </w:r>
     </w:p>
     <w:p/>
@@ -4396,11 +4316,11 @@
           <w:numId w:val="2"/>
         </w:numPr>
       </w:pPr>
-      <w:bookmarkStart w:id="29" w:name="_Toc448159206"/>
+      <w:bookmarkStart w:id="15" w:name="_Toc448159206"/>
       <w:r>
         <w:t>Schiebepuzzle</w:t>
       </w:r>
-      <w:bookmarkEnd w:id="29"/>
+      <w:bookmarkEnd w:id="15"/>
       <w:r>
         <w:t xml:space="preserve"> </w:t>
       </w:r>
@@ -4413,11 +4333,7 @@
         <w:t xml:space="preserve">Das Schiebepuzzle ist eine Aufgabe die den Studenten mit Lücken als Aufgabe gegeben wird, um Vorlesungsinhalte direkt anwenden zu können. </w:t>
       </w:r>
       <w:r>
-        <w:t xml:space="preserve">Mit diesem Programm sollen die Studenten eine für Menschen nicht triviale Lösung zu einem Schiebepuzzle berechnen lassen. </w:t>
-      </w:r>
-      <w:commentRangeStart w:id="30"/>
-      <w:r>
-        <w:t xml:space="preserve">Aufgrund der Berechnung aller möglichen Pfade, das Puzzle zu lösen, lässt sich das Programm nicht so schnell wie die meisten anderen </w:t>
+        <w:t xml:space="preserve">Mit diesem Programm sollen die Studenten eine für Menschen nicht triviale Lösung zu einem Schiebepuzzle berechnen lassen. Aufgrund der Berechnung aller möglichen Pfade, das Puzzle zu lösen, lässt sich das Programm nicht so schnell wie die meisten anderen </w:t>
       </w:r>
       <w:proofErr w:type="spellStart"/>
       <w:r>
@@ -4427,31 +4343,24 @@
       <w:r>
         <w:t xml:space="preserve">-Programme durchführen. </w:t>
       </w:r>
-      <w:commentRangeEnd w:id="30"/>
+      <w:commentRangeStart w:id="16"/>
+      <w:r>
+        <w:t xml:space="preserve">Die genaue Zeit, wie lange das Programm für die Berechnung gebraucht hat, wird in der Kommandozeile ausgegeben. Somit wird den Studenten klar, dass selbst der Rechner diese Berechnungen nicht sofort liefern kann. Um einen Vergleich der Performance von </w:t>
+      </w:r>
+      <w:proofErr w:type="spellStart"/>
+      <w:r>
+        <w:t>SetlX</w:t>
+      </w:r>
+      <w:proofErr w:type="spellEnd"/>
+      <w:r>
+        <w:t xml:space="preserve"> zu Python zu haben, wird auch die Berechnungszeit der Python-Implementierung aufgeführt. Die Eigenschaften des Rechners, mit dem die Berechnungen durchgeführt wurden sind:</w:t>
+      </w:r>
+      <w:commentRangeEnd w:id="16"/>
       <w:r>
         <w:rPr>
           <w:rStyle w:val="Kommentarzeichen"/>
         </w:rPr>
-        <w:commentReference w:id="30"/>
-      </w:r>
-      <w:commentRangeStart w:id="31"/>
-      <w:r>
-        <w:t xml:space="preserve">Die genaue Zeit, wie lange das Programm für die Berechnung gebraucht hat, wird in der Kommandozeile ausgegeben. Somit wird den Studenten klar, dass selbst der Rechner diese Berechnungen nicht sofort liefern kann. Um einen Vergleich der Performance von </w:t>
-      </w:r>
-      <w:proofErr w:type="spellStart"/>
-      <w:r>
-        <w:t>SetlX</w:t>
-      </w:r>
-      <w:proofErr w:type="spellEnd"/>
-      <w:r>
-        <w:t xml:space="preserve"> zu Python zu haben, wird auch die Berechnungszeit der Python-Implementierung aufgeführt. Die Eigenschaften des Rechners, mit dem die Berechnungen durchgeführt wurden sind:</w:t>
-      </w:r>
-      <w:commentRangeEnd w:id="31"/>
-      <w:r>
-        <w:rPr>
-          <w:rStyle w:val="Kommentarzeichen"/>
-        </w:rPr>
-        <w:commentReference w:id="31"/>
+        <w:commentReference w:id="16"/>
       </w:r>
     </w:p>
     <w:p>
@@ -4524,7 +4433,7 @@
       <w:r>
         <w:t xml:space="preserve">irtuelle Maschine von Python ist. </w:t>
       </w:r>
-      <w:commentRangeStart w:id="32"/>
+      <w:commentRangeStart w:id="17"/>
       <w:proofErr w:type="spellStart"/>
       <w:r>
         <w:t>SetlX</w:t>
@@ -4545,12 +4454,12 @@
       <w:r>
         <w:t xml:space="preserve"> </w:t>
       </w:r>
-      <w:commentRangeEnd w:id="32"/>
+      <w:commentRangeEnd w:id="17"/>
       <w:r>
         <w:rPr>
           <w:rStyle w:val="Kommentarzeichen"/>
         </w:rPr>
-        <w:commentReference w:id="32"/>
+        <w:commentReference w:id="17"/>
       </w:r>
       <w:r>
         <w:t>Außer</w:t>
@@ -4570,7 +4479,7 @@
       <w:r>
         <w:t xml:space="preserve"> zusätzlich eine statische Typisierung. </w:t>
       </w:r>
-      <w:commentRangeStart w:id="33"/>
+      <w:commentRangeStart w:id="18"/>
       <w:r>
         <w:t>Python hingegen unterstütz</w:t>
       </w:r>
@@ -4580,12 +4489,12 @@
       <w:r>
         <w:t xml:space="preserve">, wie es für Skriptsprachen üblich ist, eine dynamische Typisierung, die etwas ineffizienter ist. Eine statische Typisierung ist effizienter da der Rechenaufwand für eine Typüberprüfung wegfällt. </w:t>
       </w:r>
-      <w:commentRangeEnd w:id="33"/>
+      <w:commentRangeEnd w:id="18"/>
       <w:r>
         <w:rPr>
           <w:rStyle w:val="Kommentarzeichen"/>
         </w:rPr>
-        <w:commentReference w:id="33"/>
+        <w:commentReference w:id="18"/>
       </w:r>
       <w:r>
         <w:t xml:space="preserve">Eine unterschiedliche Implementierung der für diese Arbeit entwickelten Mengen und der Mengen, die in </w:t>
@@ -6651,7 +6560,7 @@
         <w:pStyle w:val="Beschriftung"/>
         <w:jc w:val="center"/>
       </w:pPr>
-      <w:bookmarkStart w:id="34" w:name="_Toc448159922"/>
+      <w:bookmarkStart w:id="19" w:name="_Toc448159922"/>
       <w:r>
         <w:t xml:space="preserve">Abbildung </w:t>
       </w:r>
@@ -6677,7 +6586,7 @@
       <w:r>
         <w:t xml:space="preserve"> im Schiebepuzzle</w:t>
       </w:r>
-      <w:bookmarkEnd w:id="34"/>
+      <w:bookmarkEnd w:id="19"/>
       <w:r>
         <w:t xml:space="preserve"> (Python)</w:t>
       </w:r>
@@ -6795,28 +6704,20 @@
       </w:r>
       <w:proofErr w:type="spellEnd"/>
       <w:r>
-        <w:t xml:space="preserve">-Schleife, </w:t>
-      </w:r>
-      <w:commentRangeStart w:id="35"/>
-      <w:r>
-        <w:t>in der in dieser Arbeit entwickelten Version</w:t>
-      </w:r>
-      <w:commentRangeEnd w:id="35"/>
-      <w:r>
-        <w:rPr>
-          <w:rStyle w:val="Kommentarzeichen"/>
-        </w:rPr>
-        <w:commentReference w:id="35"/>
-      </w:r>
-      <w:r>
-        <w:t xml:space="preserve">, zwei Integer, während die Vorlage zwei Mengen vergleicht. Abgesehen davon ist der </w:t>
-      </w:r>
-      <w:r>
-        <w:t xml:space="preserve">Ablauf sehr </w:t>
+        <w:t>-Schleife</w:t>
+      </w:r>
+      <w:r>
+        <w:t xml:space="preserve"> </w:t>
+      </w:r>
+      <w:r>
+        <w:t xml:space="preserve">zwei Integer, während die Vorlage zwei Mengen vergleicht. Abgesehen davon ist der </w:t>
+      </w:r>
+      <w:r>
+        <w:t xml:space="preserve">Ablauf sehr ähnlich. Es wird die derzeitige Iteration angegeben, </w:t>
       </w:r>
       <w:r>
         <w:lastRenderedPageBreak/>
-        <w:t xml:space="preserve">ähnlich. Es wird die derzeitige Iteration angegeben, daraufhin die neuen Pfade anhand von </w:t>
+        <w:t xml:space="preserve">daraufhin die neuen Pfade anhand von </w:t>
       </w:r>
       <w:proofErr w:type="spellStart"/>
       <w:r>
@@ -7809,7 +7710,7 @@
         <w:pStyle w:val="Beschriftung"/>
         <w:jc w:val="center"/>
       </w:pPr>
-      <w:bookmarkStart w:id="36" w:name="_Toc448159923"/>
+      <w:bookmarkStart w:id="20" w:name="_Toc448159923"/>
       <w:r>
         <w:t xml:space="preserve">Abbildung </w:t>
       </w:r>
@@ -7835,7 +7736,7 @@
       <w:r>
         <w:t xml:space="preserve"> im Schiebepuzzle</w:t>
       </w:r>
-      <w:bookmarkEnd w:id="36"/>
+      <w:bookmarkEnd w:id="20"/>
       <w:r>
         <w:t xml:space="preserve"> (Python)</w:t>
       </w:r>
@@ -7890,11 +7791,29 @@
         <w:t>enthält.</w:t>
       </w:r>
       <w:r>
+        <w:t xml:space="preserve"> In </w:t>
+      </w:r>
+      <w:proofErr w:type="spellStart"/>
+      <w:r>
+        <w:t>SetlX</w:t>
+      </w:r>
+      <w:proofErr w:type="spellEnd"/>
+      <w:r>
+        <w:t xml:space="preserve"> wird diese Liste als Menge zurückgegeben, allerdings werden Listen in diesem Fall bevorzugt, da sie </w:t>
+      </w:r>
+      <w:r>
+        <w:t>in Python geläufiger verwendet werden</w:t>
+      </w:r>
+      <w:r>
+        <w:t xml:space="preserve"> und keine Mengeneigenschaften in dieser Situation benötigt werden.</w:t>
+      </w:r>
+      <w:r>
         <w:t xml:space="preserve"> </w:t>
       </w:r>
-      <w:commentRangeStart w:id="37"/>
-      <w:r>
-        <w:t xml:space="preserve">In </w:t>
+      <w:bookmarkStart w:id="21" w:name="_GoBack"/>
+      <w:bookmarkEnd w:id="21"/>
+      <w:r>
+        <w:t xml:space="preserve">Die Richtungen werden allerdings nicht wie im </w:t>
       </w:r>
       <w:proofErr w:type="spellStart"/>
       <w:r>
@@ -7902,44 +7821,37 @@
       </w:r>
       <w:proofErr w:type="spellEnd"/>
       <w:r>
-        <w:t xml:space="preserve"> wird diese Liste als Menge zurückgegeben, allerdings werden Listen in diesem Fall bevorzugt, da sie effizienter sind und keine Mengeneigenschaften in dieser Situation benötigt werden.</w:t>
-      </w:r>
-      <w:r>
-        <w:t xml:space="preserve"> </w:t>
-      </w:r>
-      <w:commentRangeEnd w:id="37"/>
-      <w:r>
-        <w:rPr>
-          <w:rStyle w:val="Kommentarzeichen"/>
-        </w:rPr>
-        <w:commentReference w:id="37"/>
-      </w:r>
-      <w:commentRangeStart w:id="38"/>
-      <w:r>
-        <w:t xml:space="preserve">Die Richtungen werden aus Effizienzgründen allerdings nicht wie im </w:t>
+        <w:t xml:space="preserve">-Programm als Menge von Listen, sondern als Liste von </w:t>
       </w:r>
       <w:proofErr w:type="spellStart"/>
       <w:r>
+        <w:t>Tupeln</w:t>
+      </w:r>
+      <w:proofErr w:type="spellEnd"/>
+      <w:r>
+        <w:t xml:space="preserve"> definiert</w:t>
+      </w:r>
+      <w:r>
+        <w:t xml:space="preserve">, da Tupel in Python, so wie Listen in </w:t>
+      </w:r>
+      <w:proofErr w:type="spellStart"/>
+      <w:r>
         <w:t>SetlX</w:t>
       </w:r>
       <w:proofErr w:type="spellEnd"/>
       <w:r>
-        <w:t xml:space="preserve">-Programm als Menge von Listen, sondern als Liste von </w:t>
+        <w:t xml:space="preserve">, </w:t>
       </w:r>
       <w:proofErr w:type="spellStart"/>
       <w:r>
-        <w:t>Tupeln</w:t>
+        <w:t>unzipped</w:t>
       </w:r>
       <w:proofErr w:type="spellEnd"/>
       <w:r>
-        <w:t xml:space="preserve"> definiert. </w:t>
-      </w:r>
-      <w:commentRangeEnd w:id="38"/>
-      <w:r>
-        <w:rPr>
-          <w:rStyle w:val="Kommentarzeichen"/>
-        </w:rPr>
-        <w:commentReference w:id="38"/>
+        <w:t xml:space="preserve"> werden können</w:t>
+      </w:r>
+      <w:r>
+        <w:t xml:space="preserve">. </w:t>
       </w:r>
       <w:r>
         <w:t xml:space="preserve">Eine Änderung, die an der Vorlage unternommen wurde ist, dass die Bewegung von einer Variable </w:t>
@@ -9004,7 +8916,7 @@
         <w:pStyle w:val="Beschriftung"/>
         <w:jc w:val="center"/>
       </w:pPr>
-      <w:bookmarkStart w:id="39" w:name="_Toc448159924"/>
+      <w:bookmarkStart w:id="22" w:name="_Toc448159924"/>
       <w:r>
         <w:t xml:space="preserve">Abbildung </w:t>
       </w:r>
@@ -9030,7 +8942,7 @@
       <w:r>
         <w:t xml:space="preserve"> im Schiebepuzzle</w:t>
       </w:r>
-      <w:bookmarkEnd w:id="39"/>
+      <w:bookmarkEnd w:id="22"/>
       <w:r>
         <w:t xml:space="preserve"> (Python)</w:t>
       </w:r>
@@ -9039,7 +8951,6 @@
       <w:pPr>
         <w:jc w:val="both"/>
       </w:pPr>
-      <w:commentRangeStart w:id="40"/>
       <w:r>
         <w:t xml:space="preserve">Die Methode </w:t>
       </w:r>
@@ -9212,12 +9123,16 @@
       <w:r>
         <w:t xml:space="preserve"> zwei unabhängige Listen.</w:t>
       </w:r>
-      <w:commentRangeEnd w:id="40"/>
-      <w:r>
-        <w:rPr>
-          <w:rStyle w:val="Kommentarzeichen"/>
-        </w:rPr>
-        <w:commentReference w:id="40"/>
+      <w:r>
+        <w:t xml:space="preserve"> </w:t>
+      </w:r>
+      <w:proofErr w:type="spellStart"/>
+      <w:r>
+        <w:t>SetlX</w:t>
+      </w:r>
+      <w:proofErr w:type="spellEnd"/>
+      <w:r>
+        <w:t xml:space="preserve"> erkennt an dieser Stelle intern, ob ein Objekt geändert wurde und erstellt gegebenenfalls eine Kopie. Deshalb wird dieser Aufruf nur in der Python-Version benötigt. </w:t>
       </w:r>
     </w:p>
     <w:p>
@@ -9984,7 +9899,7 @@
         <w:pStyle w:val="Beschriftung"/>
         <w:jc w:val="center"/>
       </w:pPr>
-      <w:bookmarkStart w:id="41" w:name="_Toc448159925"/>
+      <w:bookmarkStart w:id="23" w:name="_Toc448159925"/>
       <w:r>
         <w:t xml:space="preserve">Abbildung </w:t>
       </w:r>
@@ -10010,7 +9925,7 @@
       <w:r>
         <w:t xml:space="preserve"> im Schiebepuzzle</w:t>
       </w:r>
-      <w:bookmarkEnd w:id="41"/>
+      <w:bookmarkEnd w:id="23"/>
     </w:p>
     <w:p>
       <w:pPr>
@@ -10052,31 +9967,6 @@
       <w:r>
         <w:t xml:space="preserve"> eine Menge erzeugt, die alle Reihen-Zeilen-Kombinationen enthält und aus dieser einer der Werte, an denen der übergebene Zustand die 0 enthält, zurückgegeben. In dieser Arbeit wird nur ein Tupel mit einem Reihen- und einem Zeilenwert, an denen der Zustand die Null enthält zurückgegeben. </w:t>
       </w:r>
-      <w:commentRangeStart w:id="42"/>
-      <w:r>
-        <w:t xml:space="preserve">Somit ist </w:t>
-      </w:r>
-      <w:r>
-        <w:t xml:space="preserve">die Methode zwar kein </w:t>
-      </w:r>
-      <w:proofErr w:type="spellStart"/>
-      <w:r>
-        <w:t>Einzeiler</w:t>
-      </w:r>
-      <w:proofErr w:type="spellEnd"/>
-      <w:r>
-        <w:t xml:space="preserve"> mehr, läuft aber in Python schneller als wenn eine selbstentwickelte Menge erst erzeugt werden müsste.</w:t>
-      </w:r>
-      <w:r>
-        <w:t xml:space="preserve"> </w:t>
-      </w:r>
-      <w:commentRangeEnd w:id="42"/>
-      <w:r>
-        <w:rPr>
-          <w:rStyle w:val="Kommentarzeichen"/>
-        </w:rPr>
-        <w:commentReference w:id="42"/>
-      </w:r>
       <w:r>
         <w:t xml:space="preserve">Zu Vergleichszwecken ist die Funktion, so wie sie in Python geschrieben wurde, auch in </w:t>
       </w:r>
@@ -10126,18 +10016,13 @@
       </w:pPr>
       <w:r>
         <w:lastRenderedPageBreak/>
-        <w:t xml:space="preserve">Nachdem die Funktionen alle definiert sind ist der Ablauf komplett identisch zur Vorlage. Es wird die Zeitmessung begonnen, der Start- und End-Zustand definiert, daraufhin der Pfad ermittelt und die Zeitmessung beendet. </w:t>
-      </w:r>
-      <w:commentRangeStart w:id="43"/>
-      <w:r>
-        <w:t>Abschließend werden noch Ausgaben zum Pfad und zur Zeitmessung ausgeführt.</w:t>
-      </w:r>
-      <w:commentRangeEnd w:id="43"/>
-      <w:r>
-        <w:rPr>
-          <w:rStyle w:val="Kommentarzeichen"/>
-        </w:rPr>
-        <w:commentReference w:id="43"/>
+        <w:t xml:space="preserve">Nachdem die Funktionen alle definiert sind ist der Ablauf komplett identisch zur Vorlage. Es wird die Zeitmessung begonnen, der Start- und End-Zustand definiert, daraufhin der Pfad ermittelt und die Zeitmessung beendet. Abschließend </w:t>
+      </w:r>
+      <w:r>
+        <w:t>werden der Lösungspfad und die Zeitmessungsergebnisse ausgegeben</w:t>
+      </w:r>
+      <w:r>
+        <w:t>.</w:t>
       </w:r>
     </w:p>
     <w:p>
@@ -10195,11 +10080,7 @@
         <w:t>()</w:t>
       </w:r>
       <w:r>
-        <w:t xml:space="preserve"> aufgerufen wird und sogar ein Import dafür notwendig ist. Andere Abweichungen sind unterschiedliche Datentypen, die in Python gewählt wurden. </w:t>
-      </w:r>
-      <w:commentRangeStart w:id="44"/>
-      <w:r>
-        <w:t>Diese werden allerdings nur verwendet um die Laufzeit etwas zu verbessern, weil die Implementierung, die für Mengen v</w:t>
+        <w:t xml:space="preserve"> aufgerufen wird und sogar ein Import dafür notwendig ist. Andere Abweichungen sind unterschiedliche Datentypen, die in Python gewählt wurden. Diese werden verwendet um die Laufzeit etwas zu verbessern, weil die Implementierung, die für Mengen v</w:t>
       </w:r>
       <w:r>
         <w:t>erwendet werden muss, nicht so e</w:t>
@@ -10215,12 +10096,8 @@
       <w:r>
         <w:t>-Implementierung ist.</w:t>
       </w:r>
-      <w:commentRangeEnd w:id="44"/>
-      <w:r>
-        <w:rPr>
-          <w:rStyle w:val="Kommentarzeichen"/>
-        </w:rPr>
-        <w:commentReference w:id="44"/>
+      <w:r>
+        <w:t xml:space="preserve"> An einigen Stellen sind aber auch keine Mengen notwendig und werden deshalb durch Listen ersetzt.</w:t>
       </w:r>
     </w:p>
     <w:p>
@@ -10241,11 +10118,11 @@
           <w:numId w:val="2"/>
         </w:numPr>
       </w:pPr>
-      <w:bookmarkStart w:id="46" w:name="_Toc448159207"/>
+      <w:bookmarkStart w:id="24" w:name="_Toc448159207"/>
       <w:r>
         <w:t>Watson</w:t>
       </w:r>
-      <w:bookmarkEnd w:id="46"/>
+      <w:bookmarkEnd w:id="24"/>
     </w:p>
     <w:p/>
     <w:p/>
@@ -10257,11 +10134,11 @@
           <w:numId w:val="2"/>
         </w:numPr>
       </w:pPr>
-      <w:bookmarkStart w:id="47" w:name="_Toc448159208"/>
+      <w:bookmarkStart w:id="25" w:name="_Toc448159208"/>
       <w:r>
         <w:t>Wolf Ziege Kohl</w:t>
       </w:r>
-      <w:bookmarkEnd w:id="47"/>
+      <w:bookmarkEnd w:id="25"/>
     </w:p>
     <w:p/>
     <w:p/>
@@ -10273,11 +10150,11 @@
           <w:numId w:val="2"/>
         </w:numPr>
       </w:pPr>
-      <w:bookmarkStart w:id="48" w:name="_Toc448159209"/>
+      <w:bookmarkStart w:id="26" w:name="_Toc448159209"/>
       <w:r>
         <w:t>8 Damen Problem</w:t>
       </w:r>
-      <w:bookmarkEnd w:id="48"/>
+      <w:bookmarkEnd w:id="26"/>
     </w:p>
     <w:sectPr>
       <w:pgSz w:w="11906" w:h="16838"/>
@@ -10291,7 +10168,7 @@
 
 <file path=word/comments.xml><?xml version="1.0" encoding="utf-8"?>
 <w:comments xmlns:wpc="http://schemas.microsoft.com/office/word/2010/wordprocessingCanvas" xmlns:cx="http://schemas.microsoft.com/office/drawing/2014/chartex" xmlns:cx1="http://schemas.microsoft.com/office/drawing/2015/9/8/chartex" xmlns:cx2="http://schemas.microsoft.com/office/drawing/2015/10/21/chartex" xmlns:mc="http://schemas.openxmlformats.org/markup-compatibility/2006" xmlns:o="urn:schemas-microsoft-com:office:office" xmlns:r="http://schemas.openxmlformats.org/officeDocument/2006/relationships" xmlns:m="http://schemas.openxmlformats.org/officeDocument/2006/math" xmlns:v="urn:schemas-microsoft-com:vml" xmlns:wp14="http://schemas.microsoft.com/office/word/2010/wordprocessingDrawing" xmlns:wp="http://schemas.openxmlformats.org/drawingml/2006/wordprocessingDrawing" xmlns:w10="urn:schemas-microsoft-com:office:word" xmlns:w="http://schemas.openxmlformats.org/wordprocessingml/2006/main" xmlns:w14="http://schemas.microsoft.com/office/word/2010/wordml" xmlns:w15="http://schemas.microsoft.com/office/word/2012/wordml" xmlns:w16se="http://schemas.microsoft.com/office/word/2015/wordml/symex" xmlns:wpg="http://schemas.microsoft.com/office/word/2010/wordprocessingGroup" xmlns:wpi="http://schemas.microsoft.com/office/word/2010/wordprocessingInk" xmlns:wne="http://schemas.microsoft.com/office/word/2006/wordml" xmlns:wps="http://schemas.microsoft.com/office/word/2010/wordprocessingShape" mc:Ignorable="w14 w15 w16se wp14">
-  <w:comment w:id="7" w:author="Johann" w:date="2016-05-01T18:03:00Z" w:initials="J">
+  <w:comment w:id="4" w:author="Johann" w:date="2016-05-01T18:03:00Z" w:initials="J">
     <w:p>
       <w:pPr>
         <w:pStyle w:val="Kommentartext"/>
@@ -10315,7 +10192,7 @@
       </w:r>
     </w:p>
   </w:comment>
-  <w:comment w:id="9" w:author="Johann" w:date="2016-05-01T18:07:00Z" w:initials="J">
+  <w:comment w:id="6" w:author="Johann" w:date="2016-05-01T18:07:00Z" w:initials="J">
     <w:p>
       <w:pPr>
         <w:pStyle w:val="Kommentartext"/>
@@ -10366,7 +10243,7 @@
       </w:r>
     </w:p>
   </w:comment>
-  <w:comment w:id="10" w:author="Johann" w:date="2016-05-01T18:08:00Z" w:initials="J">
+  <w:comment w:id="5" w:author="Johann" w:date="2016-05-01T18:11:00Z" w:initials="J">
     <w:p>
       <w:pPr>
         <w:pStyle w:val="Kommentartext"/>
@@ -10378,19 +10255,11 @@
         <w:annotationRef/>
       </w:r>
       <w:r>
-        <w:t xml:space="preserve">Ggf. nicht den gesamten Titel der Abbildung </w:t>
-      </w:r>
-      <w:proofErr w:type="gramStart"/>
-      <w:r>
-        <w:t>verwenden</w:t>
-      </w:r>
-      <w:proofErr w:type="gramEnd"/>
-      <w:r>
-        <w:t xml:space="preserve"> sondern nur „Abbildung 1“</w:t>
+        <w:t>Allgemein fehlt ein wenig die Begründung warum die Elemente in Python-Sets nicht verändert werden dürfen (weil bei einer Änderung der Hash sich verändert und somit das Element nicht mehr in der Menge gefunden werden könnte, da die Menge das Element unter dem alten Hash gesichert hat)</w:t>
       </w:r>
     </w:p>
   </w:comment>
-  <w:comment w:id="8" w:author="Johann" w:date="2016-05-01T18:11:00Z" w:initials="J">
+  <w:comment w:id="7" w:author="Johann" w:date="2016-05-01T18:15:00Z" w:initials="J">
     <w:p>
       <w:pPr>
         <w:pStyle w:val="Kommentartext"/>
@@ -10402,11 +10271,11 @@
         <w:annotationRef/>
       </w:r>
       <w:r>
-        <w:t>Allgemein fehlt ein wenig die Begründung warum die Elemente in Python-Sets nicht verändert werden dürfen (weil bei einer Änderung der Hash sich verändert und somit das Element nicht mehr in der Menge gefunden werden könnte, da die Menge das Element unter dem alten Hash gesichert hat)</w:t>
+        <w:t>Das lieber zu einem späteren Zeitpunkt erwähnen und vollständig erklären. Z.B. als ersten Ansatz zur Umsetzung und mit Code-Beispiel andernfalls ist nicht klar worüber du genau sprichst.</w:t>
       </w:r>
     </w:p>
   </w:comment>
-  <w:comment w:id="11" w:author="Johann" w:date="2016-05-01T18:13:00Z" w:initials="J">
+  <w:comment w:id="8" w:author="Johann" w:date="2016-05-01T18:16:00Z" w:initials="J">
     <w:p>
       <w:pPr>
         <w:pStyle w:val="Kommentartext"/>
@@ -10418,11 +10287,11 @@
         <w:annotationRef/>
       </w:r>
       <w:r>
-        <w:t>Komischer Satz, da nicht klar ist was mit „Python-Übersetzungen“ gemeint ist</w:t>
+        <w:t>Abbildung ist bisschen schlecht Platziert, da Referenz und Abbildung weit voneinander entfernt sind</w:t>
       </w:r>
     </w:p>
   </w:comment>
-  <w:comment w:id="12" w:author="Johann" w:date="2016-05-01T18:14:00Z" w:initials="J">
+  <w:comment w:id="16" w:author="Johann" w:date="2016-05-01T18:29:00Z" w:initials="J">
     <w:p>
       <w:pPr>
         <w:pStyle w:val="Kommentartext"/>
@@ -10434,11 +10303,26 @@
         <w:annotationRef/>
       </w:r>
       <w:r>
-        <w:t>Klingt sehr umgangssprachlich. Einfach Mengeneigenschaften wäre besser</w:t>
+        <w:t xml:space="preserve">Vielleicht erst </w:t>
+      </w:r>
+      <w:r>
+        <w:t>auf die I</w:t>
+      </w:r>
+      <w:r>
+        <w:t xml:space="preserve">mplementierungen </w:t>
+      </w:r>
+      <w:r>
+        <w:t xml:space="preserve">eingehen </w:t>
+      </w:r>
+      <w:r>
+        <w:t xml:space="preserve">dann auf die </w:t>
+      </w:r>
+      <w:r>
+        <w:t>Laufzeit aufmerksam machen. So fällt am Ende die Begründung leichter aus.</w:t>
       </w:r>
     </w:p>
   </w:comment>
-  <w:comment w:id="13" w:author="Johann" w:date="2016-05-01T18:15:00Z" w:initials="J">
+  <w:comment w:id="17" w:author="Johann" w:date="2016-05-01T18:31:00Z" w:initials="J">
     <w:p>
       <w:pPr>
         <w:pStyle w:val="Kommentartext"/>
@@ -10450,11 +10334,35 @@
         <w:annotationRef/>
       </w:r>
       <w:r>
-        <w:t>Das lieber zu einem späteren Zeitpunkt erwähnen und vollständig erklären. Z.B. als ersten Ansatz zur Umsetzung und mit Code-Beispiel andernfalls ist nicht klar worüber du genau sprichst.</w:t>
+        <w:t xml:space="preserve">Vielleicht </w:t>
+      </w:r>
+      <w:proofErr w:type="spellStart"/>
+      <w:r>
+        <w:t>SetlX</w:t>
+      </w:r>
+      <w:proofErr w:type="spellEnd"/>
+      <w:r>
+        <w:t xml:space="preserve"> im Vorfeld vorstellen, weil sonst musst du das erstens bei jeder Implementierung mit Zeitmessung erwähnen, zweitens ist es an dieser Stelle seltsam das erst jetzt erwähnt wird das </w:t>
+      </w:r>
+      <w:proofErr w:type="spellStart"/>
+      <w:r>
+        <w:t>SetlX</w:t>
+      </w:r>
+      <w:proofErr w:type="spellEnd"/>
+      <w:r>
+        <w:t xml:space="preserve"> auf Java basiert. </w:t>
+      </w:r>
+      <w:proofErr w:type="spellStart"/>
+      <w:r>
+        <w:t>Ggf</w:t>
+      </w:r>
+      <w:proofErr w:type="spellEnd"/>
+      <w:r>
+        <w:t xml:space="preserve"> einen Grundlegenden Sprachenvergleich vornehmen?</w:t>
       </w:r>
     </w:p>
   </w:comment>
-  <w:comment w:id="14" w:author="Johann" w:date="2016-05-01T18:16:00Z" w:initials="J">
+  <w:comment w:id="18" w:author="Johann" w:date="2016-05-01T18:33:00Z" w:initials="J">
     <w:p>
       <w:pPr>
         <w:pStyle w:val="Kommentartext"/>
@@ -10466,435 +10374,7 @@
         <w:annotationRef/>
       </w:r>
       <w:r>
-        <w:t>Abbildung ist bisschen schlecht Platziert, da Referenz und Abbildung weit voneinander entfernt sind</w:t>
-      </w:r>
-    </w:p>
-  </w:comment>
-  <w:comment w:id="17" w:author="Johann" w:date="2016-05-01T18:18:00Z" w:initials="J">
-    <w:p>
-      <w:pPr>
-        <w:pStyle w:val="Kommentartext"/>
-      </w:pPr>
-      <w:r>
-        <w:rPr>
-          <w:rStyle w:val="Kommentarzeichen"/>
-        </w:rPr>
-        <w:annotationRef/>
-      </w:r>
-      <w:r>
-        <w:t>Matches sind nicht an das Switch-Case Konstrukt angelehnt, die Syntax der Matches ist daran angele</w:t>
-      </w:r>
-      <w:r>
-        <w:t>hnt</w:t>
-      </w:r>
-      <w:r>
-        <w:t>, das ist ein wichtiger Punkt zur Verständnis.</w:t>
-      </w:r>
-    </w:p>
-    <w:p>
-      <w:pPr>
-        <w:pStyle w:val="Kommentartext"/>
-      </w:pPr>
-      <w:r>
-        <w:t xml:space="preserve">Denn im Endeffekt sind Switches nichts anderes als eine Umformulierung von </w:t>
-      </w:r>
-      <w:proofErr w:type="spellStart"/>
-      <w:r>
-        <w:t>if</w:t>
-      </w:r>
-      <w:proofErr w:type="spellEnd"/>
-      <w:r>
-        <w:t>-Abfragen.</w:t>
-      </w:r>
-    </w:p>
-  </w:comment>
-  <w:comment w:id="18" w:author="Johann" w:date="2016-05-01T18:20:00Z" w:initials="J">
-    <w:p>
-      <w:pPr>
-        <w:pStyle w:val="Kommentartext"/>
-      </w:pPr>
-      <w:r>
-        <w:rPr>
-          <w:rStyle w:val="Kommentarzeichen"/>
-        </w:rPr>
-        <w:annotationRef/>
-      </w:r>
-      <w:r>
-        <w:t>Allgemein lieber für Beide Konstrukte ein eigenes Kapitel mit eigenen Code-Beispielen erstellen, denn der Text alleine ist nicht aussagekräftig genug und sehr schwer zu verstehen.</w:t>
-      </w:r>
-    </w:p>
-  </w:comment>
-  <w:comment w:id="22" w:author="Johann" w:date="2016-05-01T18:22:00Z" w:initials="J">
-    <w:p>
-      <w:pPr>
-        <w:pStyle w:val="Kommentartext"/>
-      </w:pPr>
-      <w:r>
-        <w:rPr>
-          <w:rStyle w:val="Kommentarzeichen"/>
-        </w:rPr>
-        <w:annotationRef/>
-      </w:r>
-      <w:r>
-        <w:t>Sprachstil...</w:t>
-      </w:r>
-    </w:p>
-  </w:comment>
-  <w:comment w:id="25" w:author="Johann" w:date="2016-05-01T18:24:00Z" w:initials="J">
-    <w:p>
-      <w:pPr>
-        <w:pStyle w:val="Kommentartext"/>
-      </w:pPr>
-      <w:r>
-        <w:rPr>
-          <w:rStyle w:val="Kommentarzeichen"/>
-        </w:rPr>
-        <w:annotationRef/>
-      </w:r>
-      <w:r>
-        <w:t xml:space="preserve">„genutzt“ als Wort ist hier komisch, </w:t>
-      </w:r>
-      <w:proofErr w:type="spellStart"/>
-      <w:r>
-        <w:t>vllt</w:t>
-      </w:r>
-      <w:proofErr w:type="spellEnd"/>
-      <w:r>
-        <w:t xml:space="preserve"> den Absatz nochmal überarbeiten. In Mathematischen Mengen gibt es keine Sortierung das ist ein unterschied, sollte also nicht als Aufzählung genutzt werden bei Gemeinsamkeiten</w:t>
-      </w:r>
-    </w:p>
-  </w:comment>
-  <w:comment w:id="28" w:author="Johann" w:date="2016-05-01T18:27:00Z" w:initials="J">
-    <w:p>
-      <w:pPr>
-        <w:pStyle w:val="Kommentartext"/>
-      </w:pPr>
-      <w:r>
-        <w:rPr>
-          <w:rStyle w:val="Kommentarzeichen"/>
-        </w:rPr>
-        <w:annotationRef/>
-      </w:r>
-      <w:proofErr w:type="spellStart"/>
-      <w:r>
-        <w:t>Vllt</w:t>
-      </w:r>
-      <w:proofErr w:type="spellEnd"/>
-      <w:r>
-        <w:t xml:space="preserve"> anderes Wort, da Sie über </w:t>
-      </w:r>
-      <w:proofErr w:type="spellStart"/>
-      <w:r>
-        <w:t>SetlX</w:t>
-      </w:r>
-      <w:proofErr w:type="spellEnd"/>
-      <w:r>
-        <w:t xml:space="preserve"> die Konstrukte ja nicht </w:t>
-      </w:r>
-      <w:proofErr w:type="gramStart"/>
-      <w:r>
-        <w:t>kennenlernen</w:t>
-      </w:r>
-      <w:proofErr w:type="gramEnd"/>
-      <w:r>
-        <w:t xml:space="preserve"> sondern wiederholen</w:t>
-      </w:r>
-    </w:p>
-  </w:comment>
-  <w:comment w:id="30" w:author="Johann" w:date="2016-05-01T18:28:00Z" w:initials="J">
-    <w:p>
-      <w:pPr>
-        <w:pStyle w:val="Kommentartext"/>
-      </w:pPr>
-      <w:r>
-        <w:rPr>
-          <w:rStyle w:val="Kommentarzeichen"/>
-        </w:rPr>
-        <w:annotationRef/>
-      </w:r>
-      <w:r>
-        <w:t xml:space="preserve">Aufgrund des </w:t>
-      </w:r>
-      <w:proofErr w:type="spellStart"/>
-      <w:r>
-        <w:t>Bruteforce</w:t>
-      </w:r>
-      <w:proofErr w:type="spellEnd"/>
-      <w:r>
-        <w:t>-Ansatzes dauert die Berechnung länger…</w:t>
-      </w:r>
-    </w:p>
-  </w:comment>
-  <w:comment w:id="31" w:author="Johann" w:date="2016-05-01T18:29:00Z" w:initials="J">
-    <w:p>
-      <w:pPr>
-        <w:pStyle w:val="Kommentartext"/>
-      </w:pPr>
-      <w:r>
-        <w:rPr>
-          <w:rStyle w:val="Kommentarzeichen"/>
-        </w:rPr>
-        <w:annotationRef/>
-      </w:r>
-      <w:r>
-        <w:t xml:space="preserve">Vielleicht erst </w:t>
-      </w:r>
-      <w:r>
-        <w:t>auf die I</w:t>
-      </w:r>
-      <w:r>
-        <w:t xml:space="preserve">mplementierungen </w:t>
-      </w:r>
-      <w:r>
-        <w:t xml:space="preserve">eingehen </w:t>
-      </w:r>
-      <w:r>
-        <w:t xml:space="preserve">dann auf die </w:t>
-      </w:r>
-      <w:r>
-        <w:t>Laufzeit aufmerksam machen. So fällt am Ende die Begründung leichter aus.</w:t>
-      </w:r>
-    </w:p>
-  </w:comment>
-  <w:comment w:id="32" w:author="Johann" w:date="2016-05-01T18:31:00Z" w:initials="J">
-    <w:p>
-      <w:pPr>
-        <w:pStyle w:val="Kommentartext"/>
-      </w:pPr>
-      <w:r>
-        <w:rPr>
-          <w:rStyle w:val="Kommentarzeichen"/>
-        </w:rPr>
-        <w:annotationRef/>
-      </w:r>
-      <w:r>
-        <w:t xml:space="preserve">Vielleicht </w:t>
-      </w:r>
-      <w:proofErr w:type="spellStart"/>
-      <w:r>
-        <w:t>SetlX</w:t>
-      </w:r>
-      <w:proofErr w:type="spellEnd"/>
-      <w:r>
-        <w:t xml:space="preserve"> im Vorfeld vorstellen, weil sonst musst du das erstens bei jeder Implementierung mit Zeitmessung erwähnen, zweitens ist es an dieser Stelle seltsam das erst jetzt erwähnt wird das </w:t>
-      </w:r>
-      <w:proofErr w:type="spellStart"/>
-      <w:r>
-        <w:t>SetlX</w:t>
-      </w:r>
-      <w:proofErr w:type="spellEnd"/>
-      <w:r>
-        <w:t xml:space="preserve"> auf Java basiert. </w:t>
-      </w:r>
-      <w:proofErr w:type="spellStart"/>
-      <w:r>
-        <w:t>Ggf</w:t>
-      </w:r>
-      <w:proofErr w:type="spellEnd"/>
-      <w:r>
-        <w:t xml:space="preserve"> einen Grundlegenden Sprachenvergleich vornehmen?</w:t>
-      </w:r>
-    </w:p>
-  </w:comment>
-  <w:comment w:id="33" w:author="Johann" w:date="2016-05-01T18:33:00Z" w:initials="J">
-    <w:p>
-      <w:pPr>
-        <w:pStyle w:val="Kommentartext"/>
-      </w:pPr>
-      <w:r>
-        <w:rPr>
-          <w:rStyle w:val="Kommentarzeichen"/>
-        </w:rPr>
-        <w:annotationRef/>
-      </w:r>
-      <w:r>
         <w:t>Kurze Quellenangabe oder ähnliches wäre zu dem Inhalt passend.</w:t>
-      </w:r>
-    </w:p>
-  </w:comment>
-  <w:comment w:id="35" w:author="Johann" w:date="2016-05-01T18:36:00Z" w:initials="J">
-    <w:p>
-      <w:pPr>
-        <w:pStyle w:val="Kommentartext"/>
-      </w:pPr>
-      <w:r>
-        <w:rPr>
-          <w:rStyle w:val="Kommentarzeichen"/>
-        </w:rPr>
-        <w:annotationRef/>
-      </w:r>
-      <w:r>
-        <w:t>Kann das weg?</w:t>
-      </w:r>
-    </w:p>
-  </w:comment>
-  <w:comment w:id="37" w:author="Johann" w:date="2016-05-01T18:37:00Z" w:initials="J">
-    <w:p>
-      <w:pPr>
-        <w:pStyle w:val="Kommentartext"/>
-      </w:pPr>
-      <w:r>
-        <w:rPr>
-          <w:rStyle w:val="Kommentarzeichen"/>
-        </w:rPr>
-        <w:annotationRef/>
-      </w:r>
-      <w:r>
-        <w:t xml:space="preserve">Tatsächlich ist es egal ob Listen oder Sets, zudem müsste man wenn es um Performance geht an dieser Stelle dann Python-Sets verwenden, da diese Hashbasiert funktionieren und die </w:t>
-      </w:r>
-      <w:proofErr w:type="spellStart"/>
-      <w:r>
-        <w:t>directions</w:t>
-      </w:r>
-      <w:proofErr w:type="spellEnd"/>
-      <w:r>
-        <w:t xml:space="preserve"> immer </w:t>
-      </w:r>
-      <w:proofErr w:type="gramStart"/>
-      <w:r>
-        <w:t>gleich bleiben</w:t>
-      </w:r>
-      <w:proofErr w:type="gramEnd"/>
-      <w:r>
-        <w:t>.</w:t>
-      </w:r>
-    </w:p>
-  </w:comment>
-  <w:comment w:id="38" w:author="Johann" w:date="2016-05-01T18:39:00Z" w:initials="J">
-    <w:p>
-      <w:pPr>
-        <w:pStyle w:val="Kommentartext"/>
-      </w:pPr>
-      <w:r>
-        <w:rPr>
-          <w:rStyle w:val="Kommentarzeichen"/>
-        </w:rPr>
-        <w:annotationRef/>
-      </w:r>
-      <w:proofErr w:type="spellStart"/>
-      <w:r>
-        <w:t>Tuple</w:t>
-      </w:r>
-      <w:proofErr w:type="spellEnd"/>
-      <w:r>
-        <w:t xml:space="preserve"> kann man in Python </w:t>
-      </w:r>
-      <w:proofErr w:type="spellStart"/>
-      <w:r>
-        <w:t>unzippen</w:t>
-      </w:r>
-      <w:proofErr w:type="spellEnd"/>
-      <w:r>
-        <w:t xml:space="preserve">, in </w:t>
-      </w:r>
-      <w:proofErr w:type="spellStart"/>
-      <w:r>
-        <w:t>SetlX</w:t>
-      </w:r>
-      <w:proofErr w:type="spellEnd"/>
-      <w:r>
-        <w:t xml:space="preserve"> kann man listen </w:t>
-      </w:r>
-      <w:proofErr w:type="spellStart"/>
-      <w:r>
-        <w:t>unzippen</w:t>
-      </w:r>
-      <w:proofErr w:type="spellEnd"/>
-      <w:r>
-        <w:t xml:space="preserve"> das ist der einzige Grund. Effizienz ist an dieser Stelle … Naja …</w:t>
-      </w:r>
-    </w:p>
-  </w:comment>
-  <w:comment w:id="40" w:author="Johann" w:date="2016-05-01T18:40:00Z" w:initials="J">
-    <w:p>
-      <w:pPr>
-        <w:pStyle w:val="Kommentartext"/>
-      </w:pPr>
-      <w:r>
-        <w:rPr>
-          <w:rStyle w:val="Kommentarzeichen"/>
-        </w:rPr>
-        <w:annotationRef/>
-      </w:r>
-      <w:r>
-        <w:t xml:space="preserve">An dieser Stelle auf jeden Fall erwähnen das </w:t>
-      </w:r>
-      <w:proofErr w:type="spellStart"/>
-      <w:r>
-        <w:t>SetlX</w:t>
-      </w:r>
-      <w:proofErr w:type="spellEnd"/>
-      <w:r>
-        <w:t xml:space="preserve"> intern erkennt ob ein Objekt geändert wurde und anschließend eine Kopie erstellt.</w:t>
-      </w:r>
-    </w:p>
-  </w:comment>
-  <w:comment w:id="42" w:author="Johann" w:date="2016-05-01T18:43:00Z" w:initials="J">
-    <w:p>
-      <w:pPr>
-        <w:pStyle w:val="Kommentartext"/>
-      </w:pPr>
-      <w:r>
-        <w:rPr>
-          <w:rStyle w:val="Kommentarzeichen"/>
-        </w:rPr>
-        <w:annotationRef/>
-      </w:r>
-      <w:proofErr w:type="spellStart"/>
-      <w:r>
-        <w:t>Einzeiler</w:t>
-      </w:r>
-      <w:proofErr w:type="spellEnd"/>
-      <w:r>
-        <w:t xml:space="preserve"> Methode wurde hier nirgends gezeigt. Deshalb kann das denke ich einfach weg.</w:t>
-      </w:r>
-    </w:p>
-  </w:comment>
-  <w:comment w:id="43" w:author="Johann" w:date="2016-05-01T18:43:00Z" w:initials="J">
-    <w:p>
-      <w:pPr>
-        <w:pStyle w:val="Kommentartext"/>
-      </w:pPr>
-      <w:r>
-        <w:rPr>
-          <w:rStyle w:val="Kommentarzeichen"/>
-        </w:rPr>
-        <w:annotationRef/>
-      </w:r>
-      <w:r>
-        <w:t>Abschließend wird der Lösungspfad und die Zeitmessungsergebnisse ausgegeben.</w:t>
-      </w:r>
-    </w:p>
-  </w:comment>
-  <w:comment w:id="44" w:author="Johann" w:date="2016-05-01T18:44:00Z" w:initials="J">
-    <w:p>
-      <w:pPr>
-        <w:pStyle w:val="Kommentartext"/>
-      </w:pPr>
-      <w:r>
-        <w:rPr>
-          <w:rStyle w:val="Kommentarzeichen"/>
-        </w:rPr>
-        <w:annotationRef/>
-      </w:r>
-      <w:r>
-        <w:t xml:space="preserve">Teilweise </w:t>
-      </w:r>
-      <w:r>
-        <w:t>L</w:t>
-      </w:r>
-      <w:bookmarkStart w:id="45" w:name="_GoBack"/>
-      <w:bookmarkEnd w:id="45"/>
-      <w:r>
-        <w:t xml:space="preserve">aufzeit teilweise sind Sets einfach nicht nötig. Da wo Sets nicht nötig sind </w:t>
-      </w:r>
-      <w:proofErr w:type="spellStart"/>
-      <w:r>
-        <w:t>vllt</w:t>
-      </w:r>
-      <w:proofErr w:type="spellEnd"/>
-      <w:r>
-        <w:t xml:space="preserve"> als Begründung nehmen das diese nicht nötig sind.</w:t>
       </w:r>
     </w:p>
   </w:comment>
@@ -10905,28 +10385,12 @@
 <w15:commentsEx xmlns:wpc="http://schemas.microsoft.com/office/word/2010/wordprocessingCanvas" xmlns:cx="http://schemas.microsoft.com/office/drawing/2014/chartex" xmlns:cx1="http://schemas.microsoft.com/office/drawing/2015/9/8/chartex" xmlns:cx2="http://schemas.microsoft.com/office/drawing/2015/10/21/chartex" xmlns:mc="http://schemas.openxmlformats.org/markup-compatibility/2006" xmlns:o="urn:schemas-microsoft-com:office:office" xmlns:r="http://schemas.openxmlformats.org/officeDocument/2006/relationships" xmlns:m="http://schemas.openxmlformats.org/officeDocument/2006/math" xmlns:v="urn:schemas-microsoft-com:vml" xmlns:wp14="http://schemas.microsoft.com/office/word/2010/wordprocessingDrawing" xmlns:wp="http://schemas.openxmlformats.org/drawingml/2006/wordprocessingDrawing" xmlns:w10="urn:schemas-microsoft-com:office:word" xmlns:w="http://schemas.openxmlformats.org/wordprocessingml/2006/main" xmlns:w14="http://schemas.microsoft.com/office/word/2010/wordml" xmlns:w15="http://schemas.microsoft.com/office/word/2012/wordml" xmlns:w16se="http://schemas.microsoft.com/office/word/2015/wordml/symex" xmlns:wpg="http://schemas.microsoft.com/office/word/2010/wordprocessingGroup" xmlns:wpi="http://schemas.microsoft.com/office/word/2010/wordprocessingInk" xmlns:wne="http://schemas.microsoft.com/office/word/2006/wordml" xmlns:wps="http://schemas.microsoft.com/office/word/2010/wordprocessingShape" mc:Ignorable="w14 w15 w16se wp14">
   <w15:commentEx w15:paraId="4FCCAB5F" w15:done="0"/>
   <w15:commentEx w15:paraId="4FCD7360" w15:done="0"/>
-  <w15:commentEx w15:paraId="17D01001" w15:done="0"/>
   <w15:commentEx w15:paraId="2402BFF2" w15:done="0"/>
-  <w15:commentEx w15:paraId="188A68A1" w15:done="0"/>
-  <w15:commentEx w15:paraId="10DCA76E" w15:done="0"/>
   <w15:commentEx w15:paraId="7C0FF09D" w15:done="0"/>
   <w15:commentEx w15:paraId="0A8EA615" w15:done="0"/>
-  <w15:commentEx w15:paraId="3FB67B8C" w15:done="0"/>
-  <w15:commentEx w15:paraId="56AE8D23" w15:done="0"/>
-  <w15:commentEx w15:paraId="01696B69" w15:done="0"/>
-  <w15:commentEx w15:paraId="444A39A4" w15:done="0"/>
-  <w15:commentEx w15:paraId="6E921FA5" w15:done="0"/>
-  <w15:commentEx w15:paraId="76D4E4CA" w15:done="0"/>
   <w15:commentEx w15:paraId="605A104B" w15:done="0"/>
   <w15:commentEx w15:paraId="7A2FF146" w15:done="0"/>
   <w15:commentEx w15:paraId="1C47F714" w15:done="0"/>
-  <w15:commentEx w15:paraId="0FDE7C6E" w15:done="0"/>
-  <w15:commentEx w15:paraId="65584A58" w15:done="0"/>
-  <w15:commentEx w15:paraId="07290FA1" w15:done="0"/>
-  <w15:commentEx w15:paraId="4D49380E" w15:done="0"/>
-  <w15:commentEx w15:paraId="0CF83D24" w15:done="0"/>
-  <w15:commentEx w15:paraId="2A4E4F91" w15:done="0"/>
-  <w15:commentEx w15:paraId="194F3E14" w15:done="0"/>
 </w15:commentsEx>
 </file>
 
@@ -12233,6 +11697,16 @@
       <w:spacing w:after="0"/>
     </w:pPr>
   </w:style>
+  <w:style w:type="paragraph" w:styleId="berarbeitung">
+    <w:name w:val="Revision"/>
+    <w:hidden/>
+    <w:uiPriority w:val="99"/>
+    <w:semiHidden/>
+    <w:rsid w:val="00252CCE"/>
+    <w:pPr>
+      <w:spacing w:after="0" w:line="240" w:lineRule="auto"/>
+    </w:pPr>
+  </w:style>
 </w:styles>
 </file>
 
@@ -12502,7 +11976,7 @@
 </file>
 
 <file path=customXml/itemProps1.xml><?xml version="1.0" encoding="utf-8"?>
-<ds:datastoreItem xmlns:ds="http://schemas.openxmlformats.org/officeDocument/2006/customXml" ds:itemID="{8BCF6CEA-26D9-4934-9E2B-F124F16F2BFF}">
+<ds:datastoreItem xmlns:ds="http://schemas.openxmlformats.org/officeDocument/2006/customXml" ds:itemID="{CC342259-E332-40E1-9C1D-DE16210D4FD0}">
   <ds:schemaRefs>
     <ds:schemaRef ds:uri="http://schemas.openxmlformats.org/officeDocument/2006/bibliography"/>
   </ds:schemaRefs>

</xml_diff>